<commit_message>
More work on report, aim to finish later tonight! (#24)
</commit_message>
<xml_diff>
--- a/Docs/Phase I Report.docx
+++ b/Docs/Phase I Report.docx
@@ -47,7 +47,20 @@
         <w:rPr>
           <w:rFonts w:ascii="Consolas" w:hAnsi="Consolas" w:cs="Consolas"/>
         </w:rPr>
-        <w:t xml:space="preserve">EXPR </w:t>
+        <w:t>EXPR</w:t>
+      </w:r>
+      <w:r>
+        <w:rPr>
+          <w:rFonts w:ascii="Consolas" w:hAnsi="Consolas" w:cs="Consolas"/>
+          <w:vertAlign w:val="superscript"/>
+        </w:rPr>
+        <w:t>1</w:t>
+      </w:r>
+      <w:r>
+        <w:rPr>
+          <w:rFonts w:ascii="Consolas" w:hAnsi="Consolas" w:cs="Consolas"/>
+        </w:rPr>
+        <w:t xml:space="preserve"> </w:t>
       </w:r>
       <w:r>
         <w:rPr>
@@ -231,7 +244,7 @@
         <mc:AlternateContent>
           <mc:Choice Requires="wps">
             <w:drawing>
-              <wp:anchor distT="45720" distB="45720" distL="114300" distR="114300" simplePos="0" relativeHeight="251661312" behindDoc="0" locked="0" layoutInCell="1" allowOverlap="1" wp14:anchorId="789B636A" wp14:editId="06ADFCE4">
+              <wp:anchor distT="45720" distB="45720" distL="114300" distR="114300" simplePos="0" relativeHeight="251661312" behindDoc="0" locked="0" layoutInCell="1" allowOverlap="1" wp14:anchorId="789B636A" wp14:editId="478B14CB">
                 <wp:simplePos x="0" y="0"/>
                 <wp:positionH relativeFrom="column">
                   <wp:posOffset>1504951</wp:posOffset>
@@ -540,7 +553,7 @@
                 <v:stroke joinstyle="miter"/>
                 <v:path gradientshapeok="t" o:connecttype="rect"/>
               </v:shapetype>
-              <v:shape id="Text Box 2" o:spid="_x0000_s1026" type="#_x0000_t202" style="position:absolute;margin-left:118.5pt;margin-top:42.95pt;width:123pt;height:115.5pt;z-index:251661312;visibility:visible;mso-wrap-style:square;mso-width-percent:0;mso-height-percent:0;mso-wrap-distance-left:9pt;mso-wrap-distance-top:3.6pt;mso-wrap-distance-right:9pt;mso-wrap-distance-bottom:3.6pt;mso-position-horizontal:absolute;mso-position-horizontal-relative:text;mso-position-vertical:absolute;mso-position-vertical-relative:text;mso-width-percent:0;mso-height-percent:0;mso-width-relative:margin;mso-height-relative:margin;v-text-anchor:top" o:gfxdata="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" stroked="f">
+              <v:shape id="Text Box 2" o:spid="_x0000_s1026" type="#_x0000_t202" style="position:absolute;margin-left:118.5pt;margin-top:42.95pt;width:123pt;height:115.5pt;z-index:251661312;visibility:visible;mso-wrap-style:square;mso-width-percent:0;mso-height-percent:0;mso-wrap-distance-left:9pt;mso-wrap-distance-top:3.6pt;mso-wrap-distance-right:9pt;mso-wrap-distance-bottom:3.6pt;mso-position-horizontal:absolute;mso-position-horizontal-relative:text;mso-position-vertical:absolute;mso-position-vertical-relative:text;mso-width-percent:0;mso-height-percent:0;mso-width-relative:margin;mso-height-relative:margin;v-text-anchor:top" o:gfxdata="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" stroked="f">
                 <v:textbox>
                   <w:txbxContent>
                     <w:p>
@@ -1235,7 +1248,7 @@
           </mc:Choice>
           <mc:Fallback>
             <w:pict>
-              <v:shape w14:anchorId="5E801B91" id="_x0000_s1027" type="#_x0000_t202" style="position:absolute;margin-left:0;margin-top:42.7pt;width:96.75pt;height:165.75pt;z-index:-251657216;visibility:visible;mso-wrap-style:square;mso-width-percent:0;mso-height-percent:0;mso-wrap-distance-left:9pt;mso-wrap-distance-top:3.6pt;mso-wrap-distance-right:9pt;mso-wrap-distance-bottom:3.6pt;mso-position-horizontal:left;mso-position-horizontal-relative:margin;mso-position-vertical:absolute;mso-position-vertical-relative:text;mso-width-percent:0;mso-height-percent:0;mso-width-relative:margin;mso-height-relative:margin;v-text-anchor:top" o:gfxdata="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" stroked="f">
+              <v:shape w14:anchorId="5E801B91" id="_x0000_s1027" type="#_x0000_t202" style="position:absolute;margin-left:0;margin-top:42.7pt;width:96.75pt;height:165.75pt;z-index:-251657216;visibility:visible;mso-wrap-style:square;mso-width-percent:0;mso-height-percent:0;mso-wrap-distance-left:9pt;mso-wrap-distance-top:3.6pt;mso-wrap-distance-right:9pt;mso-wrap-distance-bottom:3.6pt;mso-position-horizontal:left;mso-position-horizontal-relative:margin;mso-position-vertical:absolute;mso-position-vertical-relative:text;mso-width-percent:0;mso-height-percent:0;mso-width-relative:margin;mso-height-relative:margin;v-text-anchor:top" o:gfxdata="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" stroked="f">
                 <v:textbox>
                   <w:txbxContent>
                     <w:p>
@@ -1686,19 +1699,7 @@
                               <w:rPr>
                                 <w:rFonts w:ascii="Consolas" w:hAnsi="Consolas" w:cs="Consolas"/>
                               </w:rPr>
-                              <w:t xml:space="preserve">ID -&gt; </w:t>
-                            </w:r>
-                            <w:r>
-                              <w:rPr>
-                                <w:rFonts w:ascii="Consolas" w:hAnsi="Consolas" w:cs="Consolas"/>
-                              </w:rPr>
-                              <w:t>('a'..'z'|'A'..'Z'|'_') ('</w:t>
-                            </w:r>
-                            <w:r>
-                              <w:rPr>
-                                <w:rFonts w:ascii="Consolas" w:hAnsi="Consolas" w:cs="Consolas"/>
-                              </w:rPr>
-                              <w:t>a'..'z'|'A'..'Z'|'0'..'9'|'_')*</w:t>
+                              <w:t>ID -&gt; ('a'..'z'|'A'..'Z'|'_') ('a'..'z'|'A'..'Z'|'0'..'9'|'_')*</w:t>
                             </w:r>
                           </w:p>
                           <w:p>
@@ -1720,13 +1721,7 @@
                               <w:rPr>
                                 <w:rFonts w:ascii="Consolas" w:hAnsi="Consolas" w:cs="Consolas"/>
                               </w:rPr>
-                              <w:t xml:space="preserve">INTLIT -&gt; MINUS? </w:t>
-                            </w:r>
-                            <w:r>
-                              <w:rPr>
-                                <w:rFonts w:ascii="Consolas" w:hAnsi="Consolas" w:cs="Consolas"/>
-                              </w:rPr>
-                              <w:t>'0'..'9'+;</w:t>
+                              <w:t>INTLIT -&gt; MINUS? '0'..'9'+</w:t>
                             </w:r>
                           </w:p>
                           <w:p>
@@ -1748,19 +1743,7 @@
                               <w:rPr>
                                 <w:rFonts w:ascii="Consolas" w:hAnsi="Consolas" w:cs="Consolas"/>
                               </w:rPr>
-                              <w:t>FIXEDPTLIT</w:t>
-                            </w:r>
-                            <w:r>
-                              <w:rPr>
-                                <w:rFonts w:ascii="Consolas" w:hAnsi="Consolas" w:cs="Consolas"/>
-                              </w:rPr>
-                              <w:t xml:space="preserve"> -&gt; INTLIT+</w:t>
-                            </w:r>
-                            <w:r>
-                              <w:rPr>
-                                <w:rFonts w:ascii="Consolas" w:hAnsi="Consolas" w:cs="Consolas"/>
-                              </w:rPr>
-                              <w:t xml:space="preserve"> '.' ('0'..'9')* </w:t>
+                              <w:t xml:space="preserve">FIXEDPTLIT -&gt; INTLIT+ '.' ('0'..'9')* </w:t>
                             </w:r>
                             <w:r>
                               <w:rPr>
@@ -1808,19 +1791,7 @@
                         <w:rPr>
                           <w:rFonts w:ascii="Consolas" w:hAnsi="Consolas" w:cs="Consolas"/>
                         </w:rPr>
-                        <w:t xml:space="preserve">ID -&gt; </w:t>
-                      </w:r>
-                      <w:r>
-                        <w:rPr>
-                          <w:rFonts w:ascii="Consolas" w:hAnsi="Consolas" w:cs="Consolas"/>
-                        </w:rPr>
-                        <w:t>('a'..'z'|'A'..'Z'|'_') ('</w:t>
-                      </w:r>
-                      <w:r>
-                        <w:rPr>
-                          <w:rFonts w:ascii="Consolas" w:hAnsi="Consolas" w:cs="Consolas"/>
-                        </w:rPr>
-                        <w:t>a'..'z'|'A'..'Z'|'0'..'9'|'_')*</w:t>
+                        <w:t>ID -&gt; ('a'..'z'|'A'..'Z'|'_') ('a'..'z'|'A'..'Z'|'0'..'9'|'_')*</w:t>
                       </w:r>
                     </w:p>
                     <w:p>
@@ -1842,13 +1813,7 @@
                         <w:rPr>
                           <w:rFonts w:ascii="Consolas" w:hAnsi="Consolas" w:cs="Consolas"/>
                         </w:rPr>
-                        <w:t xml:space="preserve">INTLIT -&gt; MINUS? </w:t>
-                      </w:r>
-                      <w:r>
-                        <w:rPr>
-                          <w:rFonts w:ascii="Consolas" w:hAnsi="Consolas" w:cs="Consolas"/>
-                        </w:rPr>
-                        <w:t>'0'..'9'+;</w:t>
+                        <w:t>INTLIT -&gt; MINUS? '0'..'9'+</w:t>
                       </w:r>
                     </w:p>
                     <w:p>
@@ -1870,19 +1835,7 @@
                         <w:rPr>
                           <w:rFonts w:ascii="Consolas" w:hAnsi="Consolas" w:cs="Consolas"/>
                         </w:rPr>
-                        <w:t>FIXEDPTLIT</w:t>
-                      </w:r>
-                      <w:r>
-                        <w:rPr>
-                          <w:rFonts w:ascii="Consolas" w:hAnsi="Consolas" w:cs="Consolas"/>
-                        </w:rPr>
-                        <w:t xml:space="preserve"> -&gt; INTLIT+</w:t>
-                      </w:r>
-                      <w:r>
-                        <w:rPr>
-                          <w:rFonts w:ascii="Consolas" w:hAnsi="Consolas" w:cs="Consolas"/>
-                        </w:rPr>
-                        <w:t xml:space="preserve"> '.' ('0'..'9')* </w:t>
+                        <w:t xml:space="preserve">FIXEDPTLIT -&gt; INTLIT+ '.' ('0'..'9')* </w:t>
                       </w:r>
                       <w:r>
                         <w:rPr>
@@ -1918,6 +1871,190 @@
           <w:tab w:val="left" w:pos="2520"/>
         </w:tabs>
       </w:pPr>
+      <w:r>
+        <w:rPr>
+          <w:noProof/>
+        </w:rPr>
+        <mc:AlternateContent>
+          <mc:Choice Requires="wps">
+            <w:drawing>
+              <wp:anchor distT="45720" distB="45720" distL="114300" distR="114300" simplePos="0" relativeHeight="251671552" behindDoc="0" locked="0" layoutInCell="1" allowOverlap="1" wp14:anchorId="2CADB287" wp14:editId="2D651459">
+                <wp:simplePos x="0" y="0"/>
+                <wp:positionH relativeFrom="margin">
+                  <wp:posOffset>19050</wp:posOffset>
+                </wp:positionH>
+                <wp:positionV relativeFrom="paragraph">
+                  <wp:posOffset>184786</wp:posOffset>
+                </wp:positionV>
+                <wp:extent cx="5934075" cy="838200"/>
+                <wp:effectExtent l="0" t="0" r="0" b="0"/>
+                <wp:wrapNone/>
+                <wp:docPr id="4" name="Text Box 2"/>
+                <wp:cNvGraphicFramePr>
+                  <a:graphicFrameLocks xmlns:a="http://schemas.openxmlformats.org/drawingml/2006/main"/>
+                </wp:cNvGraphicFramePr>
+                <a:graphic xmlns:a="http://schemas.openxmlformats.org/drawingml/2006/main">
+                  <a:graphicData uri="http://schemas.microsoft.com/office/word/2010/wordprocessingShape">
+                    <wps:wsp>
+                      <wps:cNvSpPr txBox="1">
+                        <a:spLocks noChangeArrowheads="1"/>
+                      </wps:cNvSpPr>
+                      <wps:spPr bwMode="auto">
+                        <a:xfrm>
+                          <a:off x="0" y="0"/>
+                          <a:ext cx="5934075" cy="838200"/>
+                        </a:xfrm>
+                        <a:prstGeom prst="rect">
+                          <a:avLst/>
+                        </a:prstGeom>
+                        <a:noFill/>
+                        <a:ln w="9525">
+                          <a:noFill/>
+                          <a:miter lim="800000"/>
+                          <a:headEnd/>
+                          <a:tailEnd/>
+                        </a:ln>
+                      </wps:spPr>
+                      <wps:txbx>
+                        <w:txbxContent>
+                          <w:p>
+                            <w:pPr>
+                              <w:pBdr>
+                                <w:bottom w:val="single" w:sz="6" w:space="0" w:color="auto"/>
+                              </w:pBdr>
+                              <w:rPr>
+                                <w:rFonts w:ascii="Consolas" w:hAnsi="Consolas" w:cs="Consolas"/>
+                              </w:rPr>
+                            </w:pPr>
+                          </w:p>
+                          <w:p>
+                            <w:pPr>
+                              <w:rPr>
+                                <w:rFonts w:ascii="Consolas" w:hAnsi="Consolas" w:cs="Consolas"/>
+                              </w:rPr>
+                            </w:pPr>
+                            <w:r>
+                              <w:rPr>
+                                <w:rFonts w:cs="Consolas"/>
+                                <w:vertAlign w:val="superscript"/>
+                              </w:rPr>
+                              <w:t xml:space="preserve">1 </w:t>
+                            </w:r>
+                            <w:r>
+                              <w:rPr>
+                                <w:rFonts w:cs="Consolas"/>
+                              </w:rPr>
+                              <w:t xml:space="preserve">For </w:t>
+                            </w:r>
+                            <w:r>
+                              <w:rPr>
+                                <w:rFonts w:cs="Consolas"/>
+                              </w:rPr>
+                              <w:t>simplicity, grammar rules specified will omit semicolons and be of the form</w:t>
+                            </w:r>
+                            <w:r>
+                              <w:rPr>
+                                <w:rFonts w:cs="Consolas"/>
+                              </w:rPr>
+                              <w:t xml:space="preserve">: </w:t>
+                            </w:r>
+                            <w:r>
+                              <w:rPr>
+                                <w:rFonts w:cs="Consolas"/>
+                              </w:rPr>
+                              <w:br/>
+                            </w:r>
+                            <w:r>
+                              <w:rPr>
+                                <w:rFonts w:ascii="Consolas" w:hAnsi="Consolas" w:cs="Consolas"/>
+                              </w:rPr>
+                              <w:t>RULE -&gt; ANTLR_EXPRESSION</w:t>
+                            </w:r>
+                          </w:p>
+                        </w:txbxContent>
+                      </wps:txbx>
+                      <wps:bodyPr rot="0" vert="horz" wrap="square" lIns="91440" tIns="45720" rIns="91440" bIns="45720" anchor="t" anchorCtr="0">
+                        <a:noAutofit/>
+                      </wps:bodyPr>
+                    </wps:wsp>
+                  </a:graphicData>
+                </a:graphic>
+                <wp14:sizeRelH relativeFrom="margin">
+                  <wp14:pctWidth>0</wp14:pctWidth>
+                </wp14:sizeRelH>
+                <wp14:sizeRelV relativeFrom="margin">
+                  <wp14:pctHeight>0</wp14:pctHeight>
+                </wp14:sizeRelV>
+              </wp:anchor>
+            </w:drawing>
+          </mc:Choice>
+          <mc:Fallback>
+            <w:pict>
+              <v:shape w14:anchorId="2CADB287" id="_x0000_s1029" type="#_x0000_t202" style="position:absolute;margin-left:1.5pt;margin-top:14.55pt;width:467.25pt;height:66pt;z-index:251671552;visibility:visible;mso-wrap-style:square;mso-width-percent:0;mso-height-percent:0;mso-wrap-distance-left:9pt;mso-wrap-distance-top:3.6pt;mso-wrap-distance-right:9pt;mso-wrap-distance-bottom:3.6pt;mso-position-horizontal:absolute;mso-position-horizontal-relative:margin;mso-position-vertical:absolute;mso-position-vertical-relative:text;mso-width-percent:0;mso-height-percent:0;mso-width-relative:margin;mso-height-relative:margin;v-text-anchor:top" o:gfxdata="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" filled="f" stroked="f">
+                <v:textbox>
+                  <w:txbxContent>
+                    <w:p>
+                      <w:pPr>
+                        <w:pBdr>
+                          <w:bottom w:val="single" w:sz="6" w:space="0" w:color="auto"/>
+                        </w:pBdr>
+                        <w:rPr>
+                          <w:rFonts w:ascii="Consolas" w:hAnsi="Consolas" w:cs="Consolas"/>
+                        </w:rPr>
+                      </w:pPr>
+                    </w:p>
+                    <w:p>
+                      <w:pPr>
+                        <w:rPr>
+                          <w:rFonts w:ascii="Consolas" w:hAnsi="Consolas" w:cs="Consolas"/>
+                        </w:rPr>
+                      </w:pPr>
+                      <w:r>
+                        <w:rPr>
+                          <w:rFonts w:cs="Consolas"/>
+                          <w:vertAlign w:val="superscript"/>
+                        </w:rPr>
+                        <w:t xml:space="preserve">1 </w:t>
+                      </w:r>
+                      <w:r>
+                        <w:rPr>
+                          <w:rFonts w:cs="Consolas"/>
+                        </w:rPr>
+                        <w:t xml:space="preserve">For </w:t>
+                      </w:r>
+                      <w:r>
+                        <w:rPr>
+                          <w:rFonts w:cs="Consolas"/>
+                        </w:rPr>
+                        <w:t>simplicity, grammar rules specified will omit semicolons and be of the form</w:t>
+                      </w:r>
+                      <w:r>
+                        <w:rPr>
+                          <w:rFonts w:cs="Consolas"/>
+                        </w:rPr>
+                        <w:t xml:space="preserve">: </w:t>
+                      </w:r>
+                      <w:r>
+                        <w:rPr>
+                          <w:rFonts w:cs="Consolas"/>
+                        </w:rPr>
+                        <w:br/>
+                      </w:r>
+                      <w:r>
+                        <w:rPr>
+                          <w:rFonts w:ascii="Consolas" w:hAnsi="Consolas" w:cs="Consolas"/>
+                        </w:rPr>
+                        <w:t>RULE -&gt; ANTLR_EXPRESSION</w:t>
+                      </w:r>
+                    </w:p>
+                  </w:txbxContent>
+                </v:textbox>
+                <w10:wrap anchorx="margin"/>
+              </v:shape>
+            </w:pict>
+          </mc:Fallback>
+        </mc:AlternateContent>
+      </w:r>
       <w:r>
         <w:tab/>
       </w:r>
@@ -2094,7 +2231,7 @@
           </mc:Choice>
           <mc:Fallback>
             <w:pict>
-              <v:shape w14:anchorId="3DC3028A" id="_x0000_s1029" type="#_x0000_t202" style="position:absolute;left:0;text-align:left;margin-left:234.75pt;margin-top:39.7pt;width:208.5pt;height:162pt;z-index:-251649024;visibility:visible;mso-wrap-style:square;mso-width-percent:0;mso-height-percent:0;mso-wrap-distance-left:9pt;mso-wrap-distance-top:3.6pt;mso-wrap-distance-right:9pt;mso-wrap-distance-bottom:3.6pt;mso-position-horizontal:absolute;mso-position-horizontal-relative:margin;mso-position-vertical:absolute;mso-position-vertical-relative:text;mso-width-percent:0;mso-height-percent:0;mso-width-relative:margin;mso-height-relative:margin;v-text-anchor:top" o:gfxdata="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" stroked="f">
+              <v:shape w14:anchorId="3DC3028A" id="_x0000_s1030" type="#_x0000_t202" style="position:absolute;left:0;text-align:left;margin-left:234.75pt;margin-top:39.7pt;width:208.5pt;height:162pt;z-index:-251649024;visibility:visible;mso-wrap-style:square;mso-width-percent:0;mso-height-percent:0;mso-wrap-distance-left:9pt;mso-wrap-distance-top:3.6pt;mso-wrap-distance-right:9pt;mso-wrap-distance-bottom:3.6pt;mso-position-horizontal:absolute;mso-position-horizontal-relative:margin;mso-position-vertical:absolute;mso-position-vertical-relative:text;mso-width-percent:0;mso-height-percent:0;mso-width-relative:margin;mso-height-relative:margin;v-text-anchor:top" o:gfxdata="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" stroked="f">
                 <v:textbox>
                   <w:txbxContent>
                     <w:p>
@@ -2369,7 +2506,7 @@
           </mc:Choice>
           <mc:Fallback>
             <w:pict>
-              <v:shape w14:anchorId="2449ADCC" id="_x0000_s1030" type="#_x0000_t202" style="position:absolute;left:0;text-align:left;margin-left:35.25pt;margin-top:39.7pt;width:208.5pt;height:180pt;z-index:-251651072;visibility:visible;mso-wrap-style:square;mso-width-percent:0;mso-height-percent:0;mso-wrap-distance-left:9pt;mso-wrap-distance-top:3.6pt;mso-wrap-distance-right:9pt;mso-wrap-distance-bottom:3.6pt;mso-position-horizontal:absolute;mso-position-horizontal-relative:margin;mso-position-vertical:absolute;mso-position-vertical-relative:text;mso-width-percent:0;mso-height-percent:0;mso-width-relative:margin;mso-height-relative:margin;v-text-anchor:top" o:gfxdata="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" stroked="f">
+              <v:shape w14:anchorId="2449ADCC" id="_x0000_s1031" type="#_x0000_t202" style="position:absolute;left:0;text-align:left;margin-left:35.25pt;margin-top:39.7pt;width:208.5pt;height:180pt;z-index:-251651072;visibility:visible;mso-wrap-style:square;mso-width-percent:0;mso-height-percent:0;mso-wrap-distance-left:9pt;mso-wrap-distance-top:3.6pt;mso-wrap-distance-right:9pt;mso-wrap-distance-bottom:3.6pt;mso-position-horizontal:absolute;mso-position-horizontal-relative:margin;mso-position-vertical:absolute;mso-position-vertical-relative:text;mso-width-percent:0;mso-height-percent:0;mso-width-relative:margin;mso-height-relative:margin;v-text-anchor:top" o:gfxdata="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" stroked="f">
                 <v:textbox>
                   <w:txbxContent>
                     <w:p>
@@ -2738,7 +2875,7 @@
           </mc:Choice>
           <mc:Fallback>
             <w:pict>
-              <v:shape w14:anchorId="1E548BD1" id="_x0000_s1031" type="#_x0000_t202" style="position:absolute;left:0;text-align:left;margin-left:35.25pt;margin-top:50.35pt;width:420pt;height:108pt;z-index:-251646976;visibility:visible;mso-wrap-style:square;mso-width-percent:0;mso-height-percent:0;mso-wrap-distance-left:9pt;mso-wrap-distance-top:3.6pt;mso-wrap-distance-right:9pt;mso-wrap-distance-bottom:3.6pt;mso-position-horizontal:absolute;mso-position-horizontal-relative:margin;mso-position-vertical:absolute;mso-position-vertical-relative:text;mso-width-percent:0;mso-height-percent:0;mso-width-relative:margin;mso-height-relative:margin;v-text-anchor:top" o:gfxdata="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" stroked="f">
+              <v:shape w14:anchorId="1E548BD1" id="_x0000_s1032" type="#_x0000_t202" style="position:absolute;left:0;text-align:left;margin-left:35.25pt;margin-top:50.35pt;width:420pt;height:108pt;z-index:-251646976;visibility:visible;mso-wrap-style:square;mso-width-percent:0;mso-height-percent:0;mso-wrap-distance-left:9pt;mso-wrap-distance-top:3.6pt;mso-wrap-distance-right:9pt;mso-wrap-distance-bottom:3.6pt;mso-position-horizontal:absolute;mso-position-horizontal-relative:margin;mso-position-vertical:absolute;mso-position-vertical-relative:text;mso-width-percent:0;mso-height-percent:0;mso-width-relative:margin;mso-height-relative:margin;v-text-anchor:top" o:gfxdata="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" stroked="f">
                 <v:textbox>
                   <w:txbxContent>
                     <w:p>
@@ -2911,31 +3048,147 @@
           <w:tab w:val="left" w:pos="2520"/>
         </w:tabs>
       </w:pPr>
-      <w:bookmarkStart w:id="0" w:name="_GoBack"/>
-      <w:bookmarkEnd w:id="0"/>
+      <w:r>
+        <w:t>All parse rules were edited to make direct reference to lex rules if necessary. For example</w:t>
+      </w:r>
+      <w:r>
+        <w:t xml:space="preserve">: </w:t>
+      </w:r>
+      <w:r>
+        <w:br/>
+      </w:r>
+      <w:r>
+        <w:br/>
+      </w:r>
+      <w:r>
+        <w:rPr>
+          <w:rFonts w:ascii="Consolas" w:hAnsi="Consolas" w:cs="Consolas"/>
+        </w:rPr>
+        <w:t xml:space="preserve">type -&gt; base_type | </w:t>
+      </w:r>
+      <w:r>
+        <w:rPr>
+          <w:rFonts w:ascii="Consolas" w:hAnsi="Consolas" w:cs="Consolas"/>
+          <w:highlight w:val="red"/>
+        </w:rPr>
+        <w:t>‘array[‘</w:t>
+      </w:r>
+      <w:r>
+        <w:rPr>
+          <w:rFonts w:ascii="Consolas" w:hAnsi="Consolas" w:cs="Consolas"/>
+        </w:rPr>
+        <w:t xml:space="preserve"> INTLIT </w:t>
+      </w:r>
+      <w:r>
+        <w:rPr>
+          <w:rFonts w:ascii="Consolas" w:hAnsi="Consolas" w:cs="Consolas"/>
+          <w:highlight w:val="red"/>
+        </w:rPr>
+        <w:t>‘]’ (‘[‘</w:t>
+      </w:r>
+      <w:r>
+        <w:rPr>
+          <w:rFonts w:ascii="Consolas" w:hAnsi="Consolas" w:cs="Consolas"/>
+        </w:rPr>
+        <w:t xml:space="preserve"> INTLIT </w:t>
+      </w:r>
+      <w:r>
+        <w:rPr>
+          <w:rFonts w:ascii="Consolas" w:hAnsi="Consolas" w:cs="Consolas"/>
+          <w:highlight w:val="red"/>
+        </w:rPr>
+        <w:t>‘]’)? ‘of’</w:t>
+      </w:r>
+      <w:r>
+        <w:rPr>
+          <w:rFonts w:ascii="Consolas" w:hAnsi="Consolas" w:cs="Consolas"/>
+        </w:rPr>
+        <w:t xml:space="preserve"> base_type</w:t>
+      </w:r>
+      <w:r>
+        <w:br/>
+      </w:r>
+      <w:r>
+        <w:br/>
+      </w:r>
+      <w:r>
+        <w:rPr>
+          <w:rFonts w:ascii="Consolas" w:hAnsi="Consolas" w:cs="Consolas"/>
+        </w:rPr>
+        <w:t xml:space="preserve">type -&gt; base_type | </w:t>
+      </w:r>
+      <w:r>
+        <w:rPr>
+          <w:rFonts w:ascii="Consolas" w:hAnsi="Consolas" w:cs="Consolas"/>
+          <w:highlight w:val="yellow"/>
+        </w:rPr>
+        <w:t>ARRAY_KEY LBRACK</w:t>
+      </w:r>
+      <w:r>
+        <w:rPr>
+          <w:rFonts w:ascii="Consolas" w:hAnsi="Consolas" w:cs="Consolas"/>
+        </w:rPr>
+        <w:t xml:space="preserve"> INTLIT </w:t>
+      </w:r>
+      <w:r>
+        <w:rPr>
+          <w:rFonts w:ascii="Consolas" w:hAnsi="Consolas" w:cs="Consolas"/>
+          <w:highlight w:val="yellow"/>
+        </w:rPr>
+        <w:t>RBRACK (LBRACK</w:t>
+      </w:r>
+      <w:r>
+        <w:rPr>
+          <w:rFonts w:ascii="Consolas" w:hAnsi="Consolas" w:cs="Consolas"/>
+        </w:rPr>
+        <w:t xml:space="preserve"> INTLIT </w:t>
+      </w:r>
+      <w:r>
+        <w:rPr>
+          <w:rFonts w:ascii="Consolas" w:hAnsi="Consolas" w:cs="Consolas"/>
+          <w:highlight w:val="yellow"/>
+        </w:rPr>
+        <w:t>RBRACK)? OF_KEY</w:t>
+      </w:r>
+      <w:r>
+        <w:rPr>
+          <w:rFonts w:ascii="Consolas" w:hAnsi="Consolas" w:cs="Consolas"/>
+        </w:rPr>
+        <w:t xml:space="preserve"> base_type</w:t>
+      </w:r>
     </w:p>
-    <w:p/>
-    <w:p/>
-    <w:p/>
-    <w:p/>
-    <w:p/>
-    <w:p/>
     <w:p>
       <w:pPr>
+        <w:pStyle w:val="ListParagraph"/>
         <w:tabs>
-          <w:tab w:val="left" w:pos="915"/>
+          <w:tab w:val="left" w:pos="2520"/>
         </w:tabs>
       </w:pPr>
       <w:r>
-        <w:tab/>
+        <w:br/>
       </w:r>
     </w:p>
     <w:p>
       <w:pPr>
         <w:tabs>
-          <w:tab w:val="left" w:pos="915"/>
+          <w:tab w:val="left" w:pos="2520"/>
         </w:tabs>
       </w:pPr>
+      <w:r>
+        <w:rPr>
+          <w:b/>
+        </w:rPr>
+        <w:t>Parse rules</w:t>
+      </w:r>
+    </w:p>
+    <w:p>
+      <w:r>
+        <w:t>The parse grammar was heavily modified from the initially provided one for simplicity, terseness, and to solve indirect left-factoring and input collision issues.</w:t>
+      </w:r>
+    </w:p>
+    <w:p>
+      <w:bookmarkStart w:id="0" w:name="_GoBack"/>
+      <w:bookmarkEnd w:id="0"/>
     </w:p>
     <w:sectPr>
       <w:headerReference w:type="default" r:id="rId7"/>

</xml_diff>

<commit_message>
More work on report, about to delete section (#24)
</commit_message>
<xml_diff>
--- a/Docs/Phase I Report.docx
+++ b/Docs/Phase I Report.docx
@@ -1990,7 +1990,7 @@
           </mc:Choice>
           <mc:Fallback>
             <w:pict>
-              <v:shape w14:anchorId="2CADB287" id="_x0000_s1029" type="#_x0000_t202" style="position:absolute;margin-left:1.5pt;margin-top:14.55pt;width:467.25pt;height:66pt;z-index:251671552;visibility:visible;mso-wrap-style:square;mso-width-percent:0;mso-height-percent:0;mso-wrap-distance-left:9pt;mso-wrap-distance-top:3.6pt;mso-wrap-distance-right:9pt;mso-wrap-distance-bottom:3.6pt;mso-position-horizontal:absolute;mso-position-horizontal-relative:margin;mso-position-vertical:absolute;mso-position-vertical-relative:text;mso-width-percent:0;mso-height-percent:0;mso-width-relative:margin;mso-height-relative:margin;v-text-anchor:top" o:gfxdata="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" filled="f" stroked="f">
+              <v:shape w14:anchorId="2CADB287" id="_x0000_s1029" type="#_x0000_t202" style="position:absolute;margin-left:1.5pt;margin-top:14.55pt;width:467.25pt;height:66pt;z-index:251671552;visibility:visible;mso-wrap-style:square;mso-width-percent:0;mso-height-percent:0;mso-wrap-distance-left:9pt;mso-wrap-distance-top:3.6pt;mso-wrap-distance-right:9pt;mso-wrap-distance-bottom:3.6pt;mso-position-horizontal:absolute;mso-position-horizontal-relative:margin;mso-position-vertical:absolute;mso-position-vertical-relative:text;mso-width-percent:0;mso-height-percent:0;mso-width-relative:margin;mso-height-relative:margin;v-text-anchor:top" o:gfxdata="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" filled="f" stroked="f">
                 <v:textbox>
                   <w:txbxContent>
                     <w:p>
@@ -2231,7 +2231,7 @@
           </mc:Choice>
           <mc:Fallback>
             <w:pict>
-              <v:shape w14:anchorId="3DC3028A" id="_x0000_s1030" type="#_x0000_t202" style="position:absolute;left:0;text-align:left;margin-left:234.75pt;margin-top:39.7pt;width:208.5pt;height:162pt;z-index:-251649024;visibility:visible;mso-wrap-style:square;mso-width-percent:0;mso-height-percent:0;mso-wrap-distance-left:9pt;mso-wrap-distance-top:3.6pt;mso-wrap-distance-right:9pt;mso-wrap-distance-bottom:3.6pt;mso-position-horizontal:absolute;mso-position-horizontal-relative:margin;mso-position-vertical:absolute;mso-position-vertical-relative:text;mso-width-percent:0;mso-height-percent:0;mso-width-relative:margin;mso-height-relative:margin;v-text-anchor:top" o:gfxdata="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" stroked="f">
+              <v:shape w14:anchorId="3DC3028A" id="_x0000_s1030" type="#_x0000_t202" style="position:absolute;left:0;text-align:left;margin-left:234.75pt;margin-top:39.7pt;width:208.5pt;height:162pt;z-index:-251649024;visibility:visible;mso-wrap-style:square;mso-width-percent:0;mso-height-percent:0;mso-wrap-distance-left:9pt;mso-wrap-distance-top:3.6pt;mso-wrap-distance-right:9pt;mso-wrap-distance-bottom:3.6pt;mso-position-horizontal:absolute;mso-position-horizontal-relative:margin;mso-position-vertical:absolute;mso-position-vertical-relative:text;mso-width-percent:0;mso-height-percent:0;mso-width-relative:margin;mso-height-relative:margin;v-text-anchor:top" o:gfxdata="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" stroked="f">
                 <v:textbox>
                   <w:txbxContent>
                     <w:p>
@@ -2506,7 +2506,7 @@
           </mc:Choice>
           <mc:Fallback>
             <w:pict>
-              <v:shape w14:anchorId="2449ADCC" id="_x0000_s1031" type="#_x0000_t202" style="position:absolute;left:0;text-align:left;margin-left:35.25pt;margin-top:39.7pt;width:208.5pt;height:180pt;z-index:-251651072;visibility:visible;mso-wrap-style:square;mso-width-percent:0;mso-height-percent:0;mso-wrap-distance-left:9pt;mso-wrap-distance-top:3.6pt;mso-wrap-distance-right:9pt;mso-wrap-distance-bottom:3.6pt;mso-position-horizontal:absolute;mso-position-horizontal-relative:margin;mso-position-vertical:absolute;mso-position-vertical-relative:text;mso-width-percent:0;mso-height-percent:0;mso-width-relative:margin;mso-height-relative:margin;v-text-anchor:top" o:gfxdata="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" stroked="f">
+              <v:shape w14:anchorId="2449ADCC" id="_x0000_s1031" type="#_x0000_t202" style="position:absolute;left:0;text-align:left;margin-left:35.25pt;margin-top:39.7pt;width:208.5pt;height:180pt;z-index:-251651072;visibility:visible;mso-wrap-style:square;mso-width-percent:0;mso-height-percent:0;mso-wrap-distance-left:9pt;mso-wrap-distance-top:3.6pt;mso-wrap-distance-right:9pt;mso-wrap-distance-bottom:3.6pt;mso-position-horizontal:absolute;mso-position-horizontal-relative:margin;mso-position-vertical:absolute;mso-position-vertical-relative:text;mso-width-percent:0;mso-height-percent:0;mso-width-relative:margin;mso-height-relative:margin;v-text-anchor:top" o:gfxdata="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" stroked="f">
                 <v:textbox>
                   <w:txbxContent>
                     <w:p>
@@ -2875,7 +2875,7 @@
           </mc:Choice>
           <mc:Fallback>
             <w:pict>
-              <v:shape w14:anchorId="1E548BD1" id="_x0000_s1032" type="#_x0000_t202" style="position:absolute;left:0;text-align:left;margin-left:35.25pt;margin-top:50.35pt;width:420pt;height:108pt;z-index:-251646976;visibility:visible;mso-wrap-style:square;mso-width-percent:0;mso-height-percent:0;mso-wrap-distance-left:9pt;mso-wrap-distance-top:3.6pt;mso-wrap-distance-right:9pt;mso-wrap-distance-bottom:3.6pt;mso-position-horizontal:absolute;mso-position-horizontal-relative:margin;mso-position-vertical:absolute;mso-position-vertical-relative:text;mso-width-percent:0;mso-height-percent:0;mso-width-relative:margin;mso-height-relative:margin;v-text-anchor:top" o:gfxdata="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" stroked="f">
+              <v:shape w14:anchorId="1E548BD1" id="_x0000_s1032" type="#_x0000_t202" style="position:absolute;left:0;text-align:left;margin-left:35.25pt;margin-top:50.35pt;width:420pt;height:108pt;z-index:-251646976;visibility:visible;mso-wrap-style:square;mso-width-percent:0;mso-height-percent:0;mso-wrap-distance-left:9pt;mso-wrap-distance-top:3.6pt;mso-wrap-distance-right:9pt;mso-wrap-distance-bottom:3.6pt;mso-position-horizontal:absolute;mso-position-horizontal-relative:margin;mso-position-vertical:absolute;mso-position-vertical-relative:text;mso-width-percent:0;mso-height-percent:0;mso-width-relative:margin;mso-height-relative:margin;v-text-anchor:top" o:gfxdata="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" stroked="f">
                 <v:textbox>
                   <w:txbxContent>
                     <w:p>
@@ -3173,23 +3173,224 @@
         <w:tabs>
           <w:tab w:val="left" w:pos="2520"/>
         </w:tabs>
+        <w:rPr>
+          <w:b/>
+        </w:rPr>
       </w:pPr>
-      <w:r>
-        <w:rPr>
-          <w:b/>
-        </w:rPr>
-        <w:t>Parse rules</w:t>
-      </w:r>
     </w:p>
     <w:p>
-      <w:r>
-        <w:t>The parse grammar was heavily modified from the initially provided one for simplicity, terseness, and to solve indirect left-factoring and input collision issues.</w:t>
-      </w:r>
+      <w:pPr>
+        <w:tabs>
+          <w:tab w:val="left" w:pos="2520"/>
+        </w:tabs>
+        <w:rPr>
+          <w:b/>
+        </w:rPr>
+      </w:pPr>
     </w:p>
     <w:p>
+      <w:pPr>
+        <w:tabs>
+          <w:tab w:val="left" w:pos="2520"/>
+        </w:tabs>
+        <w:rPr>
+          <w:b/>
+        </w:rPr>
+      </w:pPr>
+    </w:p>
+    <w:p>
+      <w:pPr>
+        <w:tabs>
+          <w:tab w:val="left" w:pos="2520"/>
+        </w:tabs>
+        <w:rPr>
+          <w:b/>
+        </w:rPr>
+      </w:pPr>
+    </w:p>
+    <w:p>
+      <w:pPr>
+        <w:tabs>
+          <w:tab w:val="left" w:pos="2520"/>
+        </w:tabs>
+      </w:pPr>
+      <w:r>
+        <w:rPr>
+          <w:b/>
+        </w:rPr>
+        <w:lastRenderedPageBreak/>
+        <w:t>Parse rules</w:t>
+      </w:r>
+    </w:p>
+    <w:p>
+      <w:r>
+        <w:t>The parse grammar was heavily modified from the initially provided one for simplicity, terseness, and to solve indirect left</w:t>
+      </w:r>
+      <w:r>
+        <w:t xml:space="preserve"> recursion</w:t>
+      </w:r>
+      <w:r>
+        <w:t xml:space="preserve"> and input collision issues.</w:t>
+      </w:r>
+      <w:r>
+        <w:t xml:space="preserve"> The full grammar changes are too numerous to list in their entirety here, but below is a list of general strategies which were used:</w:t>
+      </w:r>
+    </w:p>
+    <w:p>
+      <w:pPr>
+        <w:pStyle w:val="ListParagraph"/>
+        <w:numPr>
+          <w:ilvl w:val="0"/>
+          <w:numId w:val="2"/>
+        </w:numPr>
+      </w:pPr>
+      <w:r>
+        <w:rPr>
+          <w:b/>
+        </w:rPr>
+        <w:t>Indirect left-factoring</w:t>
+      </w:r>
+      <w:r>
+        <w:t xml:space="preserve">: </w:t>
+      </w:r>
+      <w:r>
+        <w:t>Given general rules:</w:t>
+      </w:r>
+      <w:r>
+        <w:br/>
+      </w:r>
+      <w:r>
+        <w:br/>
+      </w:r>
+      <w:r>
+        <w:rPr>
+          <w:rFonts w:ascii="Consolas" w:hAnsi="Consolas" w:cs="Consolas"/>
+        </w:rPr>
+        <w:t>A -&gt; BA</w:t>
+      </w:r>
+      <w:r>
+        <w:rPr>
+          <w:rFonts w:ascii="Consolas" w:hAnsi="Consolas" w:cs="Consolas"/>
+        </w:rPr>
+        <w:br/>
+      </w:r>
+      <w:r>
+        <w:rPr>
+          <w:rFonts w:ascii="Consolas" w:hAnsi="Consolas" w:cs="Consolas"/>
+        </w:rPr>
+        <w:t xml:space="preserve">B -&gt; (C | </w:t>
+      </w:r>
+      <w:r>
+        <w:rPr>
+          <w:rFonts w:ascii="Consolas" w:hAnsi="Consolas" w:cs="Consolas"/>
+        </w:rPr>
+        <w:t>λ</w:t>
+      </w:r>
+      <w:r>
+        <w:rPr>
+          <w:rFonts w:ascii="Consolas" w:hAnsi="Consolas" w:cs="Consolas" w:hint="eastAsia"/>
+        </w:rPr>
+        <w:t>)</w:t>
+      </w:r>
+      <w:r>
+        <w:br/>
+      </w:r>
+      <w:r>
+        <w:br/>
+        <w:t xml:space="preserve">Left recursion is possible via </w:t>
+      </w:r>
+      <w:r>
+        <w:rPr>
+          <w:rFonts w:ascii="Consolas" w:hAnsi="Consolas" w:cs="Consolas"/>
+        </w:rPr>
+        <w:t xml:space="preserve">B -&gt; </w:t>
+      </w:r>
+      <w:r>
+        <w:rPr>
+          <w:rFonts w:ascii="Consolas" w:hAnsi="Consolas" w:cs="Consolas"/>
+        </w:rPr>
+        <w:t>λ</w:t>
+      </w:r>
+      <w:r>
+        <w:t>.</w:t>
+      </w:r>
+      <w:r>
+        <w:t xml:space="preserve"> In such cases, the grammar was factored via simple expansion and traditional left-factoring as follows:</w:t>
+      </w:r>
+      <w:r>
+        <w:br/>
+      </w:r>
+      <w:r>
+        <w:br/>
+      </w:r>
+      <w:r>
+        <w:rPr>
+          <w:rFonts w:ascii="Consolas" w:hAnsi="Consolas" w:cs="Consolas"/>
+        </w:rPr>
+        <w:t xml:space="preserve">1. </w:t>
+      </w:r>
+      <w:r>
+        <w:rPr>
+          <w:rFonts w:ascii="Consolas" w:hAnsi="Consolas" w:cs="Consolas"/>
+        </w:rPr>
+        <w:t xml:space="preserve">A -&gt; (C | </w:t>
+      </w:r>
+      <w:r>
+        <w:rPr>
+          <w:rFonts w:ascii="Consolas" w:hAnsi="Consolas" w:cs="Consolas"/>
+        </w:rPr>
+        <w:t>λ</w:t>
+      </w:r>
+      <w:r>
+        <w:rPr>
+          <w:rFonts w:ascii="Consolas" w:hAnsi="Consolas" w:cs="Consolas" w:hint="eastAsia"/>
+        </w:rPr>
+        <w:t>)</w:t>
+      </w:r>
+      <w:r>
+        <w:rPr>
+          <w:rFonts w:ascii="Consolas" w:hAnsi="Consolas" w:cs="Consolas"/>
+        </w:rPr>
+        <w:t>A</w:t>
+      </w:r>
+      <w:r>
+        <w:rPr>
+          <w:rFonts w:ascii="Consolas" w:hAnsi="Consolas" w:cs="Consolas"/>
+        </w:rPr>
+        <w:br/>
+        <w:t>2. A -&gt; CA | A</w:t>
+      </w:r>
+      <w:r>
+        <w:rPr>
+          <w:rFonts w:ascii="Consolas" w:hAnsi="Consolas" w:cs="Consolas"/>
+        </w:rPr>
+        <w:br/>
+        <w:t xml:space="preserve">3. A -&gt; </w:t>
+      </w:r>
+      <w:r>
+        <w:rPr>
+          <w:rFonts w:ascii="Consolas" w:hAnsi="Consolas" w:cs="Consolas"/>
+          <w:highlight w:val="yellow"/>
+        </w:rPr>
+        <w:t>C*</w:t>
+      </w:r>
+      <w:r>
+        <w:rPr>
+          <w:rFonts w:ascii="Consolas" w:hAnsi="Consolas" w:cs="Consolas"/>
+        </w:rPr>
+        <w:br/>
+      </w:r>
+      <w:r>
+        <w:br/>
+      </w:r>
       <w:bookmarkStart w:id="0" w:name="_GoBack"/>
       <w:bookmarkEnd w:id="0"/>
+      <w:r>
+        <w:br/>
+      </w:r>
     </w:p>
+    <w:p/>
+    <w:p/>
     <w:sectPr>
       <w:headerReference w:type="default" r:id="rId7"/>
       <w:pgSz w:w="12240" w:h="15840"/>
@@ -3276,6 +3477,119 @@
 <file path=word/numbering.xml><?xml version="1.0" encoding="utf-8"?>
 <w:numbering xmlns:wpc="http://schemas.microsoft.com/office/word/2010/wordprocessingCanvas" xmlns:mc="http://schemas.openxmlformats.org/markup-compatibility/2006" xmlns:o="urn:schemas-microsoft-com:office:office" xmlns:r="http://schemas.openxmlformats.org/officeDocument/2006/relationships" xmlns:m="http://schemas.openxmlformats.org/officeDocument/2006/math" xmlns:v="urn:schemas-microsoft-com:vml" xmlns:wp14="http://schemas.microsoft.com/office/word/2010/wordprocessingDrawing" xmlns:wp="http://schemas.openxmlformats.org/drawingml/2006/wordprocessingDrawing" xmlns:w10="urn:schemas-microsoft-com:office:word" xmlns:w="http://schemas.openxmlformats.org/wordprocessingml/2006/main" xmlns:w14="http://schemas.microsoft.com/office/word/2010/wordml" xmlns:w15="http://schemas.microsoft.com/office/word/2012/wordml" xmlns:wpg="http://schemas.microsoft.com/office/word/2010/wordprocessingGroup" xmlns:wpi="http://schemas.microsoft.com/office/word/2010/wordprocessingInk" xmlns:wne="http://schemas.microsoft.com/office/word/2006/wordml" xmlns:wps="http://schemas.microsoft.com/office/word/2010/wordprocessingShape" mc:Ignorable="w14 w15 wp14">
   <w:abstractNum w:abstractNumId="0">
+    <w:nsid w:val="64DB622E"/>
+    <w:multiLevelType w:val="hybridMultilevel"/>
+    <w:tmpl w:val="A5D43968"/>
+    <w:lvl w:ilvl="0" w:tplc="04090001">
+      <w:start w:val="1"/>
+      <w:numFmt w:val="bullet"/>
+      <w:lvlText w:val=""/>
+      <w:lvlJc w:val="left"/>
+      <w:pPr>
+        <w:ind w:left="720" w:hanging="360"/>
+      </w:pPr>
+      <w:rPr>
+        <w:rFonts w:ascii="Symbol" w:hAnsi="Symbol" w:hint="default"/>
+      </w:rPr>
+    </w:lvl>
+    <w:lvl w:ilvl="1" w:tplc="04090003" w:tentative="1">
+      <w:start w:val="1"/>
+      <w:numFmt w:val="bullet"/>
+      <w:lvlText w:val="o"/>
+      <w:lvlJc w:val="left"/>
+      <w:pPr>
+        <w:ind w:left="1440" w:hanging="360"/>
+      </w:pPr>
+      <w:rPr>
+        <w:rFonts w:ascii="Courier New" w:hAnsi="Courier New" w:cs="Courier New" w:hint="default"/>
+      </w:rPr>
+    </w:lvl>
+    <w:lvl w:ilvl="2" w:tplc="04090005" w:tentative="1">
+      <w:start w:val="1"/>
+      <w:numFmt w:val="bullet"/>
+      <w:lvlText w:val=""/>
+      <w:lvlJc w:val="left"/>
+      <w:pPr>
+        <w:ind w:left="2160" w:hanging="360"/>
+      </w:pPr>
+      <w:rPr>
+        <w:rFonts w:ascii="Wingdings" w:hAnsi="Wingdings" w:hint="default"/>
+      </w:rPr>
+    </w:lvl>
+    <w:lvl w:ilvl="3" w:tplc="04090001" w:tentative="1">
+      <w:start w:val="1"/>
+      <w:numFmt w:val="bullet"/>
+      <w:lvlText w:val=""/>
+      <w:lvlJc w:val="left"/>
+      <w:pPr>
+        <w:ind w:left="2880" w:hanging="360"/>
+      </w:pPr>
+      <w:rPr>
+        <w:rFonts w:ascii="Symbol" w:hAnsi="Symbol" w:hint="default"/>
+      </w:rPr>
+    </w:lvl>
+    <w:lvl w:ilvl="4" w:tplc="04090003" w:tentative="1">
+      <w:start w:val="1"/>
+      <w:numFmt w:val="bullet"/>
+      <w:lvlText w:val="o"/>
+      <w:lvlJc w:val="left"/>
+      <w:pPr>
+        <w:ind w:left="3600" w:hanging="360"/>
+      </w:pPr>
+      <w:rPr>
+        <w:rFonts w:ascii="Courier New" w:hAnsi="Courier New" w:cs="Courier New" w:hint="default"/>
+      </w:rPr>
+    </w:lvl>
+    <w:lvl w:ilvl="5" w:tplc="04090005" w:tentative="1">
+      <w:start w:val="1"/>
+      <w:numFmt w:val="bullet"/>
+      <w:lvlText w:val=""/>
+      <w:lvlJc w:val="left"/>
+      <w:pPr>
+        <w:ind w:left="4320" w:hanging="360"/>
+      </w:pPr>
+      <w:rPr>
+        <w:rFonts w:ascii="Wingdings" w:hAnsi="Wingdings" w:hint="default"/>
+      </w:rPr>
+    </w:lvl>
+    <w:lvl w:ilvl="6" w:tplc="04090001" w:tentative="1">
+      <w:start w:val="1"/>
+      <w:numFmt w:val="bullet"/>
+      <w:lvlText w:val=""/>
+      <w:lvlJc w:val="left"/>
+      <w:pPr>
+        <w:ind w:left="5040" w:hanging="360"/>
+      </w:pPr>
+      <w:rPr>
+        <w:rFonts w:ascii="Symbol" w:hAnsi="Symbol" w:hint="default"/>
+      </w:rPr>
+    </w:lvl>
+    <w:lvl w:ilvl="7" w:tplc="04090003" w:tentative="1">
+      <w:start w:val="1"/>
+      <w:numFmt w:val="bullet"/>
+      <w:lvlText w:val="o"/>
+      <w:lvlJc w:val="left"/>
+      <w:pPr>
+        <w:ind w:left="5760" w:hanging="360"/>
+      </w:pPr>
+      <w:rPr>
+        <w:rFonts w:ascii="Courier New" w:hAnsi="Courier New" w:cs="Courier New" w:hint="default"/>
+      </w:rPr>
+    </w:lvl>
+    <w:lvl w:ilvl="8" w:tplc="04090005" w:tentative="1">
+      <w:start w:val="1"/>
+      <w:numFmt w:val="bullet"/>
+      <w:lvlText w:val=""/>
+      <w:lvlJc w:val="left"/>
+      <w:pPr>
+        <w:ind w:left="6480" w:hanging="360"/>
+      </w:pPr>
+      <w:rPr>
+        <w:rFonts w:ascii="Wingdings" w:hAnsi="Wingdings" w:hint="default"/>
+      </w:rPr>
+    </w:lvl>
+  </w:abstractNum>
+  <w:abstractNum w:abstractNumId="1">
     <w:nsid w:val="74AA0090"/>
     <w:multiLevelType w:val="hybridMultilevel"/>
     <w:tmpl w:val="6F9C4B4C"/>
@@ -3365,6 +3679,9 @@
     </w:lvl>
   </w:abstractNum>
   <w:num w:numId="1">
+    <w:abstractNumId w:val="1"/>
+  </w:num>
+  <w:num w:numId="2">
     <w:abstractNumId w:val="0"/>
   </w:num>
 </w:numbering>

</xml_diff>

<commit_message>
More minor grammar simplifications, passes checks Also update report (#24)
</commit_message>
<xml_diff>
--- a/Docs/Phase I Report.docx
+++ b/Docs/Phase I Report.docx
@@ -3224,13 +3224,7 @@
     </w:p>
     <w:p>
       <w:r>
-        <w:t>The parse grammar was heavily modified from the initially provided one for simplicity, terseness, and to solve indirect left</w:t>
-      </w:r>
-      <w:r>
-        <w:t xml:space="preserve"> recursion</w:t>
-      </w:r>
-      <w:r>
-        <w:t xml:space="preserve"> and input collision issues.</w:t>
+        <w:t>The parse grammar was heavily modified from the initially provided one for simplicity, terseness, and to solve input collision issues.</w:t>
       </w:r>
       <w:r>
         <w:t xml:space="preserve"> The full grammar changes are too numerous to list in their entirety here, but below is a list of general strategies which were used:</w:t>
@@ -3248,13 +3242,16 @@
         <w:rPr>
           <w:b/>
         </w:rPr>
-        <w:t>Indirect left-factoring</w:t>
-      </w:r>
-      <w:r>
-        <w:t xml:space="preserve">: </w:t>
-      </w:r>
-      <w:r>
-        <w:t>Given general rules:</w:t>
+        <w:t>Simplification.</w:t>
+      </w:r>
+      <w:r>
+        <w:t xml:space="preserve"> </w:t>
+      </w:r>
+      <w:r>
+        <w:t xml:space="preserve">Given </w:t>
+      </w:r>
+      <w:r>
+        <w:t>a general rule:</w:t>
       </w:r>
       <w:r>
         <w:br/>
@@ -3269,115 +3266,226 @@
         <w:t>A -&gt; BA</w:t>
       </w:r>
       <w:r>
-        <w:rPr>
-          <w:rFonts w:ascii="Consolas" w:hAnsi="Consolas" w:cs="Consolas"/>
-        </w:rPr>
-        <w:br/>
-      </w:r>
-      <w:r>
-        <w:rPr>
-          <w:rFonts w:ascii="Consolas" w:hAnsi="Consolas" w:cs="Consolas"/>
-        </w:rPr>
-        <w:t xml:space="preserve">B -&gt; (C | </w:t>
-      </w:r>
-      <w:r>
-        <w:rPr>
-          <w:rFonts w:ascii="Consolas" w:hAnsi="Consolas" w:cs="Consolas"/>
-        </w:rPr>
-        <w:t>λ</w:t>
-      </w:r>
-      <w:r>
-        <w:rPr>
-          <w:rFonts w:ascii="Consolas" w:hAnsi="Consolas" w:cs="Consolas" w:hint="eastAsia"/>
+        <w:br/>
+      </w:r>
+      <w:r>
+        <w:br/>
+      </w:r>
+      <w:r>
+        <w:t>It is possible to simplify the given expression as the following with no loss of meaning:</w:t>
+      </w:r>
+      <w:r>
+        <w:br/>
+      </w:r>
+      <w:r>
+        <w:br/>
+      </w:r>
+      <w:r>
+        <w:rPr>
+          <w:rFonts w:ascii="Consolas" w:hAnsi="Consolas" w:cs="Consolas"/>
+        </w:rPr>
+        <w:t xml:space="preserve">A -&gt; </w:t>
+      </w:r>
+      <w:r>
+        <w:rPr>
+          <w:rFonts w:ascii="Consolas" w:hAnsi="Consolas" w:cs="Consolas"/>
+        </w:rPr>
+        <w:t>B</w:t>
+      </w:r>
+      <w:r>
+        <w:rPr>
+          <w:rFonts w:ascii="Consolas" w:hAnsi="Consolas" w:cs="Consolas"/>
+          <w:highlight w:val="yellow"/>
+        </w:rPr>
+        <w:t>+</w:t>
+      </w:r>
+      <w:r>
+        <w:rPr>
+          <w:rFonts w:ascii="Consolas" w:hAnsi="Consolas" w:cs="Consolas"/>
+        </w:rPr>
+        <w:br/>
+      </w:r>
+      <w:r>
+        <w:rPr>
+          <w:rFonts w:ascii="Consolas" w:hAnsi="Consolas" w:cs="Consolas"/>
+        </w:rPr>
+        <w:br/>
+      </w:r>
+      <w:r>
+        <w:t xml:space="preserve">In addition, if there is a rule </w:t>
+      </w:r>
+      <w:r>
+        <w:rPr>
+          <w:rFonts w:ascii="Consolas" w:hAnsi="Consolas" w:cs="Consolas"/>
+        </w:rPr>
+        <w:t>B -&gt; λ</w:t>
+      </w:r>
+      <w:r>
+        <w:t>, then the expression can be further simplified as follows:</w:t>
+      </w:r>
+      <w:r>
+        <w:br/>
+      </w:r>
+      <w:r>
+        <w:br/>
+      </w:r>
+      <w:r>
+        <w:rPr>
+          <w:rFonts w:ascii="Consolas" w:hAnsi="Consolas" w:cs="Consolas"/>
+        </w:rPr>
+        <w:t>A -&gt; B</w:t>
+      </w:r>
+      <w:r>
+        <w:rPr>
+          <w:rFonts w:ascii="Consolas" w:hAnsi="Consolas" w:cs="Consolas"/>
+          <w:highlight w:val="yellow"/>
+        </w:rPr>
+        <w:t>*</w:t>
+      </w:r>
+      <w:r>
+        <w:br/>
+      </w:r>
+      <w:r>
+        <w:br/>
+      </w:r>
+      <w:r>
+        <w:t>Two examples from our grammar follow.</w:t>
+      </w:r>
+      <w:r>
+        <w:br/>
+      </w:r>
+      <w:r>
+        <w:br/>
+      </w:r>
+      <w:r>
+        <w:rPr>
+          <w:rFonts w:ascii="Consolas" w:hAnsi="Consolas" w:cs="Consolas"/>
+        </w:rPr>
+        <w:t xml:space="preserve">stat_seq -&gt; stat </w:t>
+      </w:r>
+      <w:r>
+        <w:rPr>
+          <w:rFonts w:ascii="Consolas" w:hAnsi="Consolas" w:cs="Consolas"/>
+          <w:highlight w:val="red"/>
+        </w:rPr>
+        <w:t>stat_seq*</w:t>
+      </w:r>
+      <w:r>
+        <w:rPr>
+          <w:rFonts w:ascii="Consolas" w:hAnsi="Consolas" w:cs="Consolas"/>
+        </w:rPr>
+        <w:br/>
+      </w:r>
+      <w:r>
+        <w:rPr>
+          <w:rFonts w:ascii="Consolas" w:hAnsi="Consolas" w:cs="Consolas"/>
+        </w:rPr>
+        <w:t>stat_seq -&gt; stat</w:t>
+      </w:r>
+      <w:r>
+        <w:rPr>
+          <w:rFonts w:ascii="Consolas" w:hAnsi="Consolas" w:cs="Consolas"/>
+          <w:highlight w:val="yellow"/>
+        </w:rPr>
+        <w:t>+</w:t>
+      </w:r>
+      <w:r>
+        <w:rPr>
+          <w:rFonts w:ascii="Consolas" w:hAnsi="Consolas" w:cs="Consolas"/>
+        </w:rPr>
+        <w:br/>
+      </w:r>
+      <w:r>
+        <w:rPr>
+          <w:rFonts w:ascii="Consolas" w:hAnsi="Consolas" w:cs="Consolas"/>
+        </w:rPr>
+        <w:br/>
+        <w:t xml:space="preserve">type_declaration_list -&gt; ( | type_declaration </w:t>
+      </w:r>
+      <w:r>
+        <w:rPr>
+          <w:rFonts w:ascii="Consolas" w:hAnsi="Consolas" w:cs="Consolas"/>
+          <w:highlight w:val="red"/>
+        </w:rPr>
+        <w:t>type_declaration_list</w:t>
+      </w:r>
+      <w:r>
+        <w:rPr>
+          <w:rFonts w:ascii="Consolas" w:hAnsi="Consolas" w:cs="Consolas"/>
         </w:rPr>
         <w:t>)</w:t>
       </w:r>
       <w:r>
-        <w:br/>
-      </w:r>
-      <w:r>
-        <w:br/>
-        <w:t xml:space="preserve">Left recursion is possible via </w:t>
-      </w:r>
-      <w:r>
-        <w:rPr>
-          <w:rFonts w:ascii="Consolas" w:hAnsi="Consolas" w:cs="Consolas"/>
-        </w:rPr>
-        <w:t xml:space="preserve">B -&gt; </w:t>
-      </w:r>
-      <w:r>
-        <w:rPr>
-          <w:rFonts w:ascii="Consolas" w:hAnsi="Consolas" w:cs="Consolas"/>
-        </w:rPr>
-        <w:t>λ</w:t>
-      </w:r>
-      <w:r>
-        <w:t>.</w:t>
-      </w:r>
-      <w:r>
-        <w:t xml:space="preserve"> In such cases, the grammar was factored via simple expansion and traditional left-factoring as follows:</w:t>
-      </w:r>
-      <w:r>
-        <w:br/>
-      </w:r>
-      <w:r>
-        <w:br/>
-      </w:r>
-      <w:r>
-        <w:rPr>
-          <w:rFonts w:ascii="Consolas" w:hAnsi="Consolas" w:cs="Consolas"/>
-        </w:rPr>
-        <w:t xml:space="preserve">1. </w:t>
-      </w:r>
-      <w:r>
-        <w:rPr>
-          <w:rFonts w:ascii="Consolas" w:hAnsi="Consolas" w:cs="Consolas"/>
-        </w:rPr>
-        <w:t xml:space="preserve">A -&gt; (C | </w:t>
-      </w:r>
-      <w:r>
-        <w:rPr>
-          <w:rFonts w:ascii="Consolas" w:hAnsi="Consolas" w:cs="Consolas"/>
-        </w:rPr>
-        <w:t>λ</w:t>
-      </w:r>
-      <w:r>
-        <w:rPr>
-          <w:rFonts w:ascii="Consolas" w:hAnsi="Consolas" w:cs="Consolas" w:hint="eastAsia"/>
-        </w:rPr>
-        <w:t>)</w:t>
-      </w:r>
-      <w:r>
-        <w:rPr>
-          <w:rFonts w:ascii="Consolas" w:hAnsi="Consolas" w:cs="Consolas"/>
-        </w:rPr>
-        <w:t>A</w:t>
-      </w:r>
-      <w:r>
-        <w:rPr>
-          <w:rFonts w:ascii="Consolas" w:hAnsi="Consolas" w:cs="Consolas"/>
-        </w:rPr>
-        <w:br/>
-        <w:t>2. A -&gt; CA | A</w:t>
-      </w:r>
-      <w:r>
-        <w:rPr>
-          <w:rFonts w:ascii="Consolas" w:hAnsi="Consolas" w:cs="Consolas"/>
-        </w:rPr>
-        <w:br/>
-        <w:t xml:space="preserve">3. A -&gt; </w:t>
+        <w:rPr>
+          <w:rFonts w:ascii="Consolas" w:hAnsi="Consolas" w:cs="Consolas"/>
+        </w:rPr>
+        <w:br/>
+      </w:r>
+      <w:r>
+        <w:rPr>
+          <w:rFonts w:ascii="Consolas" w:hAnsi="Consolas" w:cs="Consolas"/>
+        </w:rPr>
+        <w:t>type_declaration_list -&gt;</w:t>
+      </w:r>
+      <w:r>
+        <w:rPr>
+          <w:rFonts w:ascii="Consolas" w:hAnsi="Consolas" w:cs="Consolas"/>
+        </w:rPr>
+        <w:t xml:space="preserve"> type_declaration</w:t>
       </w:r>
       <w:r>
         <w:rPr>
           <w:rFonts w:ascii="Consolas" w:hAnsi="Consolas" w:cs="Consolas"/>
           <w:highlight w:val="yellow"/>
         </w:rPr>
-        <w:t>C*</w:t>
-      </w:r>
-      <w:r>
-        <w:rPr>
-          <w:rFonts w:ascii="Consolas" w:hAnsi="Consolas" w:cs="Consolas"/>
-        </w:rPr>
+        <w:t>*</w:t>
+      </w:r>
+      <w:r>
+        <w:br/>
+      </w:r>
+    </w:p>
+    <w:p>
+      <w:pPr>
+        <w:pStyle w:val="ListParagraph"/>
+        <w:numPr>
+          <w:ilvl w:val="0"/>
+          <w:numId w:val="2"/>
+        </w:numPr>
+      </w:pPr>
+      <w:r>
+        <w:rPr>
+          <w:b/>
+        </w:rPr>
+        <w:t>Input collision aversion.</w:t>
+      </w:r>
+      <w:r>
+        <w:t xml:space="preserve"> </w:t>
+      </w:r>
+      <w:r>
+        <w:t>Rules such of the following cause an input collision in an LL(1) grammar:</w:t>
+      </w:r>
+      <w:r>
+        <w:br/>
+      </w:r>
+      <w:r>
+        <w:br/>
+        <w:t>A -&gt; (CB | CDE)</w:t>
+      </w:r>
+      <w:r>
+        <w:br/>
+      </w:r>
+      <w:r>
+        <w:br/>
+        <w:t>This can be solved with left-factoring:</w:t>
+      </w:r>
+      <w:r>
+        <w:br/>
+      </w:r>
+      <w:r>
+        <w:br/>
+        <w:t>A -&gt; C(B | DE)</w:t>
+      </w:r>
+      <w:r>
         <w:br/>
       </w:r>
       <w:r>
@@ -3385,6 +3493,18 @@
       </w:r>
       <w:bookmarkStart w:id="0" w:name="_GoBack"/>
       <w:bookmarkEnd w:id="0"/>
+      <w:r>
+        <w:br/>
+      </w:r>
+      <w:r>
+        <w:rPr>
+          <w:rFonts w:ascii="Consolas" w:hAnsi="Consolas" w:cs="Consolas"/>
+        </w:rPr>
+        <w:br/>
+      </w:r>
+      <w:r>
+        <w:br/>
+      </w:r>
       <w:r>
         <w:br/>
       </w:r>

</xml_diff>

<commit_message>
Snip comment, also work on #24
</commit_message>
<xml_diff>
--- a/Docs/Phase I Report.docx
+++ b/Docs/Phase I Report.docx
@@ -54,7 +54,7 @@
           <w:rFonts w:ascii="Consolas" w:hAnsi="Consolas" w:cs="Consolas"/>
           <w:vertAlign w:val="superscript"/>
         </w:rPr>
-        <w:t>1</w:t>
+        <w:t>*</w:t>
       </w:r>
       <w:r>
         <w:rPr>
@@ -1878,13 +1878,13 @@
         <mc:AlternateContent>
           <mc:Choice Requires="wps">
             <w:drawing>
-              <wp:anchor distT="45720" distB="45720" distL="114300" distR="114300" simplePos="0" relativeHeight="251671552" behindDoc="0" locked="0" layoutInCell="1" allowOverlap="1" wp14:anchorId="2CADB287" wp14:editId="2D651459">
+              <wp:anchor distT="45720" distB="45720" distL="114300" distR="114300" simplePos="0" relativeHeight="251671552" behindDoc="0" locked="0" layoutInCell="1" allowOverlap="1" wp14:anchorId="2CADB287" wp14:editId="4A697C21">
                 <wp:simplePos x="0" y="0"/>
                 <wp:positionH relativeFrom="margin">
                   <wp:posOffset>19050</wp:posOffset>
                 </wp:positionH>
                 <wp:positionV relativeFrom="paragraph">
-                  <wp:posOffset>184786</wp:posOffset>
+                  <wp:posOffset>260985</wp:posOffset>
                 </wp:positionV>
                 <wp:extent cx="5934075" cy="838200"/>
                 <wp:effectExtent l="0" t="0" r="0" b="0"/>
@@ -1938,7 +1938,14 @@
                                 <w:rFonts w:cs="Consolas"/>
                                 <w:vertAlign w:val="superscript"/>
                               </w:rPr>
-                              <w:t xml:space="preserve">1 </w:t>
+                              <w:t>*</w:t>
+                            </w:r>
+                            <w:r>
+                              <w:rPr>
+                                <w:rFonts w:cs="Consolas"/>
+                                <w:vertAlign w:val="superscript"/>
+                              </w:rPr>
+                              <w:t xml:space="preserve"> </w:t>
                             </w:r>
                             <w:r>
                               <w:rPr>
@@ -1990,7 +1997,7 @@
           </mc:Choice>
           <mc:Fallback>
             <w:pict>
-              <v:shape w14:anchorId="2CADB287" id="_x0000_s1029" type="#_x0000_t202" style="position:absolute;margin-left:1.5pt;margin-top:14.55pt;width:467.25pt;height:66pt;z-index:251671552;visibility:visible;mso-wrap-style:square;mso-width-percent:0;mso-height-percent:0;mso-wrap-distance-left:9pt;mso-wrap-distance-top:3.6pt;mso-wrap-distance-right:9pt;mso-wrap-distance-bottom:3.6pt;mso-position-horizontal:absolute;mso-position-horizontal-relative:margin;mso-position-vertical:absolute;mso-position-vertical-relative:text;mso-width-percent:0;mso-height-percent:0;mso-width-relative:margin;mso-height-relative:margin;v-text-anchor:top" o:gfxdata="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" filled="f" stroked="f">
+              <v:shape w14:anchorId="2CADB287" id="_x0000_s1029" type="#_x0000_t202" style="position:absolute;margin-left:1.5pt;margin-top:20.55pt;width:467.25pt;height:66pt;z-index:251671552;visibility:visible;mso-wrap-style:square;mso-width-percent:0;mso-height-percent:0;mso-wrap-distance-left:9pt;mso-wrap-distance-top:3.6pt;mso-wrap-distance-right:9pt;mso-wrap-distance-bottom:3.6pt;mso-position-horizontal:absolute;mso-position-horizontal-relative:margin;mso-position-vertical:absolute;mso-position-vertical-relative:text;mso-width-percent:0;mso-height-percent:0;mso-width-relative:margin;mso-height-relative:margin;v-text-anchor:top" o:gfxdata="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" filled="f" stroked="f">
                 <v:textbox>
                   <w:txbxContent>
                     <w:p>
@@ -2014,7 +2021,14 @@
                           <w:rFonts w:cs="Consolas"/>
                           <w:vertAlign w:val="superscript"/>
                         </w:rPr>
-                        <w:t xml:space="preserve">1 </w:t>
+                        <w:t>*</w:t>
+                      </w:r>
+                      <w:r>
+                        <w:rPr>
+                          <w:rFonts w:cs="Consolas"/>
+                          <w:vertAlign w:val="superscript"/>
+                        </w:rPr>
+                        <w:t xml:space="preserve"> </w:t>
                       </w:r>
                       <w:r>
                         <w:rPr>
@@ -3491,30 +3505,174 @@
       <w:r>
         <w:br/>
       </w:r>
+      <w:r>
+        <w:t>Again, two examples from our grammar:</w:t>
+      </w:r>
+      <w:r>
+        <w:br/>
+      </w:r>
+      <w:r>
+        <w:br/>
+      </w:r>
+      <w:r>
+        <w:rPr>
+          <w:rFonts w:ascii="Consolas" w:hAnsi="Consolas" w:cs="Consolas"/>
+        </w:rPr>
+        <w:t>id_list -&gt; (</w:t>
+      </w:r>
+      <w:r>
+        <w:rPr>
+          <w:rFonts w:ascii="Consolas" w:hAnsi="Consolas" w:cs="Consolas"/>
+          <w:highlight w:val="red"/>
+        </w:rPr>
+        <w:t>ID</w:t>
+      </w:r>
+      <w:r>
+        <w:rPr>
+          <w:rFonts w:ascii="Consolas" w:hAnsi="Consolas" w:cs="Consolas"/>
+        </w:rPr>
+        <w:t xml:space="preserve"> | </w:t>
+      </w:r>
+      <w:r>
+        <w:rPr>
+          <w:rFonts w:ascii="Consolas" w:hAnsi="Consolas" w:cs="Consolas"/>
+          <w:highlight w:val="red"/>
+        </w:rPr>
+        <w:t>ID</w:t>
+      </w:r>
+      <w:r>
+        <w:rPr>
+          <w:rFonts w:ascii="Consolas" w:hAnsi="Consolas" w:cs="Consolas"/>
+        </w:rPr>
+        <w:t xml:space="preserve"> COMMA </w:t>
+      </w:r>
+      <w:r>
+        <w:rPr>
+          <w:rFonts w:ascii="Consolas" w:hAnsi="Consolas" w:cs="Consolas"/>
+        </w:rPr>
+        <w:t>id_list</w:t>
+      </w:r>
+      <w:r>
+        <w:rPr>
+          <w:rFonts w:ascii="Consolas" w:hAnsi="Consolas" w:cs="Consolas"/>
+        </w:rPr>
+        <w:t>)</w:t>
+      </w:r>
+      <w:r>
+        <w:br/>
+      </w:r>
+      <w:r>
+        <w:rPr>
+          <w:rFonts w:ascii="Consolas" w:hAnsi="Consolas" w:cs="Consolas"/>
+        </w:rPr>
+        <w:t>id_list -&gt; ID (COMMA id_list)</w:t>
+      </w:r>
+      <w:r>
+        <w:rPr>
+          <w:rFonts w:ascii="Consolas" w:hAnsi="Consolas" w:cs="Consolas"/>
+          <w:highlight w:val="yellow"/>
+        </w:rPr>
+        <w:t>?</w:t>
+      </w:r>
+      <w:r>
+        <w:rPr>
+          <w:rFonts w:ascii="Consolas" w:hAnsi="Consolas" w:cs="Consolas"/>
+        </w:rPr>
+        <w:br/>
+      </w:r>
+      <w:r>
+        <w:br/>
+      </w:r>
+      <w:r>
+        <w:rPr>
+          <w:rFonts w:ascii="Consolas" w:hAnsi="Consolas" w:cs="Consolas"/>
+        </w:rPr>
+        <w:t xml:space="preserve">value_tail -&gt; </w:t>
+      </w:r>
+      <w:r>
+        <w:rPr>
+          <w:rFonts w:ascii="Consolas" w:hAnsi="Consolas" w:cs="Consolas"/>
+          <w:highlight w:val="red"/>
+        </w:rPr>
+        <w:t>LBRACK index_expr RBRACK</w:t>
+      </w:r>
+      <w:r>
+        <w:rPr>
+          <w:rFonts w:ascii="Consolas" w:hAnsi="Consolas" w:cs="Consolas"/>
+        </w:rPr>
+        <w:br/>
+        <w:t xml:space="preserve">            | </w:t>
+      </w:r>
+      <w:r>
+        <w:rPr>
+          <w:rFonts w:ascii="Consolas" w:hAnsi="Consolas" w:cs="Consolas"/>
+          <w:highlight w:val="red"/>
+        </w:rPr>
+        <w:t>LBRACK index_expr RBRACK</w:t>
+      </w:r>
+      <w:r>
+        <w:rPr>
+          <w:rFonts w:ascii="Consolas" w:hAnsi="Consolas" w:cs="Consolas"/>
+        </w:rPr>
+        <w:t xml:space="preserve"> LBRACK index_expr RBRACK</w:t>
+      </w:r>
+      <w:r>
+        <w:rPr>
+          <w:rFonts w:ascii="Consolas" w:hAnsi="Consolas" w:cs="Consolas"/>
+        </w:rPr>
+        <w:br/>
+        <w:t xml:space="preserve">            | </w:t>
+      </w:r>
+      <w:r>
+        <w:rPr>
+          <w:rFonts w:ascii="Consolas" w:hAnsi="Consolas" w:cs="Consolas"/>
+        </w:rPr>
+        <w:br/>
+      </w:r>
+      <w:r>
+        <w:rPr>
+          <w:rFonts w:ascii="Consolas" w:hAnsi="Consolas" w:cs="Consolas"/>
+        </w:rPr>
+        <w:br/>
+        <w:t xml:space="preserve">value_tail -&gt; </w:t>
+      </w:r>
+      <w:r>
+        <w:rPr>
+          <w:rFonts w:ascii="Consolas" w:hAnsi="Consolas" w:cs="Consolas"/>
+        </w:rPr>
+        <w:t xml:space="preserve">(LBRACK index_expr RBRACK </w:t>
+      </w:r>
+      <w:r>
+        <w:rPr>
+          <w:rFonts w:ascii="Consolas" w:hAnsi="Consolas" w:cs="Consolas"/>
+          <w:highlight w:val="yellow"/>
+        </w:rPr>
+        <w:t>(LBRACK index_expr RBRACK)?)?</w:t>
+      </w:r>
+      <w:r>
+        <w:rPr>
+          <w:rFonts w:ascii="Consolas" w:hAnsi="Consolas" w:cs="Consolas"/>
+        </w:rPr>
+        <w:br/>
+      </w:r>
+    </w:p>
+    <w:p>
+      <w:pPr>
+        <w:pStyle w:val="ListParagraph"/>
+        <w:numPr>
+          <w:ilvl w:val="0"/>
+          <w:numId w:val="2"/>
+        </w:numPr>
+      </w:pPr>
       <w:bookmarkStart w:id="0" w:name="_GoBack"/>
       <w:bookmarkEnd w:id="0"/>
-      <w:r>
-        <w:br/>
-      </w:r>
-      <w:r>
-        <w:rPr>
-          <w:rFonts w:ascii="Consolas" w:hAnsi="Consolas" w:cs="Consolas"/>
-        </w:rPr>
-        <w:br/>
-      </w:r>
-      <w:r>
-        <w:br/>
-      </w:r>
-      <w:r>
-        <w:br/>
-      </w:r>
     </w:p>
     <w:p/>
     <w:p/>
     <w:sectPr>
       <w:headerReference w:type="default" r:id="rId7"/>
       <w:pgSz w:w="12240" w:h="15840"/>
-      <w:pgMar w:top="1440" w:right="1440" w:bottom="1440" w:left="1440" w:header="720" w:footer="720" w:gutter="0"/>
+      <w:pgMar w:top="1440" w:right="1440" w:bottom="1296" w:left="1440" w:header="720" w:footer="720" w:gutter="0"/>
       <w:cols w:space="720"/>
       <w:docGrid w:linePitch="360"/>
     </w:sectPr>
@@ -3612,7 +3770,7 @@
         <w:rFonts w:ascii="Symbol" w:hAnsi="Symbol" w:hint="default"/>
       </w:rPr>
     </w:lvl>
-    <w:lvl w:ilvl="1" w:tplc="04090003" w:tentative="1">
+    <w:lvl w:ilvl="1" w:tplc="04090003">
       <w:start w:val="1"/>
       <w:numFmt w:val="bullet"/>
       <w:lvlText w:val="o"/>

</xml_diff>

<commit_message>
Almost done with doc! (#24)
</commit_message>
<xml_diff>
--- a/Docs/Phase I Report.docx
+++ b/Docs/Phase I Report.docx
@@ -17,12 +17,18 @@
         <w:rPr>
           <w:b/>
         </w:rPr>
-        <w:t>Grammar modifications</w:t>
+        <w:t>Left-recursion</w:t>
       </w:r>
     </w:p>
     <w:p>
       <w:r>
-        <w:t xml:space="preserve">The grammar provided initially was not LL(1), as it suffered from left-recursion in multiple rules. </w:t>
+        <w:t>The grammar provided initially was not LL(1), as it suffered from left-recursion</w:t>
+      </w:r>
+      <w:r>
+        <w:t xml:space="preserve"> and collision</w:t>
+      </w:r>
+      <w:r>
+        <w:t xml:space="preserve"> in multiple rules. </w:t>
       </w:r>
       <w:r>
         <w:t>Our grammar changed frequently over the course of Phase I, but left-factoring to remove initial recursion occurred relatively early on.</w:t>
@@ -1878,7 +1884,7 @@
         <mc:AlternateContent>
           <mc:Choice Requires="wps">
             <w:drawing>
-              <wp:anchor distT="45720" distB="45720" distL="114300" distR="114300" simplePos="0" relativeHeight="251671552" behindDoc="0" locked="0" layoutInCell="1" allowOverlap="1" wp14:anchorId="2CADB287" wp14:editId="4A697C21">
+              <wp:anchor distT="45720" distB="45720" distL="114300" distR="114300" simplePos="0" relativeHeight="251671552" behindDoc="0" locked="0" layoutInCell="1" allowOverlap="1" wp14:anchorId="2CADB287" wp14:editId="5019DD32">
                 <wp:simplePos x="0" y="0"/>
                 <wp:positionH relativeFrom="margin">
                   <wp:posOffset>19050</wp:posOffset>
@@ -2081,6 +2087,9 @@
       </w:pPr>
       <w:r>
         <w:lastRenderedPageBreak/>
+        <w:br/>
+      </w:r>
+      <w:r>
         <w:t>In addition, our final lex grammar also contained a few modifications and additions outside the scope of the specification:</w:t>
       </w:r>
     </w:p>
@@ -3233,6 +3242,12 @@
           <w:b/>
         </w:rPr>
         <w:lastRenderedPageBreak/>
+        <w:br/>
+      </w:r>
+      <w:r>
+        <w:rPr>
+          <w:b/>
+        </w:rPr>
         <w:t>Parse rules</w:t>
       </w:r>
     </w:p>
@@ -3483,6 +3498,11 @@
       </w:r>
       <w:r>
         <w:br/>
+      </w:r>
+      <w:r>
+        <w:rPr>
+          <w:rFonts w:ascii="Consolas" w:hAnsi="Consolas" w:cs="Consolas"/>
+        </w:rPr>
         <w:t>A -&gt; (CB | CDE)</w:t>
       </w:r>
       <w:r>
@@ -3497,7 +3517,24 @@
       </w:r>
       <w:r>
         <w:br/>
-        <w:t>A -&gt; C(B | DE)</w:t>
+      </w:r>
+      <w:r>
+        <w:rPr>
+          <w:rFonts w:ascii="Consolas" w:hAnsi="Consolas" w:cs="Consolas"/>
+        </w:rPr>
+        <w:t>A -&gt; C</w:t>
+      </w:r>
+      <w:r>
+        <w:rPr>
+          <w:rFonts w:ascii="Consolas" w:hAnsi="Consolas" w:cs="Consolas"/>
+        </w:rPr>
+        <w:t xml:space="preserve"> </w:t>
+      </w:r>
+      <w:r>
+        <w:rPr>
+          <w:rFonts w:ascii="Consolas" w:hAnsi="Consolas" w:cs="Consolas"/>
+        </w:rPr>
+        <w:t>(B | DE)</w:t>
       </w:r>
       <w:r>
         <w:br/>
@@ -3653,6 +3690,13 @@
         <w:rPr>
           <w:rFonts w:ascii="Consolas" w:hAnsi="Consolas" w:cs="Consolas"/>
         </w:rPr>
+        <w:br/>
+      </w:r>
+      <w:r>
+        <w:rPr>
+          <w:rFonts w:ascii="Consolas" w:hAnsi="Consolas" w:cs="Consolas"/>
+        </w:rPr>
+        <w:lastRenderedPageBreak/>
         <w:br/>
       </w:r>
     </w:p>
@@ -3664,13 +3708,1932 @@
           <w:numId w:val="2"/>
         </w:numPr>
       </w:pPr>
+      <w:r>
+        <w:rPr>
+          <w:b/>
+        </w:rPr>
+        <w:t>Function call support.</w:t>
+      </w:r>
+      <w:r>
+        <w:t xml:space="preserve"> Our grammar expands support for function calls, which was not included in the original grammar specification:</w:t>
+      </w:r>
+      <w:r>
+        <w:br/>
+      </w:r>
+      <w:r>
+        <w:br/>
+      </w:r>
+      <w:r>
+        <w:rPr>
+          <w:rFonts w:ascii="Consolas" w:hAnsi="Consolas" w:cs="Consolas"/>
+        </w:rPr>
+        <w:t>stat -&gt; ID ((value_tail ASSIGN expr_list) | (</w:t>
+      </w:r>
+      <w:r>
+        <w:rPr>
+          <w:rFonts w:ascii="Consolas" w:hAnsi="Consolas" w:cs="Consolas"/>
+          <w:highlight w:val="yellow"/>
+        </w:rPr>
+        <w:t>func_call_tail</w:t>
+      </w:r>
+      <w:r>
+        <w:rPr>
+          <w:rFonts w:ascii="Consolas" w:hAnsi="Consolas" w:cs="Consolas"/>
+        </w:rPr>
+        <w:t>)) SEMI</w:t>
+      </w:r>
+      <w:r>
+        <w:rPr>
+          <w:rFonts w:ascii="Consolas" w:hAnsi="Consolas" w:cs="Consolas"/>
+        </w:rPr>
+        <w:br/>
+        <w:t xml:space="preserve">func_call_tail -&gt; LPAREN </w:t>
+      </w:r>
+      <w:r>
+        <w:rPr>
+          <w:rFonts w:ascii="Consolas" w:hAnsi="Consolas" w:cs="Consolas"/>
+          <w:highlight w:val="yellow"/>
+        </w:rPr>
+        <w:t>func_param_list</w:t>
+      </w:r>
+      <w:r>
+        <w:rPr>
+          <w:rFonts w:ascii="Consolas" w:hAnsi="Consolas" w:cs="Consolas"/>
+        </w:rPr>
+        <w:t xml:space="preserve"> RPAREN</w:t>
+      </w:r>
+      <w:r>
+        <w:rPr>
+          <w:rFonts w:ascii="Consolas" w:hAnsi="Consolas" w:cs="Consolas"/>
+        </w:rPr>
+        <w:br/>
+        <w:t>func_param_list -&gt; (</w:t>
+      </w:r>
+      <w:r>
+        <w:rPr>
+          <w:rFonts w:ascii="Consolas" w:hAnsi="Consolas" w:cs="Consolas"/>
+          <w:highlight w:val="yellow"/>
+        </w:rPr>
+        <w:t>expr</w:t>
+      </w:r>
+      <w:r>
+        <w:rPr>
+          <w:rFonts w:ascii="Consolas" w:hAnsi="Consolas" w:cs="Consolas"/>
+        </w:rPr>
+        <w:t xml:space="preserve"> (COMMA </w:t>
+      </w:r>
+      <w:r>
+        <w:rPr>
+          <w:rFonts w:ascii="Consolas" w:hAnsi="Consolas" w:cs="Consolas"/>
+          <w:highlight w:val="yellow"/>
+        </w:rPr>
+        <w:t>expr</w:t>
+      </w:r>
+      <w:r>
+        <w:rPr>
+          <w:rFonts w:ascii="Consolas" w:hAnsi="Consolas" w:cs="Consolas"/>
+        </w:rPr>
+        <w:t>)*)?</w:t>
+      </w:r>
+      <w:r>
+        <w:rPr>
+          <w:rFonts w:ascii="Consolas" w:hAnsi="Consolas" w:cs="Consolas"/>
+        </w:rPr>
+        <w:br/>
+      </w:r>
+      <w:r>
+        <w:rPr>
+          <w:rFonts w:ascii="Consolas" w:hAnsi="Consolas" w:cs="Consolas"/>
+        </w:rPr>
+        <w:br/>
+      </w:r>
+      <w:r>
+        <w:rPr>
+          <w:rFonts w:ascii="Consolas" w:hAnsi="Consolas" w:cs="Consolas"/>
+        </w:rPr>
+        <w:t xml:space="preserve">expr -&gt; (constval | ID (value_tail | </w:t>
+      </w:r>
+      <w:r>
+        <w:rPr>
+          <w:rFonts w:ascii="Consolas" w:hAnsi="Consolas" w:cs="Consolas"/>
+          <w:highlight w:val="yellow"/>
+        </w:rPr>
+        <w:t>func_call_tail</w:t>
+      </w:r>
+      <w:r>
+        <w:rPr>
+          <w:rFonts w:ascii="Consolas" w:hAnsi="Consolas" w:cs="Consolas"/>
+        </w:rPr>
+        <w:t xml:space="preserve">) | LPAREN expr RPAREN) (binop_p0 </w:t>
+      </w:r>
+      <w:r>
+        <w:rPr>
+          <w:rFonts w:ascii="Consolas" w:hAnsi="Consolas" w:cs="Consolas"/>
+          <w:highlight w:val="yellow"/>
+        </w:rPr>
+        <w:t>expr</w:t>
+      </w:r>
+      <w:r>
+        <w:rPr>
+          <w:rFonts w:ascii="Consolas" w:hAnsi="Consolas" w:cs="Consolas"/>
+        </w:rPr>
+        <w:t>)?</w:t>
+      </w:r>
+      <w:r>
+        <w:br/>
+      </w:r>
+      <w:r>
+        <w:br/>
+        <w:t xml:space="preserve">This adds support for (1) </w:t>
+      </w:r>
+      <w:r>
+        <w:t>standard void function calls</w:t>
+      </w:r>
+      <w:r>
+        <w:t>, as well as (2) function parameter chaining and (3) the use of a function return value as an expression:</w:t>
+      </w:r>
+      <w:r>
+        <w:br/>
+      </w:r>
+      <w:r>
+        <w:br/>
+        <w:t xml:space="preserve">1. </w:t>
+      </w:r>
+      <w:r>
+        <w:rPr>
+          <w:rFonts w:ascii="Consolas" w:hAnsi="Consolas" w:cs="Consolas"/>
+        </w:rPr>
+        <w:t>printi(5);</w:t>
+      </w:r>
+      <w:r>
+        <w:br/>
+        <w:t xml:space="preserve">2. </w:t>
+      </w:r>
+      <w:r>
+        <w:rPr>
+          <w:rFonts w:ascii="Consolas" w:hAnsi="Consolas" w:cs="Consolas"/>
+        </w:rPr>
+        <w:t>printi(fact(5))</w:t>
+      </w:r>
+      <w:r>
+        <w:br/>
+        <w:t xml:space="preserve">3. </w:t>
+      </w:r>
+      <w:r>
+        <w:rPr>
+          <w:rFonts w:ascii="Consolas" w:hAnsi="Consolas" w:cs="Consolas"/>
+          <w:color w:val="3366FF"/>
+        </w:rPr>
+        <w:t>var</w:t>
+      </w:r>
+      <w:r>
+        <w:rPr>
+          <w:rFonts w:ascii="Consolas" w:hAnsi="Consolas" w:cs="Consolas"/>
+        </w:rPr>
+        <w:t xml:space="preserve"> result : </w:t>
+      </w:r>
+      <w:r>
+        <w:rPr>
+          <w:rFonts w:ascii="Consolas" w:hAnsi="Consolas" w:cs="Consolas"/>
+          <w:color w:val="3366FF"/>
+        </w:rPr>
+        <w:t>int</w:t>
+      </w:r>
+      <w:r>
+        <w:rPr>
+          <w:rFonts w:ascii="Consolas" w:hAnsi="Consolas" w:cs="Consolas"/>
+        </w:rPr>
+        <w:t xml:space="preserve"> := (fact(1) + 2);</w:t>
+      </w:r>
+      <w:r>
+        <w:t xml:space="preserve"> </w:t>
+      </w:r>
+      <w:r>
+        <w:br/>
+      </w:r>
+    </w:p>
+    <w:p>
+      <w:pPr>
+        <w:pStyle w:val="ListParagraph"/>
+        <w:numPr>
+          <w:ilvl w:val="0"/>
+          <w:numId w:val="2"/>
+        </w:numPr>
+        <w:rPr>
+          <w:rFonts w:ascii="Consolas" w:hAnsi="Consolas" w:cs="Consolas"/>
+        </w:rPr>
+      </w:pPr>
+      <w:r>
+        <w:rPr>
+          <w:rFonts w:cs="Consolas"/>
+          <w:b/>
+        </w:rPr>
+        <w:t>Operator precedence.</w:t>
+      </w:r>
+      <w:r>
+        <w:rPr>
+          <w:rFonts w:cs="Consolas"/>
+        </w:rPr>
+        <w:t xml:space="preserve"> This was implemented primarily in the expr parse rule, and works based on the fact that our parser chooses a parse rule based on the longest match. Because of this inherent property, we implemented an operator parsing chain with the highest precedence operators at the bottom – which would naturally be matched first.</w:t>
+      </w:r>
+      <w:r>
+        <w:rPr>
+          <w:rFonts w:cs="Consolas"/>
+        </w:rPr>
+        <w:br/>
+      </w:r>
+      <w:r>
+        <w:rPr>
+          <w:rFonts w:cs="Consolas"/>
+        </w:rPr>
+        <w:br/>
+      </w:r>
+      <w:r>
+        <w:rPr>
+          <w:rFonts w:ascii="Consolas" w:hAnsi="Consolas" w:cs="Consolas"/>
+        </w:rPr>
+        <w:t>expr -&gt; (constval | ID (value_tail | func_call_tail) | LPAREN expr RPAREN) (</w:t>
+      </w:r>
+      <w:r>
+        <w:rPr>
+          <w:rFonts w:ascii="Consolas" w:hAnsi="Consolas" w:cs="Consolas"/>
+          <w:highlight w:val="yellow"/>
+        </w:rPr>
+        <w:t>binop_p0</w:t>
+      </w:r>
+      <w:r>
+        <w:rPr>
+          <w:rFonts w:ascii="Consolas" w:hAnsi="Consolas" w:cs="Consolas"/>
+        </w:rPr>
+        <w:t xml:space="preserve"> expr</w:t>
+      </w:r>
+      <w:r>
+        <w:rPr>
+          <w:rFonts w:ascii="Consolas" w:hAnsi="Consolas" w:cs="Consolas"/>
+        </w:rPr>
+        <w:t>)</w:t>
+      </w:r>
+      <w:r>
+        <w:rPr>
+          <w:rFonts w:ascii="Consolas" w:hAnsi="Consolas" w:cs="Consolas"/>
+        </w:rPr>
+        <w:tab/>
+      </w:r>
+    </w:p>
+    <w:p>
+      <w:pPr>
+        <w:pStyle w:val="ListParagraph"/>
+        <w:rPr>
+          <w:rFonts w:ascii="Consolas" w:hAnsi="Consolas" w:cs="Consolas"/>
+        </w:rPr>
+      </w:pPr>
+      <w:r>
+        <w:rPr>
+          <w:rFonts w:ascii="Consolas" w:hAnsi="Consolas" w:cs="Consolas"/>
+        </w:rPr>
+        <w:t>binop_p0:</w:t>
+      </w:r>
+      <w:r>
+        <w:rPr>
+          <w:rFonts w:ascii="Consolas" w:hAnsi="Consolas" w:cs="Consolas"/>
+        </w:rPr>
+        <w:tab/>
+        <w:t xml:space="preserve">(AND | OR | </w:t>
+      </w:r>
+      <w:r>
+        <w:rPr>
+          <w:rFonts w:ascii="Consolas" w:hAnsi="Consolas" w:cs="Consolas"/>
+          <w:highlight w:val="yellow"/>
+        </w:rPr>
+        <w:t>binop_p1</w:t>
+      </w:r>
+      <w:r>
+        <w:rPr>
+          <w:rFonts w:ascii="Consolas" w:hAnsi="Consolas" w:cs="Consolas"/>
+        </w:rPr>
+        <w:t>)</w:t>
+      </w:r>
+      <w:r>
+        <w:rPr>
+          <w:rFonts w:ascii="Consolas" w:hAnsi="Consolas" w:cs="Consolas"/>
+        </w:rPr>
+        <w:t xml:space="preserve"> </w:t>
+      </w:r>
+      <w:r>
+        <w:rPr>
+          <w:rFonts w:ascii="Consolas" w:hAnsi="Consolas" w:cs="Consolas"/>
+          <w:color w:val="A6A6A6" w:themeColor="background1" w:themeShade="A6"/>
+        </w:rPr>
+        <w:t>// Lowest precedence</w:t>
+      </w:r>
+    </w:p>
+    <w:p>
+      <w:pPr>
+        <w:pStyle w:val="ListParagraph"/>
+        <w:rPr>
+          <w:rFonts w:ascii="Consolas" w:hAnsi="Consolas" w:cs="Consolas"/>
+        </w:rPr>
+      </w:pPr>
+      <w:r>
+        <w:rPr>
+          <w:rFonts w:ascii="Consolas" w:hAnsi="Consolas" w:cs="Consolas"/>
+        </w:rPr>
+        <w:t>binop_p1:</w:t>
+      </w:r>
+      <w:r>
+        <w:rPr>
+          <w:rFonts w:ascii="Consolas" w:hAnsi="Consolas" w:cs="Consolas"/>
+        </w:rPr>
+        <w:tab/>
+        <w:t xml:space="preserve">(EQ | NEQ | LESSER | GREATER | LESSEREQ | GREATEREQ | </w:t>
+      </w:r>
+      <w:r>
+        <w:rPr>
+          <w:rFonts w:ascii="Consolas" w:hAnsi="Consolas" w:cs="Consolas"/>
+          <w:highlight w:val="yellow"/>
+        </w:rPr>
+        <w:t>binop_p2</w:t>
+      </w:r>
+      <w:r>
+        <w:rPr>
+          <w:rFonts w:ascii="Consolas" w:hAnsi="Consolas" w:cs="Consolas"/>
+        </w:rPr>
+        <w:t>)</w:t>
+      </w:r>
+      <w:r>
+        <w:rPr>
+          <w:rFonts w:ascii="Consolas" w:hAnsi="Consolas" w:cs="Consolas"/>
+        </w:rPr>
+        <w:t xml:space="preserve"> </w:t>
+      </w:r>
+    </w:p>
+    <w:p>
+      <w:pPr>
+        <w:pStyle w:val="ListParagraph"/>
+        <w:rPr>
+          <w:rFonts w:ascii="Consolas" w:hAnsi="Consolas" w:cs="Consolas"/>
+        </w:rPr>
+      </w:pPr>
+      <w:r>
+        <w:rPr>
+          <w:rFonts w:ascii="Consolas" w:hAnsi="Consolas" w:cs="Consolas"/>
+        </w:rPr>
+        <w:t>binop_p2:</w:t>
+      </w:r>
+      <w:r>
+        <w:rPr>
+          <w:rFonts w:ascii="Consolas" w:hAnsi="Consolas" w:cs="Consolas"/>
+        </w:rPr>
+        <w:tab/>
+        <w:t xml:space="preserve">(MINUS | PLUS | </w:t>
+      </w:r>
+      <w:r>
+        <w:rPr>
+          <w:rFonts w:ascii="Consolas" w:hAnsi="Consolas" w:cs="Consolas"/>
+          <w:highlight w:val="yellow"/>
+        </w:rPr>
+        <w:t>binop_p3</w:t>
+      </w:r>
+      <w:r>
+        <w:rPr>
+          <w:rFonts w:ascii="Consolas" w:hAnsi="Consolas" w:cs="Consolas"/>
+        </w:rPr>
+        <w:t>)</w:t>
+      </w:r>
+    </w:p>
+    <w:p>
+      <w:pPr>
+        <w:pStyle w:val="ListParagraph"/>
+        <w:rPr>
+          <w:rFonts w:ascii="Consolas" w:hAnsi="Consolas" w:cs="Consolas"/>
+        </w:rPr>
+      </w:pPr>
+      <w:r>
+        <w:rPr>
+          <w:rFonts w:ascii="Consolas" w:hAnsi="Consolas" w:cs="Consolas"/>
+        </w:rPr>
+        <w:t>binop_p3:</w:t>
+      </w:r>
+      <w:r>
+        <w:rPr>
+          <w:rFonts w:ascii="Consolas" w:hAnsi="Consolas" w:cs="Consolas"/>
+        </w:rPr>
+        <w:tab/>
+        <w:t>(MULT | DIV)</w:t>
+      </w:r>
+      <w:r>
+        <w:rPr>
+          <w:rFonts w:ascii="Consolas" w:hAnsi="Consolas" w:cs="Consolas"/>
+        </w:rPr>
+        <w:t xml:space="preserve"> </w:t>
+      </w:r>
+      <w:r>
+        <w:rPr>
+          <w:rFonts w:ascii="Consolas" w:hAnsi="Consolas" w:cs="Consolas"/>
+          <w:color w:val="A6A6A6" w:themeColor="background1" w:themeShade="A6"/>
+        </w:rPr>
+        <w:t>// Highest precedence</w:t>
+      </w:r>
+      <w:r>
+        <w:rPr>
+          <w:rFonts w:cs="Consolas"/>
+        </w:rPr>
+        <w:br/>
+      </w:r>
+    </w:p>
+    <w:p>
+      <w:pPr>
+        <w:pStyle w:val="ListParagraph"/>
+        <w:rPr>
+          <w:rFonts w:ascii="Consolas" w:hAnsi="Consolas" w:cs="Consolas"/>
+        </w:rPr>
+      </w:pPr>
+    </w:p>
+    <w:p>
+      <w:pPr>
+        <w:pStyle w:val="ListParagraph"/>
+        <w:rPr>
+          <w:rFonts w:ascii="Consolas" w:hAnsi="Consolas" w:cs="Consolas"/>
+        </w:rPr>
+      </w:pPr>
+    </w:p>
+    <w:p>
+      <w:pPr>
+        <w:pStyle w:val="ListParagraph"/>
+        <w:rPr>
+          <w:rFonts w:ascii="Consolas" w:hAnsi="Consolas" w:cs="Consolas"/>
+        </w:rPr>
+      </w:pPr>
+    </w:p>
+    <w:p>
+      <w:pPr>
+        <w:pStyle w:val="ListParagraph"/>
+        <w:rPr>
+          <w:rFonts w:ascii="Consolas" w:hAnsi="Consolas" w:cs="Consolas"/>
+        </w:rPr>
+      </w:pPr>
+    </w:p>
+    <w:p>
+      <w:pPr>
+        <w:pStyle w:val="ListParagraph"/>
+        <w:rPr>
+          <w:rFonts w:ascii="Consolas" w:hAnsi="Consolas" w:cs="Consolas"/>
+        </w:rPr>
+      </w:pPr>
+    </w:p>
+    <w:p>
+      <w:pPr>
+        <w:pStyle w:val="ListParagraph"/>
+        <w:rPr>
+          <w:rFonts w:ascii="Consolas" w:hAnsi="Consolas" w:cs="Consolas"/>
+        </w:rPr>
+      </w:pPr>
+    </w:p>
+    <w:p>
+      <w:pPr>
+        <w:pStyle w:val="ListParagraph"/>
+        <w:rPr>
+          <w:rFonts w:ascii="Consolas" w:hAnsi="Consolas" w:cs="Consolas"/>
+        </w:rPr>
+      </w:pPr>
+    </w:p>
+    <w:p>
+      <w:pPr>
+        <w:pStyle w:val="ListParagraph"/>
+        <w:rPr>
+          <w:rFonts w:ascii="Consolas" w:hAnsi="Consolas" w:cs="Consolas"/>
+        </w:rPr>
+      </w:pPr>
+    </w:p>
+    <w:p>
+      <w:pPr>
+        <w:pStyle w:val="ListParagraph"/>
+        <w:rPr>
+          <w:rFonts w:ascii="Consolas" w:hAnsi="Consolas" w:cs="Consolas"/>
+        </w:rPr>
+      </w:pPr>
+    </w:p>
+    <w:p>
+      <w:pPr>
+        <w:pStyle w:val="ListParagraph"/>
+        <w:rPr>
+          <w:rFonts w:ascii="Consolas" w:hAnsi="Consolas" w:cs="Consolas"/>
+        </w:rPr>
+      </w:pPr>
+    </w:p>
+    <w:p>
+      <w:pPr>
+        <w:pStyle w:val="ListParagraph"/>
+        <w:rPr>
+          <w:rFonts w:ascii="Consolas" w:hAnsi="Consolas" w:cs="Consolas"/>
+        </w:rPr>
+      </w:pPr>
+    </w:p>
+    <w:p>
+      <w:pPr>
+        <w:pStyle w:val="ListParagraph"/>
+        <w:rPr>
+          <w:rFonts w:ascii="Consolas" w:hAnsi="Consolas" w:cs="Consolas"/>
+        </w:rPr>
+      </w:pPr>
+    </w:p>
+    <w:p>
+      <w:pPr>
+        <w:pStyle w:val="ListParagraph"/>
+        <w:numPr>
+          <w:ilvl w:val="0"/>
+          <w:numId w:val="2"/>
+        </w:numPr>
+        <w:rPr>
+          <w:rFonts w:ascii="Consolas" w:hAnsi="Consolas" w:cs="Consolas"/>
+        </w:rPr>
+      </w:pPr>
+    </w:p>
+    <w:p>
+      <w:pPr>
+        <w:pStyle w:val="ListParagraph"/>
+        <w:rPr>
+          <w:rFonts w:ascii="Consolas" w:hAnsi="Consolas" w:cs="Consolas"/>
+        </w:rPr>
+      </w:pPr>
+    </w:p>
+    <w:p>
+      <w:pPr>
+        <w:pStyle w:val="ListParagraph"/>
+        <w:rPr>
+          <w:rFonts w:ascii="Consolas" w:hAnsi="Consolas" w:cs="Consolas"/>
+        </w:rPr>
+      </w:pPr>
+    </w:p>
+    <w:p>
+      <w:pPr>
+        <w:pStyle w:val="ListParagraph"/>
+        <w:numPr>
+          <w:ilvl w:val="0"/>
+          <w:numId w:val="2"/>
+        </w:numPr>
+        <w:rPr>
+          <w:rFonts w:ascii="Consolas" w:hAnsi="Consolas" w:cs="Consolas"/>
+        </w:rPr>
+      </w:pPr>
+      <w:r>
+        <w:rPr>
+          <w:b/>
+        </w:rPr>
+        <w:t>Major design decisions.</w:t>
+      </w:r>
+      <w:r>
+        <w:t xml:space="preserve"> Certain problems inherent to the structure of the grammar forced us to change certain aspects of the parse rules to avoid collision. A few rules needed to be expanded, factored, and removed in their parent calling rule in order to avoid collision with other r</w:t>
+      </w:r>
+      <w:r>
+        <w:t>ules:</w:t>
+      </w:r>
+      <w:r>
+        <w:br/>
+      </w:r>
+      <w:r>
+        <w:rPr>
+          <w:u w:val="single"/>
+        </w:rPr>
+        <w:br/>
+      </w:r>
+      <w:r>
+        <w:rPr>
+          <w:u w:val="single"/>
+        </w:rPr>
+        <w:t>Removal of opt_prefix</w:t>
+      </w:r>
+      <w:r>
+        <w:t>:</w:t>
+      </w:r>
+      <w:r>
+        <w:br/>
+      </w:r>
+      <w:r>
+        <w:br/>
+      </w:r>
+      <w:r>
+        <w:rPr>
+          <w:rFonts w:ascii="Consolas" w:hAnsi="Consolas" w:cs="Consolas"/>
+        </w:rPr>
+        <w:t xml:space="preserve">stat -&gt; </w:t>
+      </w:r>
+      <w:r>
+        <w:rPr>
+          <w:rFonts w:ascii="Consolas" w:hAnsi="Consolas" w:cs="Consolas"/>
+          <w:highlight w:val="red"/>
+        </w:rPr>
+        <w:t>opt_prefix</w:t>
+      </w:r>
+      <w:r>
+        <w:rPr>
+          <w:rFonts w:ascii="Consolas" w:hAnsi="Consolas" w:cs="Consolas"/>
+        </w:rPr>
+        <w:t xml:space="preserve"> </w:t>
+      </w:r>
+      <w:r>
+        <w:rPr>
+          <w:rFonts w:ascii="Consolas" w:hAnsi="Consolas" w:cs="Consolas"/>
+        </w:rPr>
+        <w:t xml:space="preserve">ID LPAREN expr_list RPAREN SEMI | </w:t>
+      </w:r>
+      <w:r>
+        <w:rPr>
+          <w:rFonts w:ascii="Consolas" w:hAnsi="Consolas" w:cs="Consolas"/>
+          <w:highlight w:val="red"/>
+        </w:rPr>
+        <w:t>func_call</w:t>
+      </w:r>
+      <w:r>
+        <w:rPr>
+          <w:rFonts w:ascii="Consolas" w:hAnsi="Consolas" w:cs="Consolas"/>
+        </w:rPr>
+        <w:br/>
+        <w:t xml:space="preserve">opt_prefix -&gt; </w:t>
+      </w:r>
+      <w:r>
+        <w:rPr>
+          <w:rFonts w:ascii="Consolas" w:hAnsi="Consolas" w:cs="Consolas"/>
+          <w:highlight w:val="red"/>
+        </w:rPr>
+        <w:t>value</w:t>
+      </w:r>
+      <w:r>
+        <w:rPr>
+          <w:rFonts w:ascii="Consolas" w:hAnsi="Consolas" w:cs="Consolas"/>
+        </w:rPr>
+        <w:t xml:space="preserve"> ASSIGN</w:t>
+      </w:r>
+      <w:r>
+        <w:rPr>
+          <w:rFonts w:ascii="Consolas" w:hAnsi="Consolas" w:cs="Consolas"/>
+        </w:rPr>
+        <w:br/>
+        <w:t xml:space="preserve">value -&gt; </w:t>
+      </w:r>
+      <w:r>
+        <w:rPr>
+          <w:rFonts w:ascii="Consolas" w:hAnsi="Consolas" w:cs="Consolas"/>
+          <w:highlight w:val="red"/>
+        </w:rPr>
+        <w:t>ID</w:t>
+      </w:r>
+      <w:r>
+        <w:rPr>
+          <w:rFonts w:ascii="Consolas" w:hAnsi="Consolas" w:cs="Consolas"/>
+        </w:rPr>
+        <w:t xml:space="preserve"> value_tail</w:t>
+      </w:r>
+      <w:r>
+        <w:rPr>
+          <w:rFonts w:ascii="Consolas" w:hAnsi="Consolas" w:cs="Consolas"/>
+        </w:rPr>
+        <w:br/>
+        <w:t xml:space="preserve">func_call -&gt; </w:t>
+      </w:r>
+      <w:r>
+        <w:rPr>
+          <w:rFonts w:ascii="Consolas" w:hAnsi="Consolas" w:cs="Consolas"/>
+          <w:highlight w:val="red"/>
+        </w:rPr>
+        <w:t>ID</w:t>
+      </w:r>
+      <w:r>
+        <w:rPr>
+          <w:rFonts w:ascii="Consolas" w:hAnsi="Consolas" w:cs="Consolas"/>
+        </w:rPr>
+        <w:t xml:space="preserve"> LPAREN func_param_list RPAREN</w:t>
+      </w:r>
+      <w:r>
+        <w:br/>
+      </w:r>
+      <w:r>
+        <w:br/>
+      </w:r>
+      <w:r>
+        <w:br/>
+      </w:r>
+      <w:r>
+        <w:br/>
+      </w:r>
+      <w:r>
+        <w:rPr>
+          <w:rFonts w:ascii="Consolas" w:hAnsi="Consolas" w:cs="Consolas"/>
+        </w:rPr>
+        <w:t xml:space="preserve">stat -&gt; </w:t>
+      </w:r>
+      <w:r>
+        <w:rPr>
+          <w:rFonts w:ascii="Consolas" w:hAnsi="Consolas" w:cs="Consolas"/>
+          <w:highlight w:val="yellow"/>
+        </w:rPr>
+        <w:t>ID</w:t>
+      </w:r>
+      <w:r>
+        <w:rPr>
+          <w:rFonts w:ascii="Consolas" w:hAnsi="Consolas" w:cs="Consolas"/>
+        </w:rPr>
+        <w:t xml:space="preserve"> ((value_tail ASSIGN expr_list) | (</w:t>
+      </w:r>
+      <w:r>
+        <w:rPr>
+          <w:rFonts w:ascii="Consolas" w:hAnsi="Consolas" w:cs="Consolas"/>
+          <w:highlight w:val="yellow"/>
+        </w:rPr>
+        <w:t>func_call_tail</w:t>
+      </w:r>
+      <w:r>
+        <w:rPr>
+          <w:rFonts w:ascii="Consolas" w:hAnsi="Consolas" w:cs="Consolas"/>
+        </w:rPr>
+        <w:t>)) SEMI</w:t>
+      </w:r>
+      <w:r>
+        <w:rPr>
+          <w:rFonts w:ascii="Consolas" w:hAnsi="Consolas" w:cs="Consolas"/>
+        </w:rPr>
+        <w:br/>
+      </w:r>
+      <w:r>
+        <w:rPr>
+          <w:rFonts w:ascii="Consolas" w:hAnsi="Consolas" w:cs="Consolas"/>
+          <w:highlight w:val="yellow"/>
+        </w:rPr>
+        <w:t>func_call_tail -&gt; LPAREN func_param_list RPAREN</w:t>
+      </w:r>
+      <w:r>
+        <w:rPr>
+          <w:rFonts w:ascii="Consolas" w:hAnsi="Consolas" w:cs="Consolas"/>
+        </w:rPr>
+        <w:br/>
+      </w:r>
+      <w:r>
+        <w:rPr>
+          <w:rFonts w:ascii="Consolas" w:hAnsi="Consolas" w:cs="Consolas"/>
+          <w:strike/>
+          <w:highlight w:val="yellow"/>
+        </w:rPr>
+        <w:t>opt_prefix</w:t>
+      </w:r>
+      <w:r>
+        <w:rPr>
+          <w:rFonts w:ascii="Consolas" w:hAnsi="Consolas" w:cs="Consolas"/>
+          <w:strike/>
+          <w:highlight w:val="yellow"/>
+        </w:rPr>
+        <w:t xml:space="preserve"> -&gt;</w:t>
+      </w:r>
+      <w:r>
+        <w:rPr>
+          <w:rFonts w:ascii="Consolas" w:hAnsi="Consolas" w:cs="Consolas"/>
+        </w:rPr>
+        <w:t xml:space="preserve"> </w:t>
+      </w:r>
+      <w:r>
+        <w:br/>
+      </w:r>
+      <w:r>
+        <w:br/>
+      </w:r>
+      <w:r>
+        <w:rPr>
+          <w:u w:val="single"/>
+        </w:rPr>
+        <w:t>Removal of main_function</w:t>
+      </w:r>
+      <w:r>
+        <w:rPr>
+          <w:u w:val="single"/>
+        </w:rPr>
+        <w:t xml:space="preserve"> rule to support void functions</w:t>
+      </w:r>
+      <w:r>
+        <w:t>:</w:t>
+      </w:r>
+      <w:r>
+        <w:br/>
+      </w:r>
+      <w:r>
+        <w:br/>
+      </w:r>
+      <w:r>
+        <w:rPr>
+          <w:rFonts w:ascii="Consolas" w:hAnsi="Consolas" w:cs="Consolas"/>
+        </w:rPr>
+        <w:t xml:space="preserve">tiger_program -&gt; type_declaration_list </w:t>
+      </w:r>
+      <w:r>
+        <w:rPr>
+          <w:rFonts w:ascii="Consolas" w:hAnsi="Consolas" w:cs="Consolas"/>
+          <w:highlight w:val="red"/>
+        </w:rPr>
+        <w:t>funct_declaration_list</w:t>
+      </w:r>
+      <w:r>
+        <w:rPr>
+          <w:rFonts w:ascii="Consolas" w:hAnsi="Consolas" w:cs="Consolas"/>
+        </w:rPr>
+        <w:t xml:space="preserve"> </w:t>
+      </w:r>
+      <w:r>
+        <w:rPr>
+          <w:rFonts w:ascii="Consolas" w:hAnsi="Consolas" w:cs="Consolas"/>
+          <w:highlight w:val="red"/>
+        </w:rPr>
+        <w:t>main_function</w:t>
+      </w:r>
+      <w:r>
+        <w:rPr>
+          <w:rFonts w:ascii="Consolas" w:hAnsi="Consolas" w:cs="Consolas"/>
+        </w:rPr>
+        <w:br/>
+      </w:r>
+      <w:r>
+        <w:rPr>
+          <w:rFonts w:ascii="Consolas" w:hAnsi="Consolas" w:cs="Consolas"/>
+        </w:rPr>
+        <w:t xml:space="preserve">funct_declaration_list -&gt; </w:t>
+      </w:r>
+      <w:r>
+        <w:rPr>
+          <w:rFonts w:ascii="Consolas" w:hAnsi="Consolas" w:cs="Consolas"/>
+          <w:highlight w:val="red"/>
+        </w:rPr>
+        <w:t>funct_declaration</w:t>
+      </w:r>
+      <w:r>
+        <w:rPr>
+          <w:rFonts w:ascii="Consolas" w:hAnsi="Consolas" w:cs="Consolas"/>
+        </w:rPr>
+        <w:t>*</w:t>
+      </w:r>
+    </w:p>
+    <w:p>
+      <w:pPr>
+        <w:pStyle w:val="ListParagraph"/>
+        <w:rPr>
+          <w:rFonts w:ascii="Consolas" w:hAnsi="Consolas" w:cs="Consolas"/>
+        </w:rPr>
+      </w:pPr>
+      <w:r>
+        <w:rPr>
+          <w:rFonts w:ascii="Consolas" w:hAnsi="Consolas" w:cs="Consolas"/>
+        </w:rPr>
+        <w:t>funct_decl</w:t>
+      </w:r>
+      <w:r>
+        <w:rPr>
+          <w:rFonts w:ascii="Consolas" w:hAnsi="Consolas" w:cs="Consolas"/>
+        </w:rPr>
+        <w:t xml:space="preserve">aration -&gt; </w:t>
+      </w:r>
+      <w:r>
+        <w:rPr>
+          <w:rFonts w:ascii="Consolas" w:hAnsi="Consolas" w:cs="Consolas"/>
+          <w:highlight w:val="red"/>
+        </w:rPr>
+        <w:t>ret_type</w:t>
+      </w:r>
+      <w:r>
+        <w:rPr>
+          <w:rFonts w:ascii="Consolas" w:hAnsi="Consolas" w:cs="Consolas"/>
+        </w:rPr>
+        <w:t xml:space="preserve"> FUNCTION_KEY ID LPAREN PARAM_LIST RPAREN BEGIN_KEY block_list END_KEY SEMI</w:t>
+      </w:r>
+      <w:r>
+        <w:rPr>
+          <w:rFonts w:ascii="Consolas" w:hAnsi="Consolas" w:cs="Consolas"/>
+        </w:rPr>
+        <w:br/>
+      </w:r>
+      <w:r>
+        <w:rPr>
+          <w:rFonts w:ascii="Consolas" w:hAnsi="Consolas" w:cs="Consolas"/>
+        </w:rPr>
+        <w:t xml:space="preserve">ret_type -&gt; </w:t>
+      </w:r>
+      <w:r>
+        <w:rPr>
+          <w:rFonts w:ascii="Consolas" w:hAnsi="Consolas" w:cs="Consolas"/>
+          <w:highlight w:val="red"/>
+        </w:rPr>
+        <w:t>VOID_KEY</w:t>
+      </w:r>
+      <w:r>
+        <w:rPr>
+          <w:rFonts w:ascii="Consolas" w:hAnsi="Consolas" w:cs="Consolas"/>
+        </w:rPr>
+        <w:t xml:space="preserve"> | </w:t>
+      </w:r>
+      <w:r>
+        <w:rPr>
+          <w:rFonts w:ascii="Consolas" w:hAnsi="Consolas" w:cs="Consolas"/>
+        </w:rPr>
+        <w:t>type_id</w:t>
+      </w:r>
+    </w:p>
+    <w:p>
+      <w:pPr>
+        <w:pStyle w:val="ListParagraph"/>
+        <w:rPr>
+          <w:rFonts w:ascii="Consolas" w:hAnsi="Consolas" w:cs="Consolas"/>
+        </w:rPr>
+      </w:pPr>
+      <w:r>
+        <w:rPr>
+          <w:rFonts w:ascii="Consolas" w:hAnsi="Consolas" w:cs="Consolas"/>
+        </w:rPr>
+        <w:t xml:space="preserve">main_function -&gt; </w:t>
+      </w:r>
+      <w:r>
+        <w:rPr>
+          <w:rFonts w:ascii="Consolas" w:hAnsi="Consolas" w:cs="Consolas"/>
+          <w:highlight w:val="red"/>
+        </w:rPr>
+        <w:t>VOID_KEY</w:t>
+      </w:r>
+      <w:r>
+        <w:rPr>
+          <w:rFonts w:ascii="Consolas" w:hAnsi="Consolas" w:cs="Consolas"/>
+        </w:rPr>
+        <w:t xml:space="preserve"> MAIN_KEY LPAREN RPAREN BEGIN block_list END_KEY SEMI</w:t>
+      </w:r>
+      <w:r>
+        <w:rPr>
+          <w:rFonts w:ascii="Consolas" w:hAnsi="Consolas" w:cs="Consolas"/>
+        </w:rPr>
+        <w:br/>
+      </w:r>
+      <w:r>
+        <w:rPr>
+          <w:rFonts w:ascii="Consolas" w:hAnsi="Consolas" w:cs="Consolas"/>
+        </w:rPr>
+        <w:br/>
+      </w:r>
+      <w:r>
+        <w:rPr>
+          <w:rFonts w:ascii="Consolas" w:hAnsi="Consolas" w:cs="Consolas"/>
+        </w:rPr>
+        <w:t>tiger_program</w:t>
+      </w:r>
+      <w:r>
+        <w:rPr>
+          <w:rFonts w:ascii="Consolas" w:hAnsi="Consolas" w:cs="Consolas"/>
+        </w:rPr>
+        <w:t xml:space="preserve"> -&gt; </w:t>
+      </w:r>
+      <w:r>
+        <w:rPr>
+          <w:rFonts w:ascii="Consolas" w:hAnsi="Consolas" w:cs="Consolas"/>
+        </w:rPr>
+        <w:t>type_declaration_list funct_declaration_list</w:t>
+      </w:r>
+    </w:p>
+    <w:p>
+      <w:pPr>
+        <w:pStyle w:val="ListParagraph"/>
+        <w:rPr>
+          <w:rFonts w:ascii="Consolas" w:hAnsi="Consolas" w:cs="Consolas"/>
+        </w:rPr>
+      </w:pPr>
+      <w:r>
+        <w:rPr>
+          <w:rFonts w:ascii="Consolas" w:hAnsi="Consolas" w:cs="Consolas"/>
+        </w:rPr>
+        <w:t>funct_declaration_list</w:t>
+      </w:r>
+      <w:r>
+        <w:rPr>
+          <w:rFonts w:ascii="Consolas" w:hAnsi="Consolas" w:cs="Consolas"/>
+        </w:rPr>
+        <w:t xml:space="preserve"> -&gt; </w:t>
+      </w:r>
+      <w:r>
+        <w:rPr>
+          <w:rFonts w:ascii="Consolas" w:hAnsi="Consolas" w:cs="Consolas"/>
+        </w:rPr>
+        <w:t>funct_declaration*</w:t>
+      </w:r>
+    </w:p>
+    <w:p>
+      <w:pPr>
+        <w:pStyle w:val="ListParagraph"/>
+        <w:rPr>
+          <w:rFonts w:ascii="Consolas" w:hAnsi="Consolas" w:cs="Consolas"/>
+        </w:rPr>
+      </w:pPr>
+      <w:r>
+        <w:rPr>
+          <w:rFonts w:ascii="Consolas" w:hAnsi="Consolas" w:cs="Consolas"/>
+        </w:rPr>
+        <w:t>funct_declaration</w:t>
+      </w:r>
+      <w:r>
+        <w:rPr>
+          <w:rFonts w:ascii="Consolas" w:hAnsi="Consolas" w:cs="Consolas"/>
+        </w:rPr>
+        <w:t xml:space="preserve"> -&gt; </w:t>
+      </w:r>
+      <w:r>
+        <w:rPr>
+          <w:rFonts w:ascii="Consolas" w:hAnsi="Consolas" w:cs="Consolas"/>
+          <w:highlight w:val="yellow"/>
+        </w:rPr>
+        <w:t>((type_id funct_declaration_tail) | (VOID_KEY (funct_declaration_tail | main_function_tail)))</w:t>
+      </w:r>
+      <w:r>
+        <w:rPr>
+          <w:rFonts w:ascii="Consolas" w:hAnsi="Consolas" w:cs="Consolas"/>
+        </w:rPr>
+        <w:t xml:space="preserve"> BEGIN_KEY block_list END_KEY SEMI</w:t>
+      </w:r>
+    </w:p>
+    <w:p>
+      <w:pPr>
+        <w:pStyle w:val="ListParagraph"/>
+        <w:rPr>
+          <w:rFonts w:ascii="Consolas" w:hAnsi="Consolas" w:cs="Consolas"/>
+          <w:highlight w:val="yellow"/>
+        </w:rPr>
+      </w:pPr>
+      <w:r>
+        <w:rPr>
+          <w:rFonts w:ascii="Consolas" w:hAnsi="Consolas" w:cs="Consolas"/>
+          <w:highlight w:val="yellow"/>
+        </w:rPr>
+        <w:t>funct_declaration_tail</w:t>
+      </w:r>
+      <w:r>
+        <w:rPr>
+          <w:rFonts w:ascii="Consolas" w:hAnsi="Consolas" w:cs="Consolas"/>
+          <w:highlight w:val="yellow"/>
+        </w:rPr>
+        <w:t xml:space="preserve"> -&gt;</w:t>
+      </w:r>
+      <w:r>
+        <w:rPr>
+          <w:rFonts w:ascii="Consolas" w:hAnsi="Consolas" w:cs="Consolas"/>
+          <w:highlight w:val="yellow"/>
+        </w:rPr>
+        <w:t xml:space="preserve"> FUNCTION_KEY ID LPAREN param_list RPAREN</w:t>
+      </w:r>
+    </w:p>
+    <w:p>
+      <w:pPr>
+        <w:pStyle w:val="ListParagraph"/>
+        <w:rPr>
+          <w:rFonts w:ascii="Consolas" w:hAnsi="Consolas" w:cs="Consolas"/>
+          <w:strike/>
+        </w:rPr>
+      </w:pPr>
+      <w:r>
+        <w:rPr>
+          <w:rFonts w:ascii="Consolas" w:hAnsi="Consolas" w:cs="Consolas"/>
+          <w:highlight w:val="yellow"/>
+        </w:rPr>
+        <w:t>main_function_tail</w:t>
+      </w:r>
+      <w:r>
+        <w:rPr>
+          <w:rFonts w:ascii="Consolas" w:hAnsi="Consolas" w:cs="Consolas"/>
+          <w:highlight w:val="yellow"/>
+        </w:rPr>
+        <w:t xml:space="preserve"> -&gt; </w:t>
+      </w:r>
+      <w:r>
+        <w:rPr>
+          <w:rFonts w:ascii="Consolas" w:hAnsi="Consolas" w:cs="Consolas"/>
+          <w:highlight w:val="yellow"/>
+        </w:rPr>
+        <w:t>MAIN_KEY LPAREN RPAREN</w:t>
+      </w:r>
+      <w:r>
+        <w:rPr>
+          <w:rFonts w:ascii="Consolas" w:hAnsi="Consolas" w:cs="Consolas"/>
+        </w:rPr>
+        <w:br/>
+      </w:r>
+      <w:r>
+        <w:rPr>
+          <w:rFonts w:ascii="Consolas" w:hAnsi="Consolas" w:cs="Consolas"/>
+          <w:strike/>
+          <w:highlight w:val="yellow"/>
+        </w:rPr>
+        <w:t>main_function -&gt;</w:t>
+      </w:r>
+    </w:p>
+    <w:p>
+      <w:pPr>
+        <w:pStyle w:val="ListParagraph"/>
+        <w:rPr>
+          <w:rFonts w:ascii="Consolas" w:hAnsi="Consolas" w:cs="Consolas"/>
+          <w:strike/>
+        </w:rPr>
+      </w:pPr>
+    </w:p>
+    <w:p>
+      <w:pPr>
+        <w:rPr>
+          <w:b/>
+        </w:rPr>
+      </w:pPr>
+      <w:r>
+        <w:rPr>
+          <w:b/>
+        </w:rPr>
+        <w:t>Testing</w:t>
+      </w:r>
+    </w:p>
+    <w:p>
+      <w:pPr>
+        <w:pStyle w:val="NoSpacing"/>
+        <w:rPr>
+          <w:rFonts w:ascii="Consolas" w:hAnsi="Consolas" w:cs="Consolas"/>
+        </w:rPr>
+      </w:pPr>
+      <w:r>
+        <w:t xml:space="preserve">The initial phase of testing was ongoing and was primarily grammar checks for collision or recursion, and was done solely in ANTLRWorks. The following phase tested our grammar against a series of test programs we wrote to see if our grammar outputted a valid parse tree. </w:t>
+      </w:r>
+      <w:r>
+        <w:br/>
+      </w:r>
+      <w:r>
+        <w:br/>
+      </w:r>
+      <w:r>
+        <w:t>The next page contains a tiny</w:t>
+      </w:r>
+      <w:r>
+        <w:t xml:space="preserve"> Tiger test program, followed by its parse tree against our grammar.</w:t>
+      </w:r>
+      <w:r>
+        <w:br/>
+      </w:r>
+    </w:p>
+    <w:p>
+      <w:pPr>
+        <w:pStyle w:val="NoSpacing"/>
+        <w:rPr>
+          <w:rFonts w:ascii="Consolas" w:hAnsi="Consolas" w:cs="Consolas"/>
+        </w:rPr>
+      </w:pPr>
+      <w:r>
+        <w:rPr>
+          <w:noProof/>
+        </w:rPr>
+        <mc:AlternateContent>
+          <mc:Choice Requires="wps">
+            <w:drawing>
+              <wp:anchor distT="45720" distB="45720" distL="114300" distR="114300" simplePos="0" relativeHeight="251675648" behindDoc="0" locked="0" layoutInCell="1" allowOverlap="1" wp14:anchorId="741DD778" wp14:editId="3C772DCA">
+                <wp:simplePos x="0" y="0"/>
+                <wp:positionH relativeFrom="margin">
+                  <wp:align>left</wp:align>
+                </wp:positionH>
+                <wp:positionV relativeFrom="paragraph">
+                  <wp:posOffset>8051165</wp:posOffset>
+                </wp:positionV>
+                <wp:extent cx="5934075" cy="838200"/>
+                <wp:effectExtent l="0" t="0" r="0" b="0"/>
+                <wp:wrapNone/>
+                <wp:docPr id="10" name="Text Box 2"/>
+                <wp:cNvGraphicFramePr>
+                  <a:graphicFrameLocks xmlns:a="http://schemas.openxmlformats.org/drawingml/2006/main"/>
+                </wp:cNvGraphicFramePr>
+                <a:graphic xmlns:a="http://schemas.openxmlformats.org/drawingml/2006/main">
+                  <a:graphicData uri="http://schemas.microsoft.com/office/word/2010/wordprocessingShape">
+                    <wps:wsp>
+                      <wps:cNvSpPr txBox="1">
+                        <a:spLocks noChangeArrowheads="1"/>
+                      </wps:cNvSpPr>
+                      <wps:spPr bwMode="auto">
+                        <a:xfrm>
+                          <a:off x="0" y="0"/>
+                          <a:ext cx="5934075" cy="838200"/>
+                        </a:xfrm>
+                        <a:prstGeom prst="rect">
+                          <a:avLst/>
+                        </a:prstGeom>
+                        <a:noFill/>
+                        <a:ln w="9525">
+                          <a:noFill/>
+                          <a:miter lim="800000"/>
+                          <a:headEnd/>
+                          <a:tailEnd/>
+                        </a:ln>
+                      </wps:spPr>
+                      <wps:txbx>
+                        <w:txbxContent>
+                          <w:p>
+                            <w:pPr>
+                              <w:pBdr>
+                                <w:bottom w:val="single" w:sz="6" w:space="0" w:color="auto"/>
+                              </w:pBdr>
+                              <w:rPr>
+                                <w:rFonts w:ascii="Consolas" w:hAnsi="Consolas" w:cs="Consolas"/>
+                              </w:rPr>
+                            </w:pPr>
+                          </w:p>
+                          <w:p>
+                            <w:pPr>
+                              <w:rPr>
+                                <w:rFonts w:ascii="Consolas" w:hAnsi="Consolas" w:cs="Consolas"/>
+                              </w:rPr>
+                            </w:pPr>
+                            <w:r>
+                              <w:rPr>
+                                <w:rFonts w:cs="Consolas"/>
+                                <w:vertAlign w:val="superscript"/>
+                              </w:rPr>
+                              <w:t>*</w:t>
+                            </w:r>
+                            <w:r>
+                              <w:rPr>
+                                <w:rFonts w:cs="Consolas"/>
+                                <w:vertAlign w:val="superscript"/>
+                              </w:rPr>
+                              <w:t xml:space="preserve"> </w:t>
+                            </w:r>
+                            <w:r>
+                              <w:rPr>
+                                <w:rFonts w:cs="Consolas"/>
+                              </w:rPr>
+                              <w:t>A full test prog</w:t>
+                            </w:r>
+                            <w:r>
+                              <w:rPr>
+                                <w:rFonts w:cs="Consolas"/>
+                              </w:rPr>
+                              <w:t>ram and parse tree is too large to reproduce here, but is included as part of the phase I deliverable.</w:t>
+                            </w:r>
+                          </w:p>
+                        </w:txbxContent>
+                      </wps:txbx>
+                      <wps:bodyPr rot="0" vert="horz" wrap="square" lIns="91440" tIns="45720" rIns="91440" bIns="45720" anchor="t" anchorCtr="0">
+                        <a:noAutofit/>
+                      </wps:bodyPr>
+                    </wps:wsp>
+                  </a:graphicData>
+                </a:graphic>
+                <wp14:sizeRelH relativeFrom="margin">
+                  <wp14:pctWidth>0</wp14:pctWidth>
+                </wp14:sizeRelH>
+                <wp14:sizeRelV relativeFrom="margin">
+                  <wp14:pctHeight>0</wp14:pctHeight>
+                </wp14:sizeRelV>
+              </wp:anchor>
+            </w:drawing>
+          </mc:Choice>
+          <mc:Fallback>
+            <w:pict>
+              <v:shape w14:anchorId="741DD778" id="_x0000_s1033" type="#_x0000_t202" style="position:absolute;margin-left:0;margin-top:633.95pt;width:467.25pt;height:66pt;z-index:251675648;visibility:visible;mso-wrap-style:square;mso-width-percent:0;mso-height-percent:0;mso-wrap-distance-left:9pt;mso-wrap-distance-top:3.6pt;mso-wrap-distance-right:9pt;mso-wrap-distance-bottom:3.6pt;mso-position-horizontal:left;mso-position-horizontal-relative:margin;mso-position-vertical:absolute;mso-position-vertical-relative:text;mso-width-percent:0;mso-height-percent:0;mso-width-relative:margin;mso-height-relative:margin;v-text-anchor:top" o:gfxdata="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" filled="f" stroked="f">
+                <v:textbox>
+                  <w:txbxContent>
+                    <w:p>
+                      <w:pPr>
+                        <w:pBdr>
+                          <w:bottom w:val="single" w:sz="6" w:space="0" w:color="auto"/>
+                        </w:pBdr>
+                        <w:rPr>
+                          <w:rFonts w:ascii="Consolas" w:hAnsi="Consolas" w:cs="Consolas"/>
+                        </w:rPr>
+                      </w:pPr>
+                    </w:p>
+                    <w:p>
+                      <w:pPr>
+                        <w:rPr>
+                          <w:rFonts w:ascii="Consolas" w:hAnsi="Consolas" w:cs="Consolas"/>
+                        </w:rPr>
+                      </w:pPr>
+                      <w:r>
+                        <w:rPr>
+                          <w:rFonts w:cs="Consolas"/>
+                          <w:vertAlign w:val="superscript"/>
+                        </w:rPr>
+                        <w:t>*</w:t>
+                      </w:r>
+                      <w:r>
+                        <w:rPr>
+                          <w:rFonts w:cs="Consolas"/>
+                          <w:vertAlign w:val="superscript"/>
+                        </w:rPr>
+                        <w:t xml:space="preserve"> </w:t>
+                      </w:r>
+                      <w:r>
+                        <w:rPr>
+                          <w:rFonts w:cs="Consolas"/>
+                        </w:rPr>
+                        <w:t>A full test prog</w:t>
+                      </w:r>
+                      <w:r>
+                        <w:rPr>
+                          <w:rFonts w:cs="Consolas"/>
+                        </w:rPr>
+                        <w:t>ram and parse tree is too large to reproduce here, but is included as part of the phase I deliverable.</w:t>
+                      </w:r>
+                    </w:p>
+                  </w:txbxContent>
+                </v:textbox>
+                <w10:wrap anchorx="margin"/>
+              </v:shape>
+            </w:pict>
+          </mc:Fallback>
+        </mc:AlternateContent>
+      </w:r>
+      <w:r>
+        <w:rPr>
+          <w:noProof/>
+        </w:rPr>
+        <mc:AlternateContent>
+          <mc:Choice Requires="wps">
+            <w:drawing>
+              <wp:anchor distT="45720" distB="45720" distL="114300" distR="114300" simplePos="0" relativeHeight="251673600" behindDoc="1" locked="0" layoutInCell="1" allowOverlap="1" wp14:anchorId="2EDB8443" wp14:editId="75989DE2">
+                <wp:simplePos x="0" y="0"/>
+                <wp:positionH relativeFrom="margin">
+                  <wp:posOffset>2705100</wp:posOffset>
+                </wp:positionH>
+                <wp:positionV relativeFrom="paragraph">
+                  <wp:posOffset>3164840</wp:posOffset>
+                </wp:positionV>
+                <wp:extent cx="3848100" cy="1790700"/>
+                <wp:effectExtent l="0" t="0" r="0" b="0"/>
+                <wp:wrapNone/>
+                <wp:docPr id="9" name="Text Box 2"/>
+                <wp:cNvGraphicFramePr>
+                  <a:graphicFrameLocks xmlns:a="http://schemas.openxmlformats.org/drawingml/2006/main"/>
+                </wp:cNvGraphicFramePr>
+                <a:graphic xmlns:a="http://schemas.openxmlformats.org/drawingml/2006/main">
+                  <a:graphicData uri="http://schemas.microsoft.com/office/word/2010/wordprocessingShape">
+                    <wps:wsp>
+                      <wps:cNvSpPr txBox="1">
+                        <a:spLocks noChangeArrowheads="1"/>
+                      </wps:cNvSpPr>
+                      <wps:spPr bwMode="auto">
+                        <a:xfrm rot="5400000">
+                          <a:off x="0" y="0"/>
+                          <a:ext cx="3848100" cy="1790700"/>
+                        </a:xfrm>
+                        <a:prstGeom prst="rect">
+                          <a:avLst/>
+                        </a:prstGeom>
+                        <a:solidFill>
+                          <a:srgbClr val="FFFFFF"/>
+                        </a:solidFill>
+                        <a:ln w="9525">
+                          <a:noFill/>
+                          <a:miter lim="800000"/>
+                          <a:headEnd/>
+                          <a:tailEnd/>
+                        </a:ln>
+                      </wps:spPr>
+                      <wps:txbx>
+                        <w:txbxContent>
+                          <w:p>
+                            <w:pPr>
+                              <w:pStyle w:val="NoSpacing"/>
+                              <w:rPr>
+                                <w:rFonts w:ascii="Consolas" w:hAnsi="Consolas" w:cs="Consolas"/>
+                              </w:rPr>
+                            </w:pPr>
+                            <w:r>
+                              <w:rPr>
+                                <w:rFonts w:ascii="Consolas" w:hAnsi="Consolas" w:cs="Consolas"/>
+                                <w:color w:val="00B050"/>
+                              </w:rPr>
+                              <w:t>/* Variable declaration and subroutine call */</w:t>
+                            </w:r>
+                          </w:p>
+                          <w:p>
+                            <w:pPr>
+                              <w:pStyle w:val="NoSpacing"/>
+                              <w:rPr>
+                                <w:rFonts w:ascii="Consolas" w:hAnsi="Consolas" w:cs="Consolas"/>
+                              </w:rPr>
+                            </w:pPr>
+                            <w:r>
+                              <w:rPr>
+                                <w:rFonts w:ascii="Consolas" w:hAnsi="Consolas" w:cs="Consolas"/>
+                                <w:color w:val="3366FF"/>
+                              </w:rPr>
+                              <w:t>void</w:t>
+                            </w:r>
+                            <w:r>
+                              <w:rPr>
+                                <w:rFonts w:ascii="Consolas" w:hAnsi="Consolas" w:cs="Consolas"/>
+                              </w:rPr>
+                              <w:t xml:space="preserve"> main()</w:t>
+                            </w:r>
+                          </w:p>
+                          <w:p>
+                            <w:pPr>
+                              <w:pStyle w:val="NoSpacing"/>
+                              <w:rPr>
+                                <w:rFonts w:ascii="Consolas" w:hAnsi="Consolas" w:cs="Consolas"/>
+                                <w:color w:val="3366FF"/>
+                              </w:rPr>
+                            </w:pPr>
+                            <w:r>
+                              <w:rPr>
+                                <w:rFonts w:ascii="Consolas" w:hAnsi="Consolas" w:cs="Consolas"/>
+                                <w:color w:val="3366FF"/>
+                              </w:rPr>
+                              <w:t>begin</w:t>
+                            </w:r>
+                          </w:p>
+                          <w:p>
+                            <w:pPr>
+                              <w:pStyle w:val="NoSpacing"/>
+                              <w:rPr>
+                                <w:rFonts w:ascii="Consolas" w:hAnsi="Consolas" w:cs="Consolas"/>
+                              </w:rPr>
+                            </w:pPr>
+                            <w:r>
+                              <w:rPr>
+                                <w:rFonts w:ascii="Consolas" w:hAnsi="Consolas" w:cs="Consolas"/>
+                              </w:rPr>
+                              <w:tab/>
+                            </w:r>
+                            <w:r>
+                              <w:rPr>
+                                <w:rFonts w:ascii="Consolas" w:hAnsi="Consolas" w:cs="Consolas"/>
+                                <w:color w:val="3366FF"/>
+                              </w:rPr>
+                              <w:t>begin</w:t>
+                            </w:r>
+                          </w:p>
+                          <w:p>
+                            <w:pPr>
+                              <w:pStyle w:val="NoSpacing"/>
+                              <w:rPr>
+                                <w:rFonts w:ascii="Consolas" w:hAnsi="Consolas" w:cs="Consolas"/>
+                              </w:rPr>
+                            </w:pPr>
+                            <w:r>
+                              <w:rPr>
+                                <w:rFonts w:ascii="Consolas" w:hAnsi="Consolas" w:cs="Consolas"/>
+                              </w:rPr>
+                              <w:tab/>
+                            </w:r>
+                            <w:r>
+                              <w:rPr>
+                                <w:rFonts w:ascii="Consolas" w:hAnsi="Consolas" w:cs="Consolas"/>
+                              </w:rPr>
+                              <w:tab/>
+                            </w:r>
+                            <w:r>
+                              <w:rPr>
+                                <w:rFonts w:ascii="Consolas" w:hAnsi="Consolas" w:cs="Consolas"/>
+                                <w:color w:val="3366FF"/>
+                              </w:rPr>
+                              <w:t>var</w:t>
+                            </w:r>
+                            <w:r>
+                              <w:rPr>
+                                <w:rFonts w:ascii="Consolas" w:hAnsi="Consolas" w:cs="Consolas"/>
+                              </w:rPr>
+                              <w:t xml:space="preserve"> factParam : int;</w:t>
+                            </w:r>
+                          </w:p>
+                          <w:p>
+                            <w:pPr>
+                              <w:pStyle w:val="NoSpacing"/>
+                              <w:rPr>
+                                <w:rFonts w:ascii="Consolas" w:hAnsi="Consolas" w:cs="Consolas"/>
+                              </w:rPr>
+                            </w:pPr>
+                            <w:r>
+                              <w:rPr>
+                                <w:rFonts w:ascii="Consolas" w:hAnsi="Consolas" w:cs="Consolas"/>
+                              </w:rPr>
+                              <w:tab/>
+                            </w:r>
+                            <w:r>
+                              <w:rPr>
+                                <w:rFonts w:ascii="Consolas" w:hAnsi="Consolas" w:cs="Consolas"/>
+                              </w:rPr>
+                              <w:tab/>
+                              <w:t>factParam := 5;</w:t>
+                            </w:r>
+                          </w:p>
+                          <w:p>
+                            <w:pPr>
+                              <w:pStyle w:val="NoSpacing"/>
+                              <w:rPr>
+                                <w:rFonts w:ascii="Consolas" w:hAnsi="Consolas" w:cs="Consolas"/>
+                              </w:rPr>
+                            </w:pPr>
+                            <w:r>
+                              <w:rPr>
+                                <w:rFonts w:ascii="Consolas" w:hAnsi="Consolas" w:cs="Consolas"/>
+                              </w:rPr>
+                              <w:tab/>
+                            </w:r>
+                            <w:r>
+                              <w:rPr>
+                                <w:rFonts w:ascii="Consolas" w:hAnsi="Consolas" w:cs="Consolas"/>
+                              </w:rPr>
+                              <w:tab/>
+                            </w:r>
+                            <w:r>
+                              <w:rPr>
+                                <w:rFonts w:ascii="Consolas" w:hAnsi="Consolas" w:cs="Consolas"/>
+                                <w:color w:val="3366FF"/>
+                              </w:rPr>
+                              <w:t>return</w:t>
+                            </w:r>
+                            <w:r>
+                              <w:rPr>
+                                <w:rFonts w:ascii="Consolas" w:hAnsi="Consolas" w:cs="Consolas"/>
+                              </w:rPr>
+                              <w:t xml:space="preserve"> </w:t>
+                            </w:r>
+                            <w:r>
+                              <w:rPr>
+                                <w:rFonts w:ascii="Consolas" w:hAnsi="Consolas" w:cs="Consolas"/>
+                              </w:rPr>
+                              <w:t>printi</w:t>
+                            </w:r>
+                            <w:r>
+                              <w:rPr>
+                                <w:rFonts w:ascii="Consolas" w:hAnsi="Consolas" w:cs="Consolas"/>
+                              </w:rPr>
+                              <w:t>(factParam);</w:t>
+                            </w:r>
+                          </w:p>
+                          <w:p>
+                            <w:pPr>
+                              <w:pStyle w:val="NoSpacing"/>
+                              <w:rPr>
+                                <w:rFonts w:ascii="Consolas" w:hAnsi="Consolas" w:cs="Consolas"/>
+                              </w:rPr>
+                            </w:pPr>
+                            <w:r>
+                              <w:rPr>
+                                <w:rFonts w:ascii="Consolas" w:hAnsi="Consolas" w:cs="Consolas"/>
+                              </w:rPr>
+                              <w:tab/>
+                            </w:r>
+                            <w:r>
+                              <w:rPr>
+                                <w:rFonts w:ascii="Consolas" w:hAnsi="Consolas" w:cs="Consolas"/>
+                                <w:color w:val="3366FF"/>
+                              </w:rPr>
+                              <w:t>end</w:t>
+                            </w:r>
+                            <w:r>
+                              <w:rPr>
+                                <w:rFonts w:ascii="Consolas" w:hAnsi="Consolas" w:cs="Consolas"/>
+                              </w:rPr>
+                              <w:t>;</w:t>
+                            </w:r>
+                          </w:p>
+                          <w:p>
+                            <w:pPr>
+                              <w:pStyle w:val="NoSpacing"/>
+                              <w:rPr>
+                                <w:rFonts w:ascii="Consolas" w:hAnsi="Consolas" w:cs="Consolas"/>
+                              </w:rPr>
+                            </w:pPr>
+                            <w:r>
+                              <w:rPr>
+                                <w:rFonts w:ascii="Consolas" w:hAnsi="Consolas" w:cs="Consolas"/>
+                                <w:color w:val="3366FF"/>
+                              </w:rPr>
+                              <w:t>end</w:t>
+                            </w:r>
+                            <w:r>
+                              <w:rPr>
+                                <w:rFonts w:ascii="Consolas" w:hAnsi="Consolas" w:cs="Consolas"/>
+                              </w:rPr>
+                              <w:t>;</w:t>
+                            </w:r>
+                          </w:p>
+                          <w:p>
+                            <w:pPr>
+                              <w:rPr>
+                                <w:rFonts w:ascii="Consolas" w:hAnsi="Consolas" w:cs="Consolas"/>
+                              </w:rPr>
+                            </w:pPr>
+                          </w:p>
+                        </w:txbxContent>
+                      </wps:txbx>
+                      <wps:bodyPr rot="0" vert="horz" wrap="square" lIns="91440" tIns="45720" rIns="91440" bIns="45720" anchor="t" anchorCtr="0">
+                        <a:noAutofit/>
+                      </wps:bodyPr>
+                    </wps:wsp>
+                  </a:graphicData>
+                </a:graphic>
+                <wp14:sizeRelH relativeFrom="margin">
+                  <wp14:pctWidth>0</wp14:pctWidth>
+                </wp14:sizeRelH>
+                <wp14:sizeRelV relativeFrom="margin">
+                  <wp14:pctHeight>0</wp14:pctHeight>
+                </wp14:sizeRelV>
+              </wp:anchor>
+            </w:drawing>
+          </mc:Choice>
+          <mc:Fallback>
+            <w:pict>
+              <v:shape w14:anchorId="2EDB8443" id="_x0000_s1034" type="#_x0000_t202" style="position:absolute;margin-left:213pt;margin-top:249.2pt;width:303pt;height:141pt;rotation:90;z-index:-251642880;visibility:visible;mso-wrap-style:square;mso-width-percent:0;mso-height-percent:0;mso-wrap-distance-left:9pt;mso-wrap-distance-top:3.6pt;mso-wrap-distance-right:9pt;mso-wrap-distance-bottom:3.6pt;mso-position-horizontal:absolute;mso-position-horizontal-relative:margin;mso-position-vertical:absolute;mso-position-vertical-relative:text;mso-width-percent:0;mso-height-percent:0;mso-width-relative:margin;mso-height-relative:margin;v-text-anchor:top" o:gfxdata="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" stroked="f">
+                <v:textbox>
+                  <w:txbxContent>
+                    <w:p>
+                      <w:pPr>
+                        <w:pStyle w:val="NoSpacing"/>
+                        <w:rPr>
+                          <w:rFonts w:ascii="Consolas" w:hAnsi="Consolas" w:cs="Consolas"/>
+                        </w:rPr>
+                      </w:pPr>
+                      <w:r>
+                        <w:rPr>
+                          <w:rFonts w:ascii="Consolas" w:hAnsi="Consolas" w:cs="Consolas"/>
+                          <w:color w:val="00B050"/>
+                        </w:rPr>
+                        <w:t>/* Variable declaration and subroutine call */</w:t>
+                      </w:r>
+                    </w:p>
+                    <w:p>
+                      <w:pPr>
+                        <w:pStyle w:val="NoSpacing"/>
+                        <w:rPr>
+                          <w:rFonts w:ascii="Consolas" w:hAnsi="Consolas" w:cs="Consolas"/>
+                        </w:rPr>
+                      </w:pPr>
+                      <w:r>
+                        <w:rPr>
+                          <w:rFonts w:ascii="Consolas" w:hAnsi="Consolas" w:cs="Consolas"/>
+                          <w:color w:val="3366FF"/>
+                        </w:rPr>
+                        <w:t>void</w:t>
+                      </w:r>
+                      <w:r>
+                        <w:rPr>
+                          <w:rFonts w:ascii="Consolas" w:hAnsi="Consolas" w:cs="Consolas"/>
+                        </w:rPr>
+                        <w:t xml:space="preserve"> main()</w:t>
+                      </w:r>
+                    </w:p>
+                    <w:p>
+                      <w:pPr>
+                        <w:pStyle w:val="NoSpacing"/>
+                        <w:rPr>
+                          <w:rFonts w:ascii="Consolas" w:hAnsi="Consolas" w:cs="Consolas"/>
+                          <w:color w:val="3366FF"/>
+                        </w:rPr>
+                      </w:pPr>
+                      <w:r>
+                        <w:rPr>
+                          <w:rFonts w:ascii="Consolas" w:hAnsi="Consolas" w:cs="Consolas"/>
+                          <w:color w:val="3366FF"/>
+                        </w:rPr>
+                        <w:t>begin</w:t>
+                      </w:r>
+                    </w:p>
+                    <w:p>
+                      <w:pPr>
+                        <w:pStyle w:val="NoSpacing"/>
+                        <w:rPr>
+                          <w:rFonts w:ascii="Consolas" w:hAnsi="Consolas" w:cs="Consolas"/>
+                        </w:rPr>
+                      </w:pPr>
+                      <w:r>
+                        <w:rPr>
+                          <w:rFonts w:ascii="Consolas" w:hAnsi="Consolas" w:cs="Consolas"/>
+                        </w:rPr>
+                        <w:tab/>
+                      </w:r>
+                      <w:r>
+                        <w:rPr>
+                          <w:rFonts w:ascii="Consolas" w:hAnsi="Consolas" w:cs="Consolas"/>
+                          <w:color w:val="3366FF"/>
+                        </w:rPr>
+                        <w:t>begin</w:t>
+                      </w:r>
+                    </w:p>
+                    <w:p>
+                      <w:pPr>
+                        <w:pStyle w:val="NoSpacing"/>
+                        <w:rPr>
+                          <w:rFonts w:ascii="Consolas" w:hAnsi="Consolas" w:cs="Consolas"/>
+                        </w:rPr>
+                      </w:pPr>
+                      <w:r>
+                        <w:rPr>
+                          <w:rFonts w:ascii="Consolas" w:hAnsi="Consolas" w:cs="Consolas"/>
+                        </w:rPr>
+                        <w:tab/>
+                      </w:r>
+                      <w:r>
+                        <w:rPr>
+                          <w:rFonts w:ascii="Consolas" w:hAnsi="Consolas" w:cs="Consolas"/>
+                        </w:rPr>
+                        <w:tab/>
+                      </w:r>
+                      <w:r>
+                        <w:rPr>
+                          <w:rFonts w:ascii="Consolas" w:hAnsi="Consolas" w:cs="Consolas"/>
+                          <w:color w:val="3366FF"/>
+                        </w:rPr>
+                        <w:t>var</w:t>
+                      </w:r>
+                      <w:r>
+                        <w:rPr>
+                          <w:rFonts w:ascii="Consolas" w:hAnsi="Consolas" w:cs="Consolas"/>
+                        </w:rPr>
+                        <w:t xml:space="preserve"> factParam : int;</w:t>
+                      </w:r>
+                    </w:p>
+                    <w:p>
+                      <w:pPr>
+                        <w:pStyle w:val="NoSpacing"/>
+                        <w:rPr>
+                          <w:rFonts w:ascii="Consolas" w:hAnsi="Consolas" w:cs="Consolas"/>
+                        </w:rPr>
+                      </w:pPr>
+                      <w:r>
+                        <w:rPr>
+                          <w:rFonts w:ascii="Consolas" w:hAnsi="Consolas" w:cs="Consolas"/>
+                        </w:rPr>
+                        <w:tab/>
+                      </w:r>
+                      <w:r>
+                        <w:rPr>
+                          <w:rFonts w:ascii="Consolas" w:hAnsi="Consolas" w:cs="Consolas"/>
+                        </w:rPr>
+                        <w:tab/>
+                        <w:t>factParam := 5;</w:t>
+                      </w:r>
+                    </w:p>
+                    <w:p>
+                      <w:pPr>
+                        <w:pStyle w:val="NoSpacing"/>
+                        <w:rPr>
+                          <w:rFonts w:ascii="Consolas" w:hAnsi="Consolas" w:cs="Consolas"/>
+                        </w:rPr>
+                      </w:pPr>
+                      <w:r>
+                        <w:rPr>
+                          <w:rFonts w:ascii="Consolas" w:hAnsi="Consolas" w:cs="Consolas"/>
+                        </w:rPr>
+                        <w:tab/>
+                      </w:r>
+                      <w:r>
+                        <w:rPr>
+                          <w:rFonts w:ascii="Consolas" w:hAnsi="Consolas" w:cs="Consolas"/>
+                        </w:rPr>
+                        <w:tab/>
+                      </w:r>
+                      <w:r>
+                        <w:rPr>
+                          <w:rFonts w:ascii="Consolas" w:hAnsi="Consolas" w:cs="Consolas"/>
+                          <w:color w:val="3366FF"/>
+                        </w:rPr>
+                        <w:t>return</w:t>
+                      </w:r>
+                      <w:r>
+                        <w:rPr>
+                          <w:rFonts w:ascii="Consolas" w:hAnsi="Consolas" w:cs="Consolas"/>
+                        </w:rPr>
+                        <w:t xml:space="preserve"> </w:t>
+                      </w:r>
+                      <w:r>
+                        <w:rPr>
+                          <w:rFonts w:ascii="Consolas" w:hAnsi="Consolas" w:cs="Consolas"/>
+                        </w:rPr>
+                        <w:t>printi</w:t>
+                      </w:r>
+                      <w:r>
+                        <w:rPr>
+                          <w:rFonts w:ascii="Consolas" w:hAnsi="Consolas" w:cs="Consolas"/>
+                        </w:rPr>
+                        <w:t>(factParam);</w:t>
+                      </w:r>
+                    </w:p>
+                    <w:p>
+                      <w:pPr>
+                        <w:pStyle w:val="NoSpacing"/>
+                        <w:rPr>
+                          <w:rFonts w:ascii="Consolas" w:hAnsi="Consolas" w:cs="Consolas"/>
+                        </w:rPr>
+                      </w:pPr>
+                      <w:r>
+                        <w:rPr>
+                          <w:rFonts w:ascii="Consolas" w:hAnsi="Consolas" w:cs="Consolas"/>
+                        </w:rPr>
+                        <w:tab/>
+                      </w:r>
+                      <w:r>
+                        <w:rPr>
+                          <w:rFonts w:ascii="Consolas" w:hAnsi="Consolas" w:cs="Consolas"/>
+                          <w:color w:val="3366FF"/>
+                        </w:rPr>
+                        <w:t>end</w:t>
+                      </w:r>
+                      <w:r>
+                        <w:rPr>
+                          <w:rFonts w:ascii="Consolas" w:hAnsi="Consolas" w:cs="Consolas"/>
+                        </w:rPr>
+                        <w:t>;</w:t>
+                      </w:r>
+                    </w:p>
+                    <w:p>
+                      <w:pPr>
+                        <w:pStyle w:val="NoSpacing"/>
+                        <w:rPr>
+                          <w:rFonts w:ascii="Consolas" w:hAnsi="Consolas" w:cs="Consolas"/>
+                        </w:rPr>
+                      </w:pPr>
+                      <w:r>
+                        <w:rPr>
+                          <w:rFonts w:ascii="Consolas" w:hAnsi="Consolas" w:cs="Consolas"/>
+                          <w:color w:val="3366FF"/>
+                        </w:rPr>
+                        <w:t>end</w:t>
+                      </w:r>
+                      <w:r>
+                        <w:rPr>
+                          <w:rFonts w:ascii="Consolas" w:hAnsi="Consolas" w:cs="Consolas"/>
+                        </w:rPr>
+                        <w:t>;</w:t>
+                      </w:r>
+                    </w:p>
+                    <w:p>
+                      <w:pPr>
+                        <w:rPr>
+                          <w:rFonts w:ascii="Consolas" w:hAnsi="Consolas" w:cs="Consolas"/>
+                        </w:rPr>
+                      </w:pPr>
+                    </w:p>
+                  </w:txbxContent>
+                </v:textbox>
+                <w10:wrap anchorx="margin"/>
+              </v:shape>
+            </w:pict>
+          </mc:Fallback>
+        </mc:AlternateContent>
+      </w:r>
+      <w:r>
+        <w:br/>
+      </w:r>
+      <w:r>
+        <w:rPr>
+          <w:noProof/>
+        </w:rPr>
+        <w:drawing>
+          <wp:inline distT="0" distB="0" distL="0" distR="0" wp14:anchorId="44FCE4E0" wp14:editId="74DABDCF">
+            <wp:extent cx="8059013" cy="3257753"/>
+            <wp:effectExtent l="318" t="0" r="0" b="0"/>
+            <wp:docPr id="8" name="Picture 8"/>
+            <wp:cNvGraphicFramePr>
+              <a:graphicFrameLocks xmlns:a="http://schemas.openxmlformats.org/drawingml/2006/main" noChangeAspect="1"/>
+            </wp:cNvGraphicFramePr>
+            <a:graphic xmlns:a="http://schemas.openxmlformats.org/drawingml/2006/main">
+              <a:graphicData uri="http://schemas.openxmlformats.org/drawingml/2006/picture">
+                <pic:pic xmlns:pic="http://schemas.openxmlformats.org/drawingml/2006/picture">
+                  <pic:nvPicPr>
+                    <pic:cNvPr id="8" name="small_prog_parsetree.png"/>
+                    <pic:cNvPicPr/>
+                  </pic:nvPicPr>
+                  <pic:blipFill rotWithShape="1">
+                    <a:blip r:embed="rId7">
+                      <a:extLst>
+                        <a:ext uri="{28A0092B-C50C-407E-A947-70E740481C1C}">
+                          <a14:useLocalDpi xmlns:a14="http://schemas.microsoft.com/office/drawing/2010/main" val="0"/>
+                        </a:ext>
+                      </a:extLst>
+                    </a:blip>
+                    <a:srcRect r="15545" b="13873"/>
+                    <a:stretch/>
+                  </pic:blipFill>
+                  <pic:spPr bwMode="auto">
+                    <a:xfrm rot="5400000">
+                      <a:off x="0" y="0"/>
+                      <a:ext cx="8062415" cy="3259128"/>
+                    </a:xfrm>
+                    <a:prstGeom prst="rect">
+                      <a:avLst/>
+                    </a:prstGeom>
+                    <a:ln>
+                      <a:noFill/>
+                    </a:ln>
+                    <a:extLst>
+                      <a:ext uri="{53640926-AAD7-44D8-BBD7-CCE9431645EC}">
+                        <a14:shadowObscured xmlns:a14="http://schemas.microsoft.com/office/drawing/2010/main"/>
+                      </a:ext>
+                    </a:extLst>
+                  </pic:spPr>
+                </pic:pic>
+              </a:graphicData>
+            </a:graphic>
+          </wp:inline>
+        </w:drawing>
+      </w:r>
+    </w:p>
+    <w:p>
       <w:bookmarkStart w:id="0" w:name="_GoBack"/>
       <w:bookmarkEnd w:id="0"/>
     </w:p>
-    <w:p/>
-    <w:p/>
     <w:sectPr>
-      <w:headerReference w:type="default" r:id="rId7"/>
+      <w:headerReference w:type="default" r:id="rId8"/>
       <w:pgSz w:w="12240" w:h="15840"/>
       <w:pgMar w:top="1440" w:right="1440" w:bottom="1296" w:left="1440" w:header="720" w:footer="720" w:gutter="0"/>
       <w:cols w:space="720"/>

</xml_diff>

<commit_message>
Write up complete (#24)
</commit_message>
<xml_diff>
--- a/Docs/Phase I Report.docx
+++ b/Docs/Phase I Report.docx
@@ -17,12 +17,30 @@
         <w:rPr>
           <w:b/>
         </w:rPr>
-        <w:t>Left-recursion</w:t>
+        <w:t>L</w:t>
+      </w:r>
+      <w:r>
+        <w:rPr>
+          <w:b/>
+        </w:rPr>
+        <w:t xml:space="preserve">eft </w:t>
+      </w:r>
+      <w:r>
+        <w:rPr>
+          <w:b/>
+        </w:rPr>
+        <w:t>recursion</w:t>
       </w:r>
     </w:p>
     <w:p>
       <w:r>
-        <w:t>The grammar provided initially was not LL(1), as it suffered from left-recursion</w:t>
+        <w:t xml:space="preserve">The grammar provided initially was not </w:t>
+      </w:r>
+      <w:r>
+        <w:t xml:space="preserve">LL(1), as it suffered from left </w:t>
+      </w:r>
+      <w:r>
+        <w:t>recursion</w:t>
       </w:r>
       <w:r>
         <w:t xml:space="preserve"> and collision</w:t>
@@ -226,7 +244,13 @@
         <w:rPr>
           <w:rFonts w:cs="Consolas"/>
         </w:rPr>
-        <w:t>, indirect left-recursion, and input collisions on parser rules.</w:t>
+        <w:t xml:space="preserve">, indirect left </w:t>
+      </w:r>
+      <w:r>
+        <w:rPr>
+          <w:rFonts w:cs="Consolas"/>
+        </w:rPr>
+        <w:t>recursion, and input collisions on parser rules.</w:t>
       </w:r>
     </w:p>
     <w:p>
@@ -3536,9 +3560,11 @@
         </w:rPr>
         <w:t>(B | DE)</w:t>
       </w:r>
-      <w:r>
-        <w:br/>
-      </w:r>
+      <w:bookmarkStart w:id="0" w:name="_GoBack"/>
+      <w:r>
+        <w:br/>
+      </w:r>
+      <w:bookmarkEnd w:id="0"/>
       <w:r>
         <w:br/>
       </w:r>
@@ -4240,10 +4266,6 @@
     <w:p>
       <w:pPr>
         <w:pStyle w:val="ListParagraph"/>
-        <w:numPr>
-          <w:ilvl w:val="0"/>
-          <w:numId w:val="2"/>
-        </w:numPr>
         <w:rPr>
           <w:rFonts w:ascii="Consolas" w:hAnsi="Consolas" w:cs="Consolas"/>
         </w:rPr>
@@ -4411,12 +4433,6 @@
         <w:br/>
       </w:r>
       <w:r>
-        <w:br/>
-      </w:r>
-      <w:r>
-        <w:br/>
-      </w:r>
-      <w:r>
         <w:rPr>
           <w:rFonts w:ascii="Consolas" w:hAnsi="Consolas" w:cs="Consolas"/>
         </w:rPr>
@@ -4881,6 +4897,7 @@
         <w:rPr>
           <w:noProof/>
         </w:rPr>
+        <w:lastRenderedPageBreak/>
         <mc:AlternateContent>
           <mc:Choice Requires="wps">
             <w:drawing>
@@ -5629,8 +5646,176 @@
       </w:r>
     </w:p>
     <w:p>
-      <w:bookmarkStart w:id="0" w:name="_GoBack"/>
-      <w:bookmarkEnd w:id="0"/>
+      <w:r>
+        <w:rPr>
+          <w:b/>
+        </w:rPr>
+        <w:lastRenderedPageBreak/>
+        <w:t>Lex/parse error generation</w:t>
+      </w:r>
+    </w:p>
+    <w:p>
+      <w:pPr>
+        <w:rPr>
+          <w:rFonts w:ascii="Consolas" w:hAnsi="Consolas" w:cs="Consolas"/>
+          <w:color w:val="FF0000"/>
+        </w:rPr>
+      </w:pPr>
+      <w:r>
+        <w:t>Upon encountering a lexical error (i.e. a token was encountered that is not part of the language lex grammar), our lexer will output a message similar to the following example:</w:t>
+      </w:r>
+      <w:r>
+        <w:br/>
+      </w:r>
+      <w:r>
+        <w:br/>
+        <w:t xml:space="preserve">Given token </w:t>
+      </w:r>
+      <w:r>
+        <w:rPr>
+          <w:rFonts w:ascii="Consolas" w:hAnsi="Consolas" w:cs="Consolas"/>
+        </w:rPr>
+        <w:t>beginkey</w:t>
+      </w:r>
+      <w:r>
+        <w:t>:</w:t>
+      </w:r>
+      <w:r>
+        <w:br/>
+      </w:r>
+      <w:r>
+        <w:br/>
+      </w:r>
+      <w:r>
+        <w:rPr>
+          <w:rFonts w:ascii="Consolas" w:hAnsi="Consolas" w:cs="Consolas"/>
+          <w:color w:val="FF0000"/>
+        </w:rPr>
+        <w:t>Error At Line 3: ' 'beginerror (extraneous input 'beginerror' expecting BEGIN_KEY)</w:t>
+      </w:r>
+    </w:p>
+    <w:p>
+      <w:pPr>
+        <w:rPr>
+          <w:rFonts w:ascii="Consolas" w:hAnsi="Consolas" w:cs="Consolas"/>
+          <w:color w:val="FF0000"/>
+        </w:rPr>
+      </w:pPr>
+      <w:r>
+        <w:rPr>
+          <w:rFonts w:ascii="Consolas" w:hAnsi="Consolas" w:cs="Consolas"/>
+          <w:color w:val="FF0000"/>
+        </w:rPr>
+        <w:br/>
+      </w:r>
+      <w:r>
+        <w:rPr>
+          <w:rFonts w:cs="Consolas"/>
+        </w:rPr>
+        <w:t>As the correct token (</w:t>
+      </w:r>
+      <w:r>
+        <w:rPr>
+          <w:rFonts w:ascii="Consolas" w:hAnsi="Consolas" w:cs="Consolas"/>
+        </w:rPr>
+        <w:t>begin</w:t>
+      </w:r>
+      <w:r>
+        <w:rPr>
+          <w:rFonts w:cs="Consolas"/>
+        </w:rPr>
+        <w:t>) is meant to start a code block, further input is expected to produce parse errors. This is true in the case of our parser, and outputs multiple errors before reaching EOF:</w:t>
+      </w:r>
+      <w:r>
+        <w:rPr>
+          <w:rFonts w:cs="Consolas"/>
+        </w:rPr>
+        <w:br/>
+      </w:r>
+      <w:r>
+        <w:rPr>
+          <w:rFonts w:cs="Consolas"/>
+        </w:rPr>
+        <w:br/>
+      </w:r>
+      <w:r>
+        <w:rPr>
+          <w:rFonts w:ascii="Consolas" w:hAnsi="Consolas" w:cs="Consolas"/>
+          <w:color w:val="FF0000"/>
+        </w:rPr>
+        <w:t>Error At Line 5: 'v'ar factParam : int; (required (...)+ loop did not</w:t>
+      </w:r>
+      <w:r>
+        <w:rPr>
+          <w:rFonts w:ascii="Consolas" w:hAnsi="Consolas" w:cs="Consolas"/>
+          <w:color w:val="FF0000"/>
+        </w:rPr>
+        <w:t xml:space="preserve"> match anything at input 'var')</w:t>
+      </w:r>
+      <w:r>
+        <w:rPr>
+          <w:rFonts w:ascii="Consolas" w:hAnsi="Consolas" w:cs="Consolas"/>
+          <w:color w:val="FF0000"/>
+        </w:rPr>
+        <w:br/>
+      </w:r>
+      <w:r>
+        <w:rPr>
+          <w:rFonts w:ascii="Consolas" w:hAnsi="Consolas" w:cs="Consolas"/>
+          <w:color w:val="FF0000"/>
+        </w:rPr>
+        <w:t>Error At Line 5: var 'f'actParam : int; (mismatched input 'factParam' exp</w:t>
+      </w:r>
+      <w:r>
+        <w:rPr>
+          <w:rFonts w:ascii="Consolas" w:hAnsi="Consolas" w:cs="Consolas"/>
+          <w:color w:val="FF0000"/>
+        </w:rPr>
+        <w:t>ecting END_KEY)</w:t>
+      </w:r>
+      <w:r>
+        <w:rPr>
+          <w:rFonts w:ascii="Consolas" w:hAnsi="Consolas" w:cs="Consolas"/>
+          <w:color w:val="FF0000"/>
+        </w:rPr>
+        <w:br/>
+      </w:r>
+      <w:r>
+        <w:rPr>
+          <w:rFonts w:ascii="Consolas" w:hAnsi="Consolas" w:cs="Consolas"/>
+          <w:color w:val="FF0000"/>
+        </w:rPr>
+        <w:t>Error At Line 5: var factParam ':' int; (mismatched in</w:t>
+      </w:r>
+      <w:r>
+        <w:rPr>
+          <w:rFonts w:ascii="Consolas" w:hAnsi="Consolas" w:cs="Consolas"/>
+          <w:color w:val="FF0000"/>
+        </w:rPr>
+        <w:t>put ':' expecting FUNCTION_KEY)</w:t>
+      </w:r>
+      <w:r>
+        <w:rPr>
+          <w:rFonts w:ascii="Consolas" w:hAnsi="Consolas" w:cs="Consolas"/>
+          <w:color w:val="FF0000"/>
+        </w:rPr>
+        <w:br/>
+      </w:r>
+      <w:r>
+        <w:rPr>
+          <w:rFonts w:ascii="Consolas" w:hAnsi="Consolas" w:cs="Consolas"/>
+          <w:color w:val="FF0000"/>
+        </w:rPr>
+        <w:t>Error At Line 5: var factParam : 'i'nt; (mismatched input 'int' expecting BEGIN_KEY)</w:t>
+      </w:r>
+      <w:r>
+        <w:rPr>
+          <w:rFonts w:ascii="Consolas" w:hAnsi="Consolas" w:cs="Consolas"/>
+          <w:color w:val="FF0000"/>
+        </w:rPr>
+        <w:br/>
+        <w:t>...</w:t>
+      </w:r>
     </w:p>
     <w:sectPr>
       <w:headerReference w:type="default" r:id="rId8"/>
@@ -6447,6 +6632,36 @@
       <w:contextualSpacing/>
     </w:pPr>
   </w:style>
+  <w:style w:type="paragraph" w:styleId="BalloonText">
+    <w:name w:val="Balloon Text"/>
+    <w:basedOn w:val="Normal"/>
+    <w:link w:val="BalloonTextChar"/>
+    <w:uiPriority w:val="99"/>
+    <w:semiHidden/>
+    <w:unhideWhenUsed/>
+    <w:rsid w:val="00D10969"/>
+    <w:pPr>
+      <w:spacing w:after="0" w:line="240" w:lineRule="auto"/>
+    </w:pPr>
+    <w:rPr>
+      <w:rFonts w:ascii="Segoe UI" w:hAnsi="Segoe UI" w:cs="Segoe UI"/>
+      <w:sz w:val="18"/>
+      <w:szCs w:val="18"/>
+    </w:rPr>
+  </w:style>
+  <w:style w:type="character" w:customStyle="1" w:styleId="BalloonTextChar">
+    <w:name w:val="Balloon Text Char"/>
+    <w:basedOn w:val="DefaultParagraphFont"/>
+    <w:link w:val="BalloonText"/>
+    <w:uiPriority w:val="99"/>
+    <w:semiHidden/>
+    <w:rsid w:val="00D10969"/>
+    <w:rPr>
+      <w:rFonts w:ascii="Segoe UI" w:hAnsi="Segoe UI" w:cs="Segoe UI"/>
+      <w:sz w:val="18"/>
+      <w:szCs w:val="18"/>
+    </w:rPr>
+  </w:style>
 </w:styles>
 </file>
 

</xml_diff>

<commit_message>
Revert parse error output section to use token words
</commit_message>
<xml_diff>
--- a/Docs/Phase I Report.docx
+++ b/Docs/Phase I Report.docx
@@ -7137,200 +7137,200 @@
           <w:rFonts w:ascii="Consolas" w:hAnsi="Consolas" w:cs="Consolas"/>
           <w:color w:val="FF0000"/>
         </w:rPr>
-        <w:t>‘end’</w:t>
-      </w:r>
-      <w:r>
-        <w:rPr>
-          <w:rFonts w:ascii="Consolas" w:hAnsi="Consolas" w:cs="Consolas"/>
-          <w:color w:val="FF0000"/>
-        </w:rPr>
-        <w:t>)</w:t>
-      </w:r>
-      <w:r>
-        <w:rPr>
-          <w:rFonts w:ascii="Consolas" w:hAnsi="Consolas" w:cs="Consolas"/>
-          <w:color w:val="FF0000"/>
-        </w:rPr>
-        <w:br/>
-      </w:r>
-      <w:r>
-        <w:rPr>
-          <w:rFonts w:ascii="Consolas" w:hAnsi="Consolas" w:cs="Consolas"/>
-          <w:color w:val="FF0000"/>
-        </w:rPr>
-        <w:t xml:space="preserve">Error At Line 5: </w:t>
-      </w:r>
-      <w:proofErr w:type="spellStart"/>
-      <w:r>
-        <w:rPr>
-          <w:rFonts w:ascii="Consolas" w:hAnsi="Consolas" w:cs="Consolas"/>
-          <w:color w:val="FF0000"/>
-        </w:rPr>
-        <w:t>var</w:t>
-      </w:r>
-      <w:proofErr w:type="spellEnd"/>
-      <w:r>
-        <w:rPr>
-          <w:rFonts w:ascii="Consolas" w:hAnsi="Consolas" w:cs="Consolas"/>
-          <w:color w:val="FF0000"/>
-        </w:rPr>
-        <w:t xml:space="preserve"> </w:t>
-      </w:r>
-      <w:proofErr w:type="spellStart"/>
-      <w:r>
-        <w:rPr>
-          <w:rFonts w:ascii="Consolas" w:hAnsi="Consolas" w:cs="Consolas"/>
-          <w:color w:val="FF0000"/>
-        </w:rPr>
-        <w:t>factParam</w:t>
-      </w:r>
-      <w:proofErr w:type="spellEnd"/>
-      <w:r>
-        <w:rPr>
-          <w:rFonts w:ascii="Consolas" w:hAnsi="Consolas" w:cs="Consolas"/>
-          <w:color w:val="FF0000"/>
-        </w:rPr>
-        <w:t xml:space="preserve"> ':' </w:t>
-      </w:r>
-      <w:proofErr w:type="spellStart"/>
-      <w:r>
-        <w:rPr>
-          <w:rFonts w:ascii="Consolas" w:hAnsi="Consolas" w:cs="Consolas"/>
-          <w:color w:val="FF0000"/>
-        </w:rPr>
-        <w:t>int</w:t>
-      </w:r>
-      <w:proofErr w:type="spellEnd"/>
-      <w:r>
-        <w:rPr>
-          <w:rFonts w:ascii="Consolas" w:hAnsi="Consolas" w:cs="Consolas"/>
-          <w:color w:val="FF0000"/>
-        </w:rPr>
-        <w:t>; (mismatched in</w:t>
-      </w:r>
-      <w:r>
-        <w:rPr>
-          <w:rFonts w:ascii="Consolas" w:hAnsi="Consolas" w:cs="Consolas"/>
-          <w:color w:val="FF0000"/>
-        </w:rPr>
-        <w:t xml:space="preserve">put ':' expecting </w:t>
-      </w:r>
-      <w:r>
-        <w:rPr>
-          <w:rFonts w:ascii="Consolas" w:hAnsi="Consolas" w:cs="Consolas"/>
-          <w:color w:val="FF0000"/>
-        </w:rPr>
-        <w:t>‘function’</w:t>
-      </w:r>
-      <w:r>
-        <w:rPr>
-          <w:rFonts w:ascii="Consolas" w:hAnsi="Consolas" w:cs="Consolas"/>
-          <w:color w:val="FF0000"/>
-        </w:rPr>
-        <w:t>)</w:t>
-      </w:r>
-      <w:r>
-        <w:rPr>
-          <w:rFonts w:ascii="Consolas" w:hAnsi="Consolas" w:cs="Consolas"/>
-          <w:color w:val="FF0000"/>
-        </w:rPr>
-        <w:br/>
-      </w:r>
-      <w:r>
-        <w:rPr>
-          <w:rFonts w:ascii="Consolas" w:hAnsi="Consolas" w:cs="Consolas"/>
-          <w:color w:val="FF0000"/>
-        </w:rPr>
-        <w:t xml:space="preserve">Error At Line 5: </w:t>
-      </w:r>
-      <w:proofErr w:type="spellStart"/>
-      <w:r>
-        <w:rPr>
-          <w:rFonts w:ascii="Consolas" w:hAnsi="Consolas" w:cs="Consolas"/>
-          <w:color w:val="FF0000"/>
-        </w:rPr>
-        <w:t>var</w:t>
-      </w:r>
-      <w:proofErr w:type="spellEnd"/>
-      <w:r>
-        <w:rPr>
-          <w:rFonts w:ascii="Consolas" w:hAnsi="Consolas" w:cs="Consolas"/>
-          <w:color w:val="FF0000"/>
-        </w:rPr>
-        <w:t xml:space="preserve"> </w:t>
-      </w:r>
-      <w:proofErr w:type="spellStart"/>
-      <w:r>
-        <w:rPr>
-          <w:rFonts w:ascii="Consolas" w:hAnsi="Consolas" w:cs="Consolas"/>
-          <w:color w:val="FF0000"/>
-        </w:rPr>
-        <w:t>factParam</w:t>
-      </w:r>
-      <w:proofErr w:type="spellEnd"/>
-      <w:r>
-        <w:rPr>
-          <w:rFonts w:ascii="Consolas" w:hAnsi="Consolas" w:cs="Consolas"/>
-          <w:color w:val="FF0000"/>
-        </w:rPr>
-        <w:t xml:space="preserve"> : '</w:t>
-      </w:r>
-      <w:proofErr w:type="spellStart"/>
-      <w:r>
-        <w:rPr>
-          <w:rFonts w:ascii="Consolas" w:hAnsi="Consolas" w:cs="Consolas"/>
-          <w:color w:val="FF0000"/>
-        </w:rPr>
-        <w:t>i'nt</w:t>
-      </w:r>
-      <w:proofErr w:type="spellEnd"/>
-      <w:r>
-        <w:rPr>
-          <w:rFonts w:ascii="Consolas" w:hAnsi="Consolas" w:cs="Consolas"/>
-          <w:color w:val="FF0000"/>
-        </w:rPr>
-        <w:t>; (mismatched input '</w:t>
-      </w:r>
-      <w:proofErr w:type="spellStart"/>
-      <w:r>
-        <w:rPr>
-          <w:rFonts w:ascii="Consolas" w:hAnsi="Consolas" w:cs="Consolas"/>
-          <w:color w:val="FF0000"/>
-        </w:rPr>
-        <w:t>int</w:t>
-      </w:r>
-      <w:proofErr w:type="spellEnd"/>
-      <w:r>
-        <w:rPr>
-          <w:rFonts w:ascii="Consolas" w:hAnsi="Consolas" w:cs="Consolas"/>
-          <w:color w:val="FF0000"/>
-        </w:rPr>
-        <w:t xml:space="preserve">' expecting </w:t>
-      </w:r>
-      <w:r>
-        <w:rPr>
-          <w:rFonts w:ascii="Consolas" w:hAnsi="Consolas" w:cs="Consolas"/>
-          <w:color w:val="FF0000"/>
-        </w:rPr>
-        <w:t>‘begin’</w:t>
-      </w:r>
-      <w:r>
-        <w:rPr>
-          <w:rFonts w:ascii="Consolas" w:hAnsi="Consolas" w:cs="Consolas"/>
-          <w:color w:val="FF0000"/>
-        </w:rPr>
-        <w:t>)</w:t>
-      </w:r>
-      <w:r>
-        <w:rPr>
-          <w:rFonts w:ascii="Consolas" w:hAnsi="Consolas" w:cs="Consolas"/>
-          <w:color w:val="FF0000"/>
-        </w:rPr>
-        <w:br/>
-        <w:t>...</w:t>
+        <w:t>END_KEY</w:t>
       </w:r>
       <w:bookmarkStart w:id="0" w:name="_GoBack"/>
       <w:bookmarkEnd w:id="0"/>
+      <w:r>
+        <w:rPr>
+          <w:rFonts w:ascii="Consolas" w:hAnsi="Consolas" w:cs="Consolas"/>
+          <w:color w:val="FF0000"/>
+        </w:rPr>
+        <w:t>)</w:t>
+      </w:r>
+      <w:r>
+        <w:rPr>
+          <w:rFonts w:ascii="Consolas" w:hAnsi="Consolas" w:cs="Consolas"/>
+          <w:color w:val="FF0000"/>
+        </w:rPr>
+        <w:br/>
+      </w:r>
+      <w:r>
+        <w:rPr>
+          <w:rFonts w:ascii="Consolas" w:hAnsi="Consolas" w:cs="Consolas"/>
+          <w:color w:val="FF0000"/>
+        </w:rPr>
+        <w:t xml:space="preserve">Error At Line 5: </w:t>
+      </w:r>
+      <w:proofErr w:type="spellStart"/>
+      <w:r>
+        <w:rPr>
+          <w:rFonts w:ascii="Consolas" w:hAnsi="Consolas" w:cs="Consolas"/>
+          <w:color w:val="FF0000"/>
+        </w:rPr>
+        <w:t>var</w:t>
+      </w:r>
+      <w:proofErr w:type="spellEnd"/>
+      <w:r>
+        <w:rPr>
+          <w:rFonts w:ascii="Consolas" w:hAnsi="Consolas" w:cs="Consolas"/>
+          <w:color w:val="FF0000"/>
+        </w:rPr>
+        <w:t xml:space="preserve"> </w:t>
+      </w:r>
+      <w:proofErr w:type="spellStart"/>
+      <w:r>
+        <w:rPr>
+          <w:rFonts w:ascii="Consolas" w:hAnsi="Consolas" w:cs="Consolas"/>
+          <w:color w:val="FF0000"/>
+        </w:rPr>
+        <w:t>factParam</w:t>
+      </w:r>
+      <w:proofErr w:type="spellEnd"/>
+      <w:r>
+        <w:rPr>
+          <w:rFonts w:ascii="Consolas" w:hAnsi="Consolas" w:cs="Consolas"/>
+          <w:color w:val="FF0000"/>
+        </w:rPr>
+        <w:t xml:space="preserve"> ':' </w:t>
+      </w:r>
+      <w:proofErr w:type="spellStart"/>
+      <w:r>
+        <w:rPr>
+          <w:rFonts w:ascii="Consolas" w:hAnsi="Consolas" w:cs="Consolas"/>
+          <w:color w:val="FF0000"/>
+        </w:rPr>
+        <w:t>int</w:t>
+      </w:r>
+      <w:proofErr w:type="spellEnd"/>
+      <w:r>
+        <w:rPr>
+          <w:rFonts w:ascii="Consolas" w:hAnsi="Consolas" w:cs="Consolas"/>
+          <w:color w:val="FF0000"/>
+        </w:rPr>
+        <w:t>; (mismatched in</w:t>
+      </w:r>
+      <w:r>
+        <w:rPr>
+          <w:rFonts w:ascii="Consolas" w:hAnsi="Consolas" w:cs="Consolas"/>
+          <w:color w:val="FF0000"/>
+        </w:rPr>
+        <w:t xml:space="preserve">put ':' expecting </w:t>
+      </w:r>
+      <w:r>
+        <w:rPr>
+          <w:rFonts w:ascii="Consolas" w:hAnsi="Consolas" w:cs="Consolas"/>
+          <w:color w:val="FF0000"/>
+        </w:rPr>
+        <w:t>FUNCTION_KEY</w:t>
+      </w:r>
+      <w:r>
+        <w:rPr>
+          <w:rFonts w:ascii="Consolas" w:hAnsi="Consolas" w:cs="Consolas"/>
+          <w:color w:val="FF0000"/>
+        </w:rPr>
+        <w:t>)</w:t>
+      </w:r>
+      <w:r>
+        <w:rPr>
+          <w:rFonts w:ascii="Consolas" w:hAnsi="Consolas" w:cs="Consolas"/>
+          <w:color w:val="FF0000"/>
+        </w:rPr>
+        <w:br/>
+      </w:r>
+      <w:r>
+        <w:rPr>
+          <w:rFonts w:ascii="Consolas" w:hAnsi="Consolas" w:cs="Consolas"/>
+          <w:color w:val="FF0000"/>
+        </w:rPr>
+        <w:t xml:space="preserve">Error At Line 5: </w:t>
+      </w:r>
+      <w:proofErr w:type="spellStart"/>
+      <w:r>
+        <w:rPr>
+          <w:rFonts w:ascii="Consolas" w:hAnsi="Consolas" w:cs="Consolas"/>
+          <w:color w:val="FF0000"/>
+        </w:rPr>
+        <w:t>var</w:t>
+      </w:r>
+      <w:proofErr w:type="spellEnd"/>
+      <w:r>
+        <w:rPr>
+          <w:rFonts w:ascii="Consolas" w:hAnsi="Consolas" w:cs="Consolas"/>
+          <w:color w:val="FF0000"/>
+        </w:rPr>
+        <w:t xml:space="preserve"> </w:t>
+      </w:r>
+      <w:proofErr w:type="spellStart"/>
+      <w:r>
+        <w:rPr>
+          <w:rFonts w:ascii="Consolas" w:hAnsi="Consolas" w:cs="Consolas"/>
+          <w:color w:val="FF0000"/>
+        </w:rPr>
+        <w:t>factParam</w:t>
+      </w:r>
+      <w:proofErr w:type="spellEnd"/>
+      <w:r>
+        <w:rPr>
+          <w:rFonts w:ascii="Consolas" w:hAnsi="Consolas" w:cs="Consolas"/>
+          <w:color w:val="FF0000"/>
+        </w:rPr>
+        <w:t xml:space="preserve"> : '</w:t>
+      </w:r>
+      <w:proofErr w:type="spellStart"/>
+      <w:r>
+        <w:rPr>
+          <w:rFonts w:ascii="Consolas" w:hAnsi="Consolas" w:cs="Consolas"/>
+          <w:color w:val="FF0000"/>
+        </w:rPr>
+        <w:t>i'nt</w:t>
+      </w:r>
+      <w:proofErr w:type="spellEnd"/>
+      <w:r>
+        <w:rPr>
+          <w:rFonts w:ascii="Consolas" w:hAnsi="Consolas" w:cs="Consolas"/>
+          <w:color w:val="FF0000"/>
+        </w:rPr>
+        <w:t>; (mismatched input '</w:t>
+      </w:r>
+      <w:proofErr w:type="spellStart"/>
+      <w:r>
+        <w:rPr>
+          <w:rFonts w:ascii="Consolas" w:hAnsi="Consolas" w:cs="Consolas"/>
+          <w:color w:val="FF0000"/>
+        </w:rPr>
+        <w:t>int</w:t>
+      </w:r>
+      <w:proofErr w:type="spellEnd"/>
+      <w:r>
+        <w:rPr>
+          <w:rFonts w:ascii="Consolas" w:hAnsi="Consolas" w:cs="Consolas"/>
+          <w:color w:val="FF0000"/>
+        </w:rPr>
+        <w:t xml:space="preserve">' expecting </w:t>
+      </w:r>
+      <w:r>
+        <w:rPr>
+          <w:rFonts w:ascii="Consolas" w:hAnsi="Consolas" w:cs="Consolas"/>
+          <w:color w:val="FF0000"/>
+        </w:rPr>
+        <w:t>BEGIN_KEY</w:t>
+      </w:r>
+      <w:r>
+        <w:rPr>
+          <w:rFonts w:ascii="Consolas" w:hAnsi="Consolas" w:cs="Consolas"/>
+          <w:color w:val="FF0000"/>
+        </w:rPr>
+        <w:t>)</w:t>
+      </w:r>
+      <w:r>
+        <w:rPr>
+          <w:rFonts w:ascii="Consolas" w:hAnsi="Consolas" w:cs="Consolas"/>
+          <w:color w:val="FF0000"/>
+        </w:rPr>
+        <w:br/>
+        <w:t>...</w:t>
+      </w:r>
     </w:p>
     <w:sectPr>
       <w:headerReference w:type="default" r:id="rId8"/>

</xml_diff>

<commit_message>
Correct error "beginkey" -> "beginerror" (Parse error section)
</commit_message>
<xml_diff>
--- a/Docs/Phase I Report.docx
+++ b/Docs/Phase I Report.docx
@@ -36,13 +36,8 @@
       <w:r>
         <w:t xml:space="preserve">The grammar provided initially was not </w:t>
       </w:r>
-      <w:proofErr w:type="gramStart"/>
-      <w:r>
-        <w:t>LL(</w:t>
-      </w:r>
-      <w:proofErr w:type="gramEnd"/>
-      <w:r>
-        <w:t xml:space="preserve">1), as it suffered from left </w:t>
+      <w:r>
+        <w:t xml:space="preserve">LL(1), as it suffered from left </w:t>
       </w:r>
       <w:r>
         <w:t>recursion</w:t>
@@ -120,21 +115,7 @@
         <w:rPr>
           <w:rFonts w:ascii="Consolas" w:hAnsi="Consolas" w:cs="Consolas"/>
         </w:rPr>
-        <w:t>‘(</w:t>
-      </w:r>
-      <w:proofErr w:type="gramStart"/>
-      <w:r>
-        <w:rPr>
-          <w:rFonts w:ascii="Consolas" w:hAnsi="Consolas" w:cs="Consolas"/>
-        </w:rPr>
-        <w:t>‘ EXPR</w:t>
-      </w:r>
-      <w:proofErr w:type="gramEnd"/>
-      <w:r>
-        <w:rPr>
-          <w:rFonts w:ascii="Consolas" w:hAnsi="Consolas" w:cs="Consolas"/>
-        </w:rPr>
-        <w:t xml:space="preserve"> ‘)’</w:t>
+        <w:t>‘(‘ EXPR ‘)’</w:t>
       </w:r>
     </w:p>
     <w:p>
@@ -1791,84 +1772,14 @@
                               <w:rPr>
                                 <w:rFonts w:ascii="Consolas" w:hAnsi="Consolas" w:cs="Consolas"/>
                               </w:rPr>
-                              <w:t>a'</w:t>
-                            </w:r>
-                            <w:proofErr w:type="gramStart"/>
-                            <w:r>
-                              <w:rPr>
-                                <w:rFonts w:ascii="Consolas" w:hAnsi="Consolas" w:cs="Consolas"/>
-                              </w:rPr>
-                              <w:t>..'</w:t>
-                            </w:r>
-                            <w:proofErr w:type="gramEnd"/>
-                            <w:r>
-                              <w:rPr>
-                                <w:rFonts w:ascii="Consolas" w:hAnsi="Consolas" w:cs="Consolas"/>
-                              </w:rPr>
-                              <w:t>z'|'A'</w:t>
-                            </w:r>
-                            <w:proofErr w:type="gramStart"/>
-                            <w:r>
-                              <w:rPr>
-                                <w:rFonts w:ascii="Consolas" w:hAnsi="Consolas" w:cs="Consolas"/>
-                              </w:rPr>
-                              <w:t>..'</w:t>
-                            </w:r>
-                            <w:proofErr w:type="gramEnd"/>
-                            <w:r>
-                              <w:rPr>
-                                <w:rFonts w:ascii="Consolas" w:hAnsi="Consolas" w:cs="Consolas"/>
-                              </w:rPr>
-                              <w:t>Z</w:t>
+                              <w:t>a'..'z'|'A'..'Z</w:t>
                             </w:r>
                             <w:proofErr w:type="spellEnd"/>
                             <w:r>
                               <w:rPr>
                                 <w:rFonts w:ascii="Consolas" w:hAnsi="Consolas" w:cs="Consolas"/>
                               </w:rPr>
-                              <w:t>'|'_') ('a'</w:t>
-                            </w:r>
-                            <w:proofErr w:type="gramStart"/>
-                            <w:r>
-                              <w:rPr>
-                                <w:rFonts w:ascii="Consolas" w:hAnsi="Consolas" w:cs="Consolas"/>
-                              </w:rPr>
-                              <w:t>..'</w:t>
-                            </w:r>
-                            <w:proofErr w:type="gramEnd"/>
-                            <w:r>
-                              <w:rPr>
-                                <w:rFonts w:ascii="Consolas" w:hAnsi="Consolas" w:cs="Consolas"/>
-                              </w:rPr>
-                              <w:t>z'|'A'</w:t>
-                            </w:r>
-                            <w:proofErr w:type="gramStart"/>
-                            <w:r>
-                              <w:rPr>
-                                <w:rFonts w:ascii="Consolas" w:hAnsi="Consolas" w:cs="Consolas"/>
-                              </w:rPr>
-                              <w:t>..'</w:t>
-                            </w:r>
-                            <w:proofErr w:type="gramEnd"/>
-                            <w:r>
-                              <w:rPr>
-                                <w:rFonts w:ascii="Consolas" w:hAnsi="Consolas" w:cs="Consolas"/>
-                              </w:rPr>
-                              <w:t>Z'|'0'</w:t>
-                            </w:r>
-                            <w:proofErr w:type="gramStart"/>
-                            <w:r>
-                              <w:rPr>
-                                <w:rFonts w:ascii="Consolas" w:hAnsi="Consolas" w:cs="Consolas"/>
-                              </w:rPr>
-                              <w:t>..'</w:t>
-                            </w:r>
-                            <w:proofErr w:type="gramEnd"/>
-                            <w:r>
-                              <w:rPr>
-                                <w:rFonts w:ascii="Consolas" w:hAnsi="Consolas" w:cs="Consolas"/>
-                              </w:rPr>
-                              <w:t>9'|'_')*</w:t>
+                              <w:t>'|'_') ('a'..'z'|'A'..'Z'|'0'..'9'|'_')*</w:t>
                             </w:r>
                           </w:p>
                           <w:p>
@@ -1890,21 +1801,7 @@
                               <w:rPr>
                                 <w:rFonts w:ascii="Consolas" w:hAnsi="Consolas" w:cs="Consolas"/>
                               </w:rPr>
-                              <w:t>INTLIT -&gt; MINUS? '0'</w:t>
-                            </w:r>
-                            <w:proofErr w:type="gramStart"/>
-                            <w:r>
-                              <w:rPr>
-                                <w:rFonts w:ascii="Consolas" w:hAnsi="Consolas" w:cs="Consolas"/>
-                              </w:rPr>
-                              <w:t>..'</w:t>
-                            </w:r>
-                            <w:proofErr w:type="gramEnd"/>
-                            <w:r>
-                              <w:rPr>
-                                <w:rFonts w:ascii="Consolas" w:hAnsi="Consolas" w:cs="Consolas"/>
-                              </w:rPr>
-                              <w:t>9'+</w:t>
+                              <w:t>INTLIT -&gt; MINUS? '0'..'9'+</w:t>
                             </w:r>
                           </w:p>
                           <w:p>
@@ -1926,21 +1823,7 @@
                               <w:rPr>
                                 <w:rFonts w:ascii="Consolas" w:hAnsi="Consolas" w:cs="Consolas"/>
                               </w:rPr>
-                              <w:t>FIXEDPTLIT -&gt; INTLIT+ '.' ('0'</w:t>
-                            </w:r>
-                            <w:proofErr w:type="gramStart"/>
-                            <w:r>
-                              <w:rPr>
-                                <w:rFonts w:ascii="Consolas" w:hAnsi="Consolas" w:cs="Consolas"/>
-                              </w:rPr>
-                              <w:t>..'</w:t>
-                            </w:r>
-                            <w:proofErr w:type="gramEnd"/>
-                            <w:r>
-                              <w:rPr>
-                                <w:rFonts w:ascii="Consolas" w:hAnsi="Consolas" w:cs="Consolas"/>
-                              </w:rPr>
-                              <w:t xml:space="preserve">9')* </w:t>
+                              <w:t xml:space="preserve">FIXEDPTLIT -&gt; INTLIT+ '.' ('0'..'9')* </w:t>
                             </w:r>
                             <w:r>
                               <w:rPr>
@@ -1952,30 +1835,8 @@
                               <w:rPr>
                                 <w:rFonts w:ascii="Consolas" w:hAnsi="Consolas" w:cs="Consolas"/>
                               </w:rPr>
-                              <w:t>'.' ('0'</w:t>
-                            </w:r>
-                            <w:proofErr w:type="gramStart"/>
-                            <w:r>
-                              <w:rPr>
-                                <w:rFonts w:ascii="Consolas" w:hAnsi="Consolas" w:cs="Consolas"/>
-                              </w:rPr>
-                              <w:t>..'</w:t>
-                            </w:r>
-                            <w:proofErr w:type="gramEnd"/>
-                            <w:r>
-                              <w:rPr>
-                                <w:rFonts w:ascii="Consolas" w:hAnsi="Consolas" w:cs="Consolas"/>
-                              </w:rPr>
-                              <w:t>9'</w:t>
-                            </w:r>
-                            <w:proofErr w:type="gramStart"/>
-                            <w:r>
-                              <w:rPr>
-                                <w:rFonts w:ascii="Consolas" w:hAnsi="Consolas" w:cs="Consolas"/>
-                              </w:rPr>
-                              <w:t>)+</w:t>
-                            </w:r>
-                            <w:proofErr w:type="gramEnd"/>
+                              <w:t>'.' ('0'..'9')+</w:t>
+                            </w:r>
                           </w:p>
                         </w:txbxContent>
                       </wps:txbx>
@@ -3064,44 +2925,14 @@
                                 <w:rFonts w:ascii="Consolas" w:hAnsi="Consolas" w:cs="Consolas"/>
                               </w:rPr>
                               <w:tab/>
-                              <w:t>'/*' (options {greedy=</w:t>
-                            </w:r>
-                            <w:proofErr w:type="gramStart"/>
-                            <w:r>
-                              <w:rPr>
-                                <w:rFonts w:ascii="Consolas" w:hAnsi="Consolas" w:cs="Consolas"/>
-                              </w:rPr>
-                              <w:t>false;</w:t>
-                            </w:r>
-                            <w:proofErr w:type="gramEnd"/>
-                            <w:r>
-                              <w:rPr>
-                                <w:rFonts w:ascii="Consolas" w:hAnsi="Consolas" w:cs="Consolas"/>
-                              </w:rPr>
-                              <w:t xml:space="preserve">}:.)* '*/' </w:t>
+                              <w:t xml:space="preserve">'/*' (options {greedy=false;}:.)* '*/' </w:t>
                             </w:r>
                             <w:r>
                               <w:rPr>
                                 <w:rFonts w:ascii="Consolas" w:hAnsi="Consolas" w:cs="Consolas"/>
                                 <w:highlight w:val="yellow"/>
                               </w:rPr>
-                              <w:t>{$channel=</w:t>
-                            </w:r>
-                            <w:proofErr w:type="gramStart"/>
-                            <w:r>
-                              <w:rPr>
-                                <w:rFonts w:ascii="Consolas" w:hAnsi="Consolas" w:cs="Consolas"/>
-                                <w:highlight w:val="yellow"/>
-                              </w:rPr>
-                              <w:t>HIDDEN;</w:t>
-                            </w:r>
-                            <w:proofErr w:type="gramEnd"/>
-                            <w:r>
-                              <w:rPr>
-                                <w:rFonts w:ascii="Consolas" w:hAnsi="Consolas" w:cs="Consolas"/>
-                                <w:highlight w:val="yellow"/>
-                              </w:rPr>
-                              <w:t>}</w:t>
+                              <w:t>{$channel=HIDDEN;}</w:t>
                             </w:r>
                             <w:r>
                               <w:rPr>
@@ -3432,21 +3263,25 @@
         </w:rPr>
         <w:t xml:space="preserve"> | </w:t>
       </w:r>
-      <w:proofErr w:type="gramStart"/>
       <w:r>
         <w:rPr>
           <w:rFonts w:ascii="Consolas" w:hAnsi="Consolas" w:cs="Consolas"/>
           <w:highlight w:val="red"/>
         </w:rPr>
-        <w:t>‘array[</w:t>
-      </w:r>
-      <w:proofErr w:type="gramEnd"/>
+        <w:t>‘array[‘</w:t>
+      </w:r>
+      <w:r>
+        <w:rPr>
+          <w:rFonts w:ascii="Consolas" w:hAnsi="Consolas" w:cs="Consolas"/>
+        </w:rPr>
+        <w:t xml:space="preserve"> INTLIT </w:t>
+      </w:r>
       <w:r>
         <w:rPr>
           <w:rFonts w:ascii="Consolas" w:hAnsi="Consolas" w:cs="Consolas"/>
           <w:highlight w:val="red"/>
         </w:rPr>
-        <w:t>‘</w:t>
+        <w:t>‘]’ (‘[‘</w:t>
       </w:r>
       <w:r>
         <w:rPr>
@@ -3459,36 +3294,7 @@
           <w:rFonts w:ascii="Consolas" w:hAnsi="Consolas" w:cs="Consolas"/>
           <w:highlight w:val="red"/>
         </w:rPr>
-        <w:t>‘]’ (‘[‘</w:t>
-      </w:r>
-      <w:r>
-        <w:rPr>
-          <w:rFonts w:ascii="Consolas" w:hAnsi="Consolas" w:cs="Consolas"/>
-        </w:rPr>
-        <w:t xml:space="preserve"> INTLIT </w:t>
-      </w:r>
-      <w:r>
-        <w:rPr>
-          <w:rFonts w:ascii="Consolas" w:hAnsi="Consolas" w:cs="Consolas"/>
-          <w:highlight w:val="red"/>
-        </w:rPr>
-        <w:t>‘]’)? ‘</w:t>
-      </w:r>
-      <w:proofErr w:type="gramStart"/>
-      <w:r>
-        <w:rPr>
-          <w:rFonts w:ascii="Consolas" w:hAnsi="Consolas" w:cs="Consolas"/>
-          <w:highlight w:val="red"/>
-        </w:rPr>
-        <w:t>of</w:t>
-      </w:r>
-      <w:proofErr w:type="gramEnd"/>
-      <w:r>
-        <w:rPr>
-          <w:rFonts w:ascii="Consolas" w:hAnsi="Consolas" w:cs="Consolas"/>
-          <w:highlight w:val="red"/>
-        </w:rPr>
-        <w:t>’</w:t>
+        <w:t>‘]’)? ‘of’</w:t>
       </w:r>
       <w:r>
         <w:rPr>
@@ -3947,15 +3753,7 @@
         <w:t xml:space="preserve"> </w:t>
       </w:r>
       <w:r>
-        <w:t xml:space="preserve">Rules such of the following cause an input collision in an </w:t>
-      </w:r>
-      <w:proofErr w:type="gramStart"/>
-      <w:r>
-        <w:t>LL(</w:t>
-      </w:r>
-      <w:proofErr w:type="gramEnd"/>
-      <w:r>
-        <w:t>1) grammar:</w:t>
+        <w:t>Rules such of the following cause an input collision in an LL(1) grammar:</w:t>
       </w:r>
       <w:r>
         <w:br/>
@@ -4308,13 +4106,8 @@
         <w:t>Function call support.</w:t>
       </w:r>
       <w:r>
-        <w:t xml:space="preserve"> Our grammar expands support for function calls, which was not included in the original grammar specification</w:t>
-      </w:r>
-      <w:proofErr w:type="gramStart"/>
-      <w:r>
-        <w:t>:</w:t>
-      </w:r>
-      <w:proofErr w:type="gramEnd"/>
+        <w:t xml:space="preserve"> Our grammar expands support for function calls, which was not included in the original grammar specification:</w:t>
+      </w:r>
       <w:r>
         <w:br/>
       </w:r>
@@ -4463,70 +4256,62 @@
         </w:rPr>
         <w:br/>
       </w:r>
-      <w:proofErr w:type="gramStart"/>
-      <w:r>
-        <w:rPr>
-          <w:rFonts w:ascii="Consolas" w:hAnsi="Consolas" w:cs="Consolas"/>
+      <w:r>
+        <w:rPr>
+          <w:rFonts w:ascii="Consolas" w:hAnsi="Consolas" w:cs="Consolas"/>
+        </w:rPr>
+        <w:t>expr -&gt; (</w:t>
+      </w:r>
+      <w:proofErr w:type="spellStart"/>
+      <w:r>
+        <w:rPr>
+          <w:rFonts w:ascii="Consolas" w:hAnsi="Consolas" w:cs="Consolas"/>
+        </w:rPr>
+        <w:t>constval</w:t>
+      </w:r>
+      <w:proofErr w:type="spellEnd"/>
+      <w:r>
+        <w:rPr>
+          <w:rFonts w:ascii="Consolas" w:hAnsi="Consolas" w:cs="Consolas"/>
+        </w:rPr>
+        <w:t xml:space="preserve"> | ID (</w:t>
+      </w:r>
+      <w:proofErr w:type="spellStart"/>
+      <w:r>
+        <w:rPr>
+          <w:rFonts w:ascii="Consolas" w:hAnsi="Consolas" w:cs="Consolas"/>
+        </w:rPr>
+        <w:t>value_tail</w:t>
+      </w:r>
+      <w:proofErr w:type="spellEnd"/>
+      <w:r>
+        <w:rPr>
+          <w:rFonts w:ascii="Consolas" w:hAnsi="Consolas" w:cs="Consolas"/>
+        </w:rPr>
+        <w:t xml:space="preserve"> | </w:t>
+      </w:r>
+      <w:proofErr w:type="spellStart"/>
+      <w:r>
+        <w:rPr>
+          <w:rFonts w:ascii="Consolas" w:hAnsi="Consolas" w:cs="Consolas"/>
+          <w:highlight w:val="yellow"/>
+        </w:rPr>
+        <w:t>func_call_tail</w:t>
+      </w:r>
+      <w:proofErr w:type="spellEnd"/>
+      <w:r>
+        <w:rPr>
+          <w:rFonts w:ascii="Consolas" w:hAnsi="Consolas" w:cs="Consolas"/>
+        </w:rPr>
+        <w:t xml:space="preserve">) | LPAREN expr RPAREN) (binop_p0 </w:t>
+      </w:r>
+      <w:r>
+        <w:rPr>
+          <w:rFonts w:ascii="Consolas" w:hAnsi="Consolas" w:cs="Consolas"/>
+          <w:highlight w:val="yellow"/>
         </w:rPr>
         <w:t>expr</w:t>
       </w:r>
-      <w:proofErr w:type="gramEnd"/>
-      <w:r>
-        <w:rPr>
-          <w:rFonts w:ascii="Consolas" w:hAnsi="Consolas" w:cs="Consolas"/>
-        </w:rPr>
-        <w:t xml:space="preserve"> -&gt; (</w:t>
-      </w:r>
-      <w:proofErr w:type="spellStart"/>
-      <w:r>
-        <w:rPr>
-          <w:rFonts w:ascii="Consolas" w:hAnsi="Consolas" w:cs="Consolas"/>
-        </w:rPr>
-        <w:t>constval</w:t>
-      </w:r>
-      <w:proofErr w:type="spellEnd"/>
-      <w:r>
-        <w:rPr>
-          <w:rFonts w:ascii="Consolas" w:hAnsi="Consolas" w:cs="Consolas"/>
-        </w:rPr>
-        <w:t xml:space="preserve"> | ID (</w:t>
-      </w:r>
-      <w:proofErr w:type="spellStart"/>
-      <w:r>
-        <w:rPr>
-          <w:rFonts w:ascii="Consolas" w:hAnsi="Consolas" w:cs="Consolas"/>
-        </w:rPr>
-        <w:t>value_tail</w:t>
-      </w:r>
-      <w:proofErr w:type="spellEnd"/>
-      <w:r>
-        <w:rPr>
-          <w:rFonts w:ascii="Consolas" w:hAnsi="Consolas" w:cs="Consolas"/>
-        </w:rPr>
-        <w:t xml:space="preserve"> | </w:t>
-      </w:r>
-      <w:proofErr w:type="spellStart"/>
-      <w:r>
-        <w:rPr>
-          <w:rFonts w:ascii="Consolas" w:hAnsi="Consolas" w:cs="Consolas"/>
-          <w:highlight w:val="yellow"/>
-        </w:rPr>
-        <w:t>func_call_tail</w:t>
-      </w:r>
-      <w:proofErr w:type="spellEnd"/>
-      <w:r>
-        <w:rPr>
-          <w:rFonts w:ascii="Consolas" w:hAnsi="Consolas" w:cs="Consolas"/>
-        </w:rPr>
-        <w:t xml:space="preserve">) | LPAREN expr RPAREN) (binop_p0 </w:t>
-      </w:r>
-      <w:r>
-        <w:rPr>
-          <w:rFonts w:ascii="Consolas" w:hAnsi="Consolas" w:cs="Consolas"/>
-          <w:highlight w:val="yellow"/>
-        </w:rPr>
-        <w:t>expr</w:t>
-      </w:r>
       <w:r>
         <w:rPr>
           <w:rFonts w:ascii="Consolas" w:hAnsi="Consolas" w:cs="Consolas"/>
@@ -4572,7 +4357,6 @@
         <w:t xml:space="preserve">2. </w:t>
       </w:r>
       <w:proofErr w:type="spellStart"/>
-      <w:proofErr w:type="gramStart"/>
       <w:r>
         <w:rPr>
           <w:rFonts w:ascii="Consolas" w:hAnsi="Consolas" w:cs="Consolas"/>
@@ -4584,14 +4368,7 @@
         <w:rPr>
           <w:rFonts w:ascii="Consolas" w:hAnsi="Consolas" w:cs="Consolas"/>
         </w:rPr>
-        <w:t>(</w:t>
-      </w:r>
-      <w:proofErr w:type="gramEnd"/>
-      <w:r>
-        <w:rPr>
-          <w:rFonts w:ascii="Consolas" w:hAnsi="Consolas" w:cs="Consolas"/>
-        </w:rPr>
-        <w:t>fact(5))</w:t>
+        <w:t>(fact(5))</w:t>
       </w:r>
       <w:r>
         <w:br/>
@@ -6227,7 +6004,6 @@
                                 <w:rFonts w:ascii="Consolas" w:hAnsi="Consolas" w:cs="Consolas"/>
                               </w:rPr>
                             </w:pPr>
-                            <w:proofErr w:type="gramStart"/>
                             <w:r>
                               <w:rPr>
                                 <w:rFonts w:ascii="Consolas" w:hAnsi="Consolas" w:cs="Consolas"/>
@@ -6235,7 +6011,6 @@
                               </w:rPr>
                               <w:t>void</w:t>
                             </w:r>
-                            <w:proofErr w:type="gramEnd"/>
                             <w:r>
                               <w:rPr>
                                 <w:rFonts w:ascii="Consolas" w:hAnsi="Consolas" w:cs="Consolas"/>
@@ -6251,7 +6026,6 @@
                                 <w:color w:val="3366FF"/>
                               </w:rPr>
                             </w:pPr>
-                            <w:proofErr w:type="gramStart"/>
                             <w:r>
                               <w:rPr>
                                 <w:rFonts w:ascii="Consolas" w:hAnsi="Consolas" w:cs="Consolas"/>
@@ -6259,7 +6033,6 @@
                               </w:rPr>
                               <w:t>begin</w:t>
                             </w:r>
-                            <w:proofErr w:type="gramEnd"/>
                           </w:p>
                           <w:p>
                             <w:pPr>
@@ -6274,7 +6047,6 @@
                               </w:rPr>
                               <w:tab/>
                             </w:r>
-                            <w:proofErr w:type="gramStart"/>
                             <w:r>
                               <w:rPr>
                                 <w:rFonts w:ascii="Consolas" w:hAnsi="Consolas" w:cs="Consolas"/>
@@ -6282,7 +6054,6 @@
                               </w:rPr>
                               <w:t>begin</w:t>
                             </w:r>
-                            <w:proofErr w:type="gramEnd"/>
                           </w:p>
                           <w:p>
                             <w:pPr>
@@ -6304,7 +6075,6 @@
                               <w:tab/>
                             </w:r>
                             <w:proofErr w:type="spellStart"/>
-                            <w:proofErr w:type="gramStart"/>
                             <w:r>
                               <w:rPr>
                                 <w:rFonts w:ascii="Consolas" w:hAnsi="Consolas" w:cs="Consolas"/>
@@ -6313,7 +6083,6 @@
                               <w:t>var</w:t>
                             </w:r>
                             <w:proofErr w:type="spellEnd"/>
-                            <w:proofErr w:type="gramEnd"/>
                             <w:r>
                               <w:rPr>
                                 <w:rFonts w:ascii="Consolas" w:hAnsi="Consolas" w:cs="Consolas"/>
@@ -6369,7 +6138,6 @@
                               <w:tab/>
                             </w:r>
                             <w:proofErr w:type="spellStart"/>
-                            <w:proofErr w:type="gramStart"/>
                             <w:r>
                               <w:rPr>
                                 <w:rFonts w:ascii="Consolas" w:hAnsi="Consolas" w:cs="Consolas"/>
@@ -6377,7 +6145,6 @@
                               <w:t>factParam</w:t>
                             </w:r>
                             <w:proofErr w:type="spellEnd"/>
-                            <w:proofErr w:type="gramEnd"/>
                             <w:r>
                               <w:rPr>
                                 <w:rFonts w:ascii="Consolas" w:hAnsi="Consolas" w:cs="Consolas"/>
@@ -6404,7 +6171,6 @@
                               </w:rPr>
                               <w:tab/>
                             </w:r>
-                            <w:proofErr w:type="gramStart"/>
                             <w:r>
                               <w:rPr>
                                 <w:rFonts w:ascii="Consolas" w:hAnsi="Consolas" w:cs="Consolas"/>
@@ -6412,7 +6178,6 @@
                               </w:rPr>
                               <w:t>return</w:t>
                             </w:r>
-                            <w:proofErr w:type="gramEnd"/>
                             <w:r>
                               <w:rPr>
                                 <w:rFonts w:ascii="Consolas" w:hAnsi="Consolas" w:cs="Consolas"/>
@@ -6461,7 +6226,6 @@
                               </w:rPr>
                               <w:tab/>
                             </w:r>
-                            <w:proofErr w:type="gramStart"/>
                             <w:r>
                               <w:rPr>
                                 <w:rFonts w:ascii="Consolas" w:hAnsi="Consolas" w:cs="Consolas"/>
@@ -6469,7 +6233,6 @@
                               </w:rPr>
                               <w:t>end</w:t>
                             </w:r>
-                            <w:proofErr w:type="gramEnd"/>
                             <w:r>
                               <w:rPr>
                                 <w:rFonts w:ascii="Consolas" w:hAnsi="Consolas" w:cs="Consolas"/>
@@ -6484,7 +6247,6 @@
                                 <w:rFonts w:ascii="Consolas" w:hAnsi="Consolas" w:cs="Consolas"/>
                               </w:rPr>
                             </w:pPr>
-                            <w:proofErr w:type="gramStart"/>
                             <w:r>
                               <w:rPr>
                                 <w:rFonts w:ascii="Consolas" w:hAnsi="Consolas" w:cs="Consolas"/>
@@ -6492,7 +6254,6 @@
                               </w:rPr>
                               <w:t>end</w:t>
                             </w:r>
-                            <w:proofErr w:type="gramEnd"/>
                             <w:r>
                               <w:rPr>
                                 <w:rFonts w:ascii="Consolas" w:hAnsi="Consolas" w:cs="Consolas"/>
@@ -6854,13 +6615,8 @@
       </w:r>
       <w:proofErr w:type="spellEnd"/>
       <w:r>
-        <w:t xml:space="preserve"> will output a message similar to the following example</w:t>
-      </w:r>
-      <w:proofErr w:type="gramStart"/>
-      <w:r>
-        <w:t>:</w:t>
-      </w:r>
-      <w:proofErr w:type="gramEnd"/>
+        <w:t xml:space="preserve"> will output a message similar to the following example:</w:t>
+      </w:r>
       <w:r>
         <w:br/>
       </w:r>
@@ -6873,8 +6629,16 @@
         <w:rPr>
           <w:rFonts w:ascii="Consolas" w:hAnsi="Consolas" w:cs="Consolas"/>
         </w:rPr>
-        <w:t>beginkey</w:t>
-      </w:r>
+        <w:t>begin</w:t>
+      </w:r>
+      <w:r>
+        <w:rPr>
+          <w:rFonts w:ascii="Consolas" w:hAnsi="Consolas" w:cs="Consolas"/>
+        </w:rPr>
+        <w:t>error</w:t>
+      </w:r>
+      <w:bookmarkStart w:id="0" w:name="_GoBack"/>
+      <w:bookmarkEnd w:id="0"/>
       <w:proofErr w:type="spellEnd"/>
       <w:r>
         <w:t>:</w:t>
@@ -7139,8 +6903,6 @@
         </w:rPr>
         <w:t>END_KEY</w:t>
       </w:r>
-      <w:bookmarkStart w:id="0" w:name="_GoBack"/>
-      <w:bookmarkEnd w:id="0"/>
       <w:r>
         <w:rPr>
           <w:rFonts w:ascii="Consolas" w:hAnsi="Consolas" w:cs="Consolas"/>

</xml_diff>